<commit_message>
Edit Insert & Design
</commit_message>
<xml_diff>
--- a/Design2.docx
+++ b/Design2.docx
@@ -1,13 +1,12 @@
 
 <file path=word/document.xml><?xml version="1.0" encoding="utf-8"?>
-<w:document xmlns:wpc="http://schemas.microsoft.com/office/word/2010/wordprocessingCanvas" xmlns:cx="http://schemas.microsoft.com/office/drawing/2014/chartex" xmlns:cx1="http://schemas.microsoft.com/office/drawing/2015/9/8/chartex" xmlns:cx2="http://schemas.microsoft.com/office/drawing/2015/10/21/chartex" xmlns:cx3="http://schemas.microsoft.com/office/drawing/2016/5/9/chartex" xmlns:cx4="http://schemas.microsoft.com/office/drawing/2016/5/10/chartex" xmlns:cx5="http://schemas.microsoft.com/office/drawing/2016/5/11/chartex" xmlns:cx6="http://schemas.microsoft.com/office/drawing/2016/5/12/chartex" xmlns:cx7="http://schemas.microsoft.com/office/drawing/2016/5/13/chartex" xmlns:cx8="http://schemas.microsoft.com/office/drawing/2016/5/14/chartex" xmlns:mc="http://schemas.openxmlformats.org/markup-compatibility/2006" xmlns:aink="http://schemas.microsoft.com/office/drawing/2016/ink" xmlns:am3d="http://schemas.microsoft.com/office/drawing/2017/model3d" xmlns:o="urn:schemas-microsoft-com:office:office" xmlns:r="http://schemas.openxmlformats.org/officeDocument/2006/relationships" xmlns:m="http://schemas.openxmlformats.org/officeDocument/2006/math" xmlns:v="urn:schemas-microsoft-com:vml" xmlns:wp14="http://schemas.microsoft.com/office/word/2010/wordprocessingDrawing" xmlns:wp="http://schemas.openxmlformats.org/drawingml/2006/wordprocessingDrawing" xmlns:w10="urn:schemas-microsoft-com:office:word" xmlns:w="http://schemas.openxmlformats.org/wordprocessingml/2006/main" xmlns:w14="http://schemas.microsoft.com/office/word/2010/wordml" xmlns:w15="http://schemas.microsoft.com/office/word/2012/wordml" xmlns:w16cid="http://schemas.microsoft.com/office/word/2016/wordml/cid" xmlns:w16se="http://schemas.microsoft.com/office/word/2015/wordml/symex" xmlns:wpg="http://schemas.microsoft.com/office/word/2010/wordprocessingGroup" xmlns:wpi="http://schemas.microsoft.com/office/word/2010/wordprocessingInk" xmlns:wne="http://schemas.microsoft.com/office/word/2006/wordml" xmlns:wps="http://schemas.microsoft.com/office/word/2010/wordprocessingShape" mc:Ignorable="w14 w15 w16se w16cid wp14">
+<w:document xmlns:wpc="http://schemas.microsoft.com/office/word/2010/wordprocessingCanvas" xmlns:mc="http://schemas.openxmlformats.org/markup-compatibility/2006" xmlns:o="urn:schemas-microsoft-com:office:office" xmlns:r="http://schemas.openxmlformats.org/officeDocument/2006/relationships" xmlns:m="http://schemas.openxmlformats.org/officeDocument/2006/math" xmlns:v="urn:schemas-microsoft-com:vml" xmlns:wp14="http://schemas.microsoft.com/office/word/2010/wordprocessingDrawing" xmlns:wp="http://schemas.openxmlformats.org/drawingml/2006/wordprocessingDrawing" xmlns:w10="urn:schemas-microsoft-com:office:word" xmlns:w="http://schemas.openxmlformats.org/wordprocessingml/2006/main" xmlns:w14="http://schemas.microsoft.com/office/word/2010/wordml" xmlns:w15="http://schemas.microsoft.com/office/word/2012/wordml" xmlns:wpg="http://schemas.microsoft.com/office/word/2010/wordprocessingGroup" xmlns:wpi="http://schemas.microsoft.com/office/word/2010/wordprocessingInk" xmlns:wne="http://schemas.microsoft.com/office/word/2006/wordml" xmlns:wps="http://schemas.microsoft.com/office/word/2010/wordprocessingShape" mc:Ignorable="w14 w15 wp14">
   <w:body>
     <w:p>
       <w:r>
         <w:rPr>
           <w:rFonts w:hint="cs"/>
           <w:noProof/>
-          <w:lang w:val="th-TH"/>
         </w:rPr>
         <mc:AlternateContent>
           <mc:Choice Requires="wps">
@@ -90,7 +89,7 @@
           </mc:Choice>
           <mc:Fallback>
             <w:pict>
-              <v:roundrect w14:anchorId="1FA79F0F" id="สี่เหลี่ยมผืนผ้า: มุมมน 1" o:spid="_x0000_s1026" style="position:absolute;margin-left:-6pt;margin-top:21pt;width:493.5pt;height:273.75pt;z-index:251419134;visibility:visible;mso-wrap-style:square;mso-wrap-distance-left:9pt;mso-wrap-distance-top:0;mso-wrap-distance-right:9pt;mso-wrap-distance-bottom:0;mso-position-horizontal:absolute;mso-position-horizontal-relative:text;mso-position-vertical:absolute;mso-position-vertical-relative:text;v-text-anchor:middle" arcsize="10923f" o:gfxdata="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" fillcolor="#e49bfb" strokecolor="black [3213]" strokeweight="1pt">
+              <v:roundrect w14:anchorId="1FA79F0F" id="สี่เหลี่ยมผืนผ้า: มุมมน 1" o:spid="_x0000_s1026" style="position:absolute;margin-left:-6pt;margin-top:21pt;width:493.5pt;height:273.75pt;z-index:251419134;visibility:visible;mso-wrap-style:square;mso-wrap-distance-left:9pt;mso-wrap-distance-top:0;mso-wrap-distance-right:9pt;mso-wrap-distance-bottom:0;mso-position-horizontal:absolute;mso-position-horizontal-relative:text;mso-position-vertical:absolute;mso-position-vertical-relative:text;v-text-anchor:middle" arcsize="10923f" o:gfxdata="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" fillcolor="#e49bfb" strokecolor="black [3213]" strokeweight="1pt">
                 <v:fill r:id="rId6" o:title="" color2="white [3212]" type="pattern"/>
                 <v:stroke joinstyle="miter"/>
                 <v:textbox>
@@ -118,7 +117,6 @@
         <w:rPr>
           <w:rFonts w:hint="cs"/>
           <w:noProof/>
-          <w:lang w:val="th-TH"/>
         </w:rPr>
         <mc:AlternateContent>
           <mc:Choice Requires="wps">
@@ -280,7 +278,6 @@
       <w:r>
         <w:rPr>
           <w:noProof/>
-          <w:lang w:val="th-TH"/>
         </w:rPr>
         <mc:AlternateContent>
           <mc:Choice Requires="wps">
@@ -429,7 +426,6 @@
       <w:r>
         <w:rPr>
           <w:noProof/>
-          <w:lang w:val="th-TH"/>
         </w:rPr>
         <mc:AlternateContent>
           <mc:Choice Requires="wps">
@@ -574,7 +570,6 @@
       <w:r>
         <w:rPr>
           <w:noProof/>
-          <w:lang w:val="th-TH"/>
         </w:rPr>
         <mc:AlternateContent>
           <mc:Choice Requires="wps">
@@ -824,7 +819,7 @@
               </wp:anchor>
             </w:drawing>
           </mc:Choice>
-          <mc:Fallback>
+          <mc:Fallback xmlns:cx="http://schemas.microsoft.com/office/drawing/2014/chartex" xmlns:cx1="http://schemas.microsoft.com/office/drawing/2015/9/8/chartex" xmlns:cx2="http://schemas.microsoft.com/office/drawing/2015/10/21/chartex" xmlns:cx3="http://schemas.microsoft.com/office/drawing/2016/5/9/chartex" xmlns:cx4="http://schemas.microsoft.com/office/drawing/2016/5/10/chartex" xmlns:cx5="http://schemas.microsoft.com/office/drawing/2016/5/11/chartex" xmlns:cx6="http://schemas.microsoft.com/office/drawing/2016/5/12/chartex" xmlns:cx7="http://schemas.microsoft.com/office/drawing/2016/5/13/chartex" xmlns:cx8="http://schemas.microsoft.com/office/drawing/2016/5/14/chartex" xmlns:aink="http://schemas.microsoft.com/office/drawing/2016/ink" xmlns:am3d="http://schemas.microsoft.com/office/drawing/2017/model3d" xmlns:w16cid="http://schemas.microsoft.com/office/word/2016/wordml/cid" xmlns:w16se="http://schemas.microsoft.com/office/word/2015/wordml/symex">
             <w:pict>
               <v:shape w14:anchorId="03CF4028" id="เครื่องหมายคูณ 118" o:spid="_x0000_s1026" style="position:absolute;margin-left:417pt;margin-top:11.4pt;width:26.25pt;height:21.75pt;z-index:251964928;visibility:visible;mso-wrap-style:square;mso-wrap-distance-left:9pt;mso-wrap-distance-top:0;mso-wrap-distance-right:9pt;mso-wrap-distance-bottom:0;mso-position-horizontal:absolute;mso-position-horizontal-relative:text;mso-position-vertical:absolute;mso-position-vertical-relative:text;v-text-anchor:middle" coordsize="333375,276225" o:gfxdata="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" path="m59343,91356l100794,41329r65894,54598l232581,41329r41451,50027l217602,138113r56430,46756l232581,234896,166688,180298r-65894,54598l59343,184869r56430,-46756l59343,91356xe" fillcolor="red" strokecolor="black [3213]" strokeweight="1pt">
                 <v:stroke joinstyle="miter"/>
@@ -864,13 +859,13 @@
                     <pic:cNvPicPr/>
                   </pic:nvPicPr>
                   <pic:blipFill>
-                    <a:blip r:embed="rId7">
+                    <a:blip r:embed="rId7" cstate="print">
                       <a:extLst>
                         <a:ext uri="{28A0092B-C50C-407E-A947-70E740481C1C}">
                           <a14:useLocalDpi xmlns:a14="http://schemas.microsoft.com/office/drawing/2010/main" val="0"/>
                         </a:ext>
                         <a:ext uri="{96DAC541-7B7A-43D3-8B79-37D633B846F1}">
-                          <asvg:svgBlip xmlns:asvg="http://schemas.microsoft.com/office/drawing/2016/SVG/main" r:embed="rId8"/>
+                          <asvg:svgBlip xmlns="" xmlns:cx="http://schemas.microsoft.com/office/drawing/2014/chartex" xmlns:cx1="http://schemas.microsoft.com/office/drawing/2015/9/8/chartex" xmlns:cx2="http://schemas.microsoft.com/office/drawing/2015/10/21/chartex" xmlns:cx3="http://schemas.microsoft.com/office/drawing/2016/5/9/chartex" xmlns:cx4="http://schemas.microsoft.com/office/drawing/2016/5/10/chartex" xmlns:cx5="http://schemas.microsoft.com/office/drawing/2016/5/11/chartex" xmlns:cx6="http://schemas.microsoft.com/office/drawing/2016/5/12/chartex" xmlns:cx7="http://schemas.microsoft.com/office/drawing/2016/5/13/chartex" xmlns:cx8="http://schemas.microsoft.com/office/drawing/2016/5/14/chartex" xmlns:aink="http://schemas.microsoft.com/office/drawing/2016/ink" xmlns:am3d="http://schemas.microsoft.com/office/drawing/2017/model3d" xmlns:o="urn:schemas-microsoft-com:office:office" xmlns:v="urn:schemas-microsoft-com:vml" xmlns:w10="urn:schemas-microsoft-com:office:word" xmlns:w="http://schemas.openxmlformats.org/wordprocessingml/2006/main" xmlns:w16cid="http://schemas.microsoft.com/office/word/2016/wordml/cid" xmlns:w16se="http://schemas.microsoft.com/office/word/2015/wordml/symex" xmlns:asvg="http://schemas.microsoft.com/office/drawing/2016/SVG/main" r:embed="rId8"/>
                         </a:ext>
                       </a:extLst>
                     </a:blip>
@@ -903,7 +898,6 @@
         <w:rPr>
           <w:rFonts w:hint="cs"/>
           <w:noProof/>
-          <w:lang w:val="th-TH"/>
         </w:rPr>
         <mc:AlternateContent>
           <mc:Choice Requires="wps">
@@ -968,7 +962,7 @@
               </wp:anchor>
             </w:drawing>
           </mc:Choice>
-          <mc:Fallback>
+          <mc:Fallback xmlns:cx="http://schemas.microsoft.com/office/drawing/2014/chartex" xmlns:cx1="http://schemas.microsoft.com/office/drawing/2015/9/8/chartex" xmlns:cx2="http://schemas.microsoft.com/office/drawing/2015/10/21/chartex" xmlns:cx3="http://schemas.microsoft.com/office/drawing/2016/5/9/chartex" xmlns:cx4="http://schemas.microsoft.com/office/drawing/2016/5/10/chartex" xmlns:cx5="http://schemas.microsoft.com/office/drawing/2016/5/11/chartex" xmlns:cx6="http://schemas.microsoft.com/office/drawing/2016/5/12/chartex" xmlns:cx7="http://schemas.microsoft.com/office/drawing/2016/5/13/chartex" xmlns:cx8="http://schemas.microsoft.com/office/drawing/2016/5/14/chartex" xmlns:aink="http://schemas.microsoft.com/office/drawing/2016/ink" xmlns:am3d="http://schemas.microsoft.com/office/drawing/2017/model3d" xmlns:w16cid="http://schemas.microsoft.com/office/word/2016/wordml/cid" xmlns:w16se="http://schemas.microsoft.com/office/word/2015/wordml/symex">
             <w:pict>
               <v:roundrect w14:anchorId="77457A82" id="สี่เหลี่ยมผืนผ้า: มุมมน 1" o:spid="_x0000_s1026" style="position:absolute;margin-left:-24pt;margin-top:-22.55pt;width:493.5pt;height:273.75pt;z-index:251482624;visibility:visible;mso-wrap-style:square;mso-wrap-distance-left:9pt;mso-wrap-distance-top:0;mso-wrap-distance-right:9pt;mso-wrap-distance-bottom:0;mso-position-horizontal:absolute;mso-position-horizontal-relative:text;mso-position-vertical:absolute;mso-position-vertical-relative:text;v-text-anchor:middle" arcsize="10923f" o:gfxdata="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" filled="f" strokecolor="black [3213]" strokeweight="1pt">
                 <v:stroke joinstyle="miter"/>
@@ -994,7 +988,6 @@
       <w:r>
         <w:rPr>
           <w:noProof/>
-          <w:lang w:val="th-TH"/>
         </w:rPr>
         <mc:AlternateContent>
           <mc:Choice Requires="wps">
@@ -1104,7 +1097,6 @@
       <w:r>
         <w:rPr>
           <w:noProof/>
-          <w:lang w:val="th-TH"/>
         </w:rPr>
         <mc:AlternateContent>
           <mc:Choice Requires="wps">
@@ -1226,7 +1218,6 @@
       <w:r>
         <w:rPr>
           <w:noProof/>
-          <w:lang w:val="th-TH"/>
         </w:rPr>
         <mc:AlternateContent>
           <mc:Choice Requires="wps">
@@ -1348,7 +1339,6 @@
         <w:rPr>
           <w:rFonts w:hint="cs"/>
           <w:noProof/>
-          <w:lang w:val="th-TH"/>
         </w:rPr>
         <w:lastRenderedPageBreak/>
         <mc:AlternateContent>
@@ -1410,7 +1400,7 @@
               </wp:anchor>
             </w:drawing>
           </mc:Choice>
-          <mc:Fallback>
+          <mc:Fallback xmlns:cx="http://schemas.microsoft.com/office/drawing/2014/chartex" xmlns:cx1="http://schemas.microsoft.com/office/drawing/2015/9/8/chartex" xmlns:cx2="http://schemas.microsoft.com/office/drawing/2015/10/21/chartex" xmlns:cx3="http://schemas.microsoft.com/office/drawing/2016/5/9/chartex" xmlns:cx4="http://schemas.microsoft.com/office/drawing/2016/5/10/chartex" xmlns:cx5="http://schemas.microsoft.com/office/drawing/2016/5/11/chartex" xmlns:cx6="http://schemas.microsoft.com/office/drawing/2016/5/12/chartex" xmlns:cx7="http://schemas.microsoft.com/office/drawing/2016/5/13/chartex" xmlns:cx8="http://schemas.microsoft.com/office/drawing/2016/5/14/chartex" xmlns:aink="http://schemas.microsoft.com/office/drawing/2016/ink" xmlns:am3d="http://schemas.microsoft.com/office/drawing/2017/model3d" xmlns:w16cid="http://schemas.microsoft.com/office/word/2016/wordml/cid" xmlns:w16se="http://schemas.microsoft.com/office/word/2015/wordml/symex">
             <w:pict>
               <v:roundrect w14:anchorId="6FD51B74" id="สี่เหลี่ยมผืนผ้า: มุมมน 29" o:spid="_x0000_s1026" style="position:absolute;margin-left:0;margin-top:21.05pt;width:493.5pt;height:364.5pt;z-index:251438592;visibility:visible;mso-wrap-style:square;mso-height-percent:0;mso-wrap-distance-left:9pt;mso-wrap-distance-top:0;mso-wrap-distance-right:9pt;mso-wrap-distance-bottom:0;mso-position-horizontal:center;mso-position-horizontal-relative:margin;mso-position-vertical:absolute;mso-position-vertical-relative:text;mso-height-percent:0;mso-height-relative:margin;v-text-anchor:middle" arcsize="10923f" o:gfxdata="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" fillcolor="#ffc000 [3207]" strokecolor="white [3201]" strokeweight="1.5pt">
                 <v:stroke joinstyle="miter"/>
@@ -1453,13 +1443,13 @@
                     <pic:cNvPicPr/>
                   </pic:nvPicPr>
                   <pic:blipFill>
-                    <a:blip r:embed="rId7">
+                    <a:blip r:embed="rId7" cstate="print">
                       <a:extLst>
                         <a:ext uri="{28A0092B-C50C-407E-A947-70E740481C1C}">
                           <a14:useLocalDpi xmlns:a14="http://schemas.microsoft.com/office/drawing/2010/main" val="0"/>
                         </a:ext>
                         <a:ext uri="{96DAC541-7B7A-43D3-8B79-37D633B846F1}">
-                          <asvg:svgBlip xmlns:asvg="http://schemas.microsoft.com/office/drawing/2016/SVG/main" r:embed="rId8"/>
+                          <asvg:svgBlip xmlns="" xmlns:cx="http://schemas.microsoft.com/office/drawing/2014/chartex" xmlns:cx1="http://schemas.microsoft.com/office/drawing/2015/9/8/chartex" xmlns:cx2="http://schemas.microsoft.com/office/drawing/2015/10/21/chartex" xmlns:cx3="http://schemas.microsoft.com/office/drawing/2016/5/9/chartex" xmlns:cx4="http://schemas.microsoft.com/office/drawing/2016/5/10/chartex" xmlns:cx5="http://schemas.microsoft.com/office/drawing/2016/5/11/chartex" xmlns:cx6="http://schemas.microsoft.com/office/drawing/2016/5/12/chartex" xmlns:cx7="http://schemas.microsoft.com/office/drawing/2016/5/13/chartex" xmlns:cx8="http://schemas.microsoft.com/office/drawing/2016/5/14/chartex" xmlns:aink="http://schemas.microsoft.com/office/drawing/2016/ink" xmlns:am3d="http://schemas.microsoft.com/office/drawing/2017/model3d" xmlns:o="urn:schemas-microsoft-com:office:office" xmlns:v="urn:schemas-microsoft-com:vml" xmlns:w10="urn:schemas-microsoft-com:office:word" xmlns:w="http://schemas.openxmlformats.org/wordprocessingml/2006/main" xmlns:w16cid="http://schemas.microsoft.com/office/word/2016/wordml/cid" xmlns:w16se="http://schemas.microsoft.com/office/word/2015/wordml/symex" xmlns:asvg="http://schemas.microsoft.com/office/drawing/2016/SVG/main" r:embed="rId8"/>
                         </a:ext>
                       </a:extLst>
                     </a:blip>
@@ -1665,13 +1655,13 @@
                     <pic:cNvPicPr/>
                   </pic:nvPicPr>
                   <pic:blipFill>
-                    <a:blip r:embed="rId9">
+                    <a:blip r:embed="rId9" cstate="print">
                       <a:extLst>
                         <a:ext uri="{28A0092B-C50C-407E-A947-70E740481C1C}">
                           <a14:useLocalDpi xmlns:a14="http://schemas.microsoft.com/office/drawing/2010/main" val="0"/>
                         </a:ext>
                         <a:ext uri="{96DAC541-7B7A-43D3-8B79-37D633B846F1}">
-                          <asvg:svgBlip xmlns:asvg="http://schemas.microsoft.com/office/drawing/2016/SVG/main" r:embed="rId10"/>
+                          <asvg:svgBlip xmlns="" xmlns:cx="http://schemas.microsoft.com/office/drawing/2014/chartex" xmlns:cx1="http://schemas.microsoft.com/office/drawing/2015/9/8/chartex" xmlns:cx2="http://schemas.microsoft.com/office/drawing/2015/10/21/chartex" xmlns:cx3="http://schemas.microsoft.com/office/drawing/2016/5/9/chartex" xmlns:cx4="http://schemas.microsoft.com/office/drawing/2016/5/10/chartex" xmlns:cx5="http://schemas.microsoft.com/office/drawing/2016/5/11/chartex" xmlns:cx6="http://schemas.microsoft.com/office/drawing/2016/5/12/chartex" xmlns:cx7="http://schemas.microsoft.com/office/drawing/2016/5/13/chartex" xmlns:cx8="http://schemas.microsoft.com/office/drawing/2016/5/14/chartex" xmlns:aink="http://schemas.microsoft.com/office/drawing/2016/ink" xmlns:am3d="http://schemas.microsoft.com/office/drawing/2017/model3d" xmlns:o="urn:schemas-microsoft-com:office:office" xmlns:v="urn:schemas-microsoft-com:vml" xmlns:w10="urn:schemas-microsoft-com:office:word" xmlns:w="http://schemas.openxmlformats.org/wordprocessingml/2006/main" xmlns:w16cid="http://schemas.microsoft.com/office/word/2016/wordml/cid" xmlns:w16se="http://schemas.microsoft.com/office/word/2015/wordml/symex" xmlns:asvg="http://schemas.microsoft.com/office/drawing/2016/SVG/main" r:embed="rId10"/>
                         </a:ext>
                       </a:extLst>
                     </a:blip>
@@ -1836,7 +1826,6 @@
         <w:rPr>
           <w:rFonts w:hint="cs"/>
           <w:noProof/>
-          <w:lang w:val="th-TH"/>
         </w:rPr>
         <w:drawing>
           <wp:anchor distT="0" distB="0" distL="114300" distR="114300" simplePos="0" relativeHeight="251515392" behindDoc="0" locked="0" layoutInCell="1" allowOverlap="1" wp14:anchorId="35DEEA59" wp14:editId="357794D7">
@@ -2057,7 +2046,7 @@
           <w:noProof/>
         </w:rPr>
         <w:drawing>
-          <wp:anchor distT="0" distB="0" distL="114300" distR="114300" simplePos="0" relativeHeight="251650560" behindDoc="0" locked="0" layoutInCell="1" allowOverlap="1" wp14:anchorId="774181E3" wp14:editId="57189ACC">
+          <wp:anchor distT="0" distB="0" distL="114300" distR="114300" simplePos="0" relativeHeight="251650560" behindDoc="0" locked="0" layoutInCell="1" allowOverlap="1" wp14:anchorId="774181E3" wp14:editId="5D51C94C">
             <wp:simplePos x="0" y="0"/>
             <wp:positionH relativeFrom="column">
               <wp:posOffset>257175</wp:posOffset>
@@ -2080,13 +2069,13 @@
                     <pic:cNvPicPr/>
                   </pic:nvPicPr>
                   <pic:blipFill>
-                    <a:blip r:embed="rId7">
+                    <a:blip r:embed="rId7" cstate="print">
                       <a:extLst>
                         <a:ext uri="{28A0092B-C50C-407E-A947-70E740481C1C}">
                           <a14:useLocalDpi xmlns:a14="http://schemas.microsoft.com/office/drawing/2010/main" val="0"/>
                         </a:ext>
                         <a:ext uri="{96DAC541-7B7A-43D3-8B79-37D633B846F1}">
-                          <asvg:svgBlip xmlns:asvg="http://schemas.microsoft.com/office/drawing/2016/SVG/main" r:embed="rId8"/>
+                          <asvg:svgBlip xmlns="" xmlns:cx="http://schemas.microsoft.com/office/drawing/2014/chartex" xmlns:cx1="http://schemas.microsoft.com/office/drawing/2015/9/8/chartex" xmlns:cx2="http://schemas.microsoft.com/office/drawing/2015/10/21/chartex" xmlns:cx3="http://schemas.microsoft.com/office/drawing/2016/5/9/chartex" xmlns:cx4="http://schemas.microsoft.com/office/drawing/2016/5/10/chartex" xmlns:cx5="http://schemas.microsoft.com/office/drawing/2016/5/11/chartex" xmlns:cx6="http://schemas.microsoft.com/office/drawing/2016/5/12/chartex" xmlns:cx7="http://schemas.microsoft.com/office/drawing/2016/5/13/chartex" xmlns:cx8="http://schemas.microsoft.com/office/drawing/2016/5/14/chartex" xmlns:aink="http://schemas.microsoft.com/office/drawing/2016/ink" xmlns:am3d="http://schemas.microsoft.com/office/drawing/2017/model3d" xmlns:o="urn:schemas-microsoft-com:office:office" xmlns:v="urn:schemas-microsoft-com:vml" xmlns:w10="urn:schemas-microsoft-com:office:word" xmlns:w="http://schemas.openxmlformats.org/wordprocessingml/2006/main" xmlns:w16cid="http://schemas.microsoft.com/office/word/2016/wordml/cid" xmlns:w16se="http://schemas.microsoft.com/office/word/2015/wordml/symex" xmlns:asvg="http://schemas.microsoft.com/office/drawing/2016/SVG/main" r:embed="rId8"/>
                         </a:ext>
                       </a:extLst>
                     </a:blip>
@@ -2240,7 +2229,6 @@
         <w:rPr>
           <w:rFonts w:hint="cs"/>
           <w:noProof/>
-          <w:lang w:val="th-TH"/>
         </w:rPr>
         <mc:AlternateContent>
           <mc:Choice Requires="wps">
@@ -2301,7 +2289,7 @@
               </wp:anchor>
             </w:drawing>
           </mc:Choice>
-          <mc:Fallback>
+          <mc:Fallback xmlns:cx="http://schemas.microsoft.com/office/drawing/2014/chartex" xmlns:cx1="http://schemas.microsoft.com/office/drawing/2015/9/8/chartex" xmlns:cx2="http://schemas.microsoft.com/office/drawing/2015/10/21/chartex" xmlns:cx3="http://schemas.microsoft.com/office/drawing/2016/5/9/chartex" xmlns:cx4="http://schemas.microsoft.com/office/drawing/2016/5/10/chartex" xmlns:cx5="http://schemas.microsoft.com/office/drawing/2016/5/11/chartex" xmlns:cx6="http://schemas.microsoft.com/office/drawing/2016/5/12/chartex" xmlns:cx7="http://schemas.microsoft.com/office/drawing/2016/5/13/chartex" xmlns:cx8="http://schemas.microsoft.com/office/drawing/2016/5/14/chartex" xmlns:aink="http://schemas.microsoft.com/office/drawing/2016/ink" xmlns:am3d="http://schemas.microsoft.com/office/drawing/2017/model3d" xmlns:w16cid="http://schemas.microsoft.com/office/word/2016/wordml/cid" xmlns:w16se="http://schemas.microsoft.com/office/word/2015/wordml/symex">
             <w:pict>
               <v:roundrect w14:anchorId="0547804C" id="สี่เหลี่ยมผืนผ้า: มุมมน 66" o:spid="_x0000_s1026" style="position:absolute;margin-left:0;margin-top:-26.3pt;width:493.5pt;height:364.5pt;z-index:251421184;visibility:visible;mso-wrap-style:square;mso-height-percent:0;mso-wrap-distance-left:9pt;mso-wrap-distance-top:0;mso-wrap-distance-right:9pt;mso-wrap-distance-bottom:0;mso-position-horizontal:center;mso-position-horizontal-relative:margin;mso-position-vertical:absolute;mso-position-vertical-relative:text;mso-height-percent:0;mso-height-relative:margin;v-text-anchor:middle" arcsize="10923f" o:gfxdata="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" fillcolor="#ffc000 [3207]" strokecolor="white [3201]" strokeweight="1.5pt">
                 <v:stroke joinstyle="miter"/>
@@ -2323,7 +2311,83 @@
         <mc:AlternateContent>
           <mc:Choice Requires="wps">
             <w:drawing>
-              <wp:anchor distT="0" distB="0" distL="114300" distR="114300" simplePos="0" relativeHeight="251552256" behindDoc="0" locked="0" layoutInCell="1" allowOverlap="1" wp14:anchorId="2EFD7149" wp14:editId="0210C7F4">
+              <wp:anchor distT="0" distB="0" distL="114300" distR="114300" simplePos="0" relativeHeight="251564544" behindDoc="0" locked="0" layoutInCell="1" allowOverlap="1" wp14:anchorId="65C25182" wp14:editId="1C6B0D2B">
+                <wp:simplePos x="0" y="0"/>
+                <wp:positionH relativeFrom="column">
+                  <wp:posOffset>2074545</wp:posOffset>
+                </wp:positionH>
+                <wp:positionV relativeFrom="paragraph">
+                  <wp:posOffset>259080</wp:posOffset>
+                </wp:positionV>
+                <wp:extent cx="3057525" cy="314325"/>
+                <wp:effectExtent l="57150" t="38100" r="85725" b="104775"/>
+                <wp:wrapNone/>
+                <wp:docPr id="68" name="สี่เหลี่ยมผืนผ้า: มุมมน 68"/>
+                <wp:cNvGraphicFramePr/>
+                <a:graphic xmlns:a="http://schemas.openxmlformats.org/drawingml/2006/main">
+                  <a:graphicData uri="http://schemas.microsoft.com/office/word/2010/wordprocessingShape">
+                    <wps:wsp>
+                      <wps:cNvSpPr/>
+                      <wps:spPr>
+                        <a:xfrm>
+                          <a:off x="0" y="0"/>
+                          <a:ext cx="3057525" cy="314325"/>
+                        </a:xfrm>
+                        <a:prstGeom prst="roundRect">
+                          <a:avLst/>
+                        </a:prstGeom>
+                        <a:solidFill>
+                          <a:schemeClr val="bg1"/>
+                        </a:solidFill>
+                        <a:ln>
+                          <a:solidFill>
+                            <a:schemeClr val="tx1"/>
+                          </a:solidFill>
+                        </a:ln>
+                      </wps:spPr>
+                      <wps:style>
+                        <a:lnRef idx="0">
+                          <a:schemeClr val="accent4"/>
+                        </a:lnRef>
+                        <a:fillRef idx="3">
+                          <a:schemeClr val="accent4"/>
+                        </a:fillRef>
+                        <a:effectRef idx="3">
+                          <a:schemeClr val="accent4"/>
+                        </a:effectRef>
+                        <a:fontRef idx="minor">
+                          <a:schemeClr val="lt1"/>
+                        </a:fontRef>
+                      </wps:style>
+                      <wps:bodyPr rot="0" spcFirstLastPara="0" vertOverflow="overflow" horzOverflow="overflow" vert="horz" wrap="square" lIns="91440" tIns="45720" rIns="91440" bIns="45720" numCol="1" spcCol="0" rtlCol="0" fromWordArt="0" anchor="ctr" anchorCtr="0" forceAA="0" compatLnSpc="1">
+                        <a:prstTxWarp prst="textNoShape">
+                          <a:avLst/>
+                        </a:prstTxWarp>
+                        <a:noAutofit/>
+                      </wps:bodyPr>
+                    </wps:wsp>
+                  </a:graphicData>
+                </a:graphic>
+              </wp:anchor>
+            </w:drawing>
+          </mc:Choice>
+          <mc:Fallback>
+            <w:pict>
+              <v:roundrect w14:anchorId="5C2C7B7F" id="สี่เหลี่ยมผืนผ้า: มุมมน 68" o:spid="_x0000_s1026" style="position:absolute;margin-left:163.35pt;margin-top:20.4pt;width:240.75pt;height:24.75pt;z-index:251564544;visibility:visible;mso-wrap-style:square;mso-wrap-distance-left:9pt;mso-wrap-distance-top:0;mso-wrap-distance-right:9pt;mso-wrap-distance-bottom:0;mso-position-horizontal:absolute;mso-position-horizontal-relative:text;mso-position-vertical:absolute;mso-position-vertical-relative:text;v-text-anchor:middle" arcsize="10923f" o:gfxdata="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" fillcolor="white [3212]" strokecolor="black [3213]">
+                <v:shadow on="t" color="black" opacity="41287f" offset="0,1.5pt"/>
+              </v:roundrect>
+            </w:pict>
+          </mc:Fallback>
+        </mc:AlternateContent>
+      </w:r>
+      <w:r>
+        <w:rPr>
+          <w:noProof/>
+        </w:rPr>
+        <mc:AlternateContent>
+          <mc:Choice Requires="wps">
+            <w:drawing>
+              <wp:anchor distT="0" distB="0" distL="114300" distR="114300" simplePos="0" relativeHeight="251552256" behindDoc="0" locked="0" layoutInCell="1" allowOverlap="1" wp14:anchorId="2EFD7149" wp14:editId="2BDC1F65">
                 <wp:simplePos x="0" y="0"/>
                 <wp:positionH relativeFrom="column">
                   <wp:posOffset>304800</wp:posOffset>
@@ -2379,16 +2443,22 @@
                                 <w:szCs w:val="44"/>
                               </w:rPr>
                             </w:pPr>
-                            <w:proofErr w:type="spellStart"/>
                             <w:r>
                               <w:rPr>
                                 <w:rFonts w:ascii="Berlin Sans FB Demi" w:hAnsi="Berlin Sans FB Demi" w:cs="EucrosiaUPC"/>
                                 <w:sz w:val="36"/>
                                 <w:szCs w:val="44"/>
                               </w:rPr>
-                              <w:t>Pro_ID</w:t>
+                              <w:t>Pro</w:t>
                             </w:r>
-                            <w:proofErr w:type="spellEnd"/>
+                            <w:r>
+                              <w:rPr>
+                                <w:rFonts w:ascii="Berlin Sans FB Demi" w:hAnsi="Berlin Sans FB Demi" w:cs="EucrosiaUPC"/>
+                                <w:sz w:val="36"/>
+                                <w:szCs w:val="44"/>
+                              </w:rPr>
+                              <w:t>duct ID</w:t>
+                            </w:r>
                           </w:p>
                           <w:p>
                             <w:pPr>
@@ -2451,7 +2521,7 @@
                                 <w:sz w:val="36"/>
                                 <w:szCs w:val="44"/>
                               </w:rPr>
-                              <w:t>Texture</w:t>
+                              <w:t>Pattern</w:t>
                             </w:r>
                           </w:p>
                           <w:p>
@@ -2597,16 +2667,22 @@
                           <w:szCs w:val="44"/>
                         </w:rPr>
                       </w:pPr>
-                      <w:proofErr w:type="spellStart"/>
                       <w:r>
                         <w:rPr>
                           <w:rFonts w:ascii="Berlin Sans FB Demi" w:hAnsi="Berlin Sans FB Demi" w:cs="EucrosiaUPC"/>
                           <w:sz w:val="36"/>
                           <w:szCs w:val="44"/>
                         </w:rPr>
-                        <w:t>Pro_ID</w:t>
+                        <w:t>Pro</w:t>
                       </w:r>
-                      <w:proofErr w:type="spellEnd"/>
+                      <w:r>
+                        <w:rPr>
+                          <w:rFonts w:ascii="Berlin Sans FB Demi" w:hAnsi="Berlin Sans FB Demi" w:cs="EucrosiaUPC"/>
+                          <w:sz w:val="36"/>
+                          <w:szCs w:val="44"/>
+                        </w:rPr>
+                        <w:t>duct ID</w:t>
+                      </w:r>
                     </w:p>
                     <w:p>
                       <w:pPr>
@@ -2669,7 +2745,7 @@
                           <w:sz w:val="36"/>
                           <w:szCs w:val="44"/>
                         </w:rPr>
-                        <w:t>Texture</w:t>
+                        <w:t>Pattern</w:t>
                       </w:r>
                     </w:p>
                     <w:p>
@@ -2784,6 +2860,16 @@
           </mc:Fallback>
         </mc:AlternateContent>
       </w:r>
+    </w:p>
+    <w:p>
+      <w:pPr>
+        <w:ind w:firstLine="720"/>
+      </w:pPr>
+    </w:p>
+    <w:p>
+      <w:pPr>
+        <w:ind w:firstLine="720"/>
+      </w:pPr>
       <w:r>
         <w:rPr>
           <w:noProof/>
@@ -2791,18 +2877,18 @@
         <mc:AlternateContent>
           <mc:Choice Requires="wps">
             <w:drawing>
-              <wp:anchor distT="0" distB="0" distL="114300" distR="114300" simplePos="0" relativeHeight="251564544" behindDoc="0" locked="0" layoutInCell="1" allowOverlap="1" wp14:anchorId="65C25182" wp14:editId="58D3903D">
+              <wp:anchor distT="0" distB="0" distL="114300" distR="114300" simplePos="0" relativeHeight="251573760" behindDoc="0" locked="0" layoutInCell="1" allowOverlap="1" wp14:anchorId="5DD498CD" wp14:editId="5C7943E1">
                 <wp:simplePos x="0" y="0"/>
                 <wp:positionH relativeFrom="column">
-                  <wp:posOffset>1800225</wp:posOffset>
+                  <wp:posOffset>2093595</wp:posOffset>
                 </wp:positionH>
                 <wp:positionV relativeFrom="paragraph">
-                  <wp:posOffset>266700</wp:posOffset>
+                  <wp:posOffset>259715</wp:posOffset>
                 </wp:positionV>
                 <wp:extent cx="3057525" cy="314325"/>
                 <wp:effectExtent l="57150" t="38100" r="85725" b="104775"/>
                 <wp:wrapNone/>
-                <wp:docPr id="68" name="สี่เหลี่ยมผืนผ้า: มุมมน 68"/>
+                <wp:docPr id="69" name="สี่เหลี่ยมผืนผ้า: มุมมน 69"/>
                 <wp:cNvGraphicFramePr/>
                 <a:graphic xmlns:a="http://schemas.openxmlformats.org/drawingml/2006/main">
                   <a:graphicData uri="http://schemas.microsoft.com/office/word/2010/wordprocessingShape">
@@ -2853,7 +2939,7 @@
           </mc:Choice>
           <mc:Fallback>
             <w:pict>
-              <v:roundrect w14:anchorId="1E633523" id="สี่เหลี่ยมผืนผ้า: มุมมน 68" o:spid="_x0000_s1026" style="position:absolute;margin-left:141.75pt;margin-top:21pt;width:240.75pt;height:24.75pt;z-index:251564544;visibility:visible;mso-wrap-style:square;mso-wrap-distance-left:9pt;mso-wrap-distance-top:0;mso-wrap-distance-right:9pt;mso-wrap-distance-bottom:0;mso-position-horizontal:absolute;mso-position-horizontal-relative:text;mso-position-vertical:absolute;mso-position-vertical-relative:text;v-text-anchor:middle" arcsize="10923f" o:gfxdata="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" fillcolor="white [3212]" strokecolor="black [3213]">
+              <v:roundrect w14:anchorId="486B931F" id="สี่เหลี่ยมผืนผ้า: มุมมน 69" o:spid="_x0000_s1026" style="position:absolute;margin-left:164.85pt;margin-top:20.45pt;width:240.75pt;height:24.75pt;z-index:251573760;visibility:visible;mso-wrap-style:square;mso-wrap-distance-left:9pt;mso-wrap-distance-top:0;mso-wrap-distance-right:9pt;mso-wrap-distance-bottom:0;mso-position-horizontal:absolute;mso-position-horizontal-relative:text;mso-position-vertical:absolute;mso-position-vertical-relative:text;v-text-anchor:middle" arcsize="10923f" o:gfxdata="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" fillcolor="white [3212]" strokecolor="black [3213]">
                 <v:shadow on="t" color="black" opacity="41287f" offset="0,1.5pt"/>
               </v:roundrect>
             </w:pict>
@@ -2865,11 +2951,6 @@
       <w:pPr>
         <w:ind w:firstLine="720"/>
       </w:pPr>
-    </w:p>
-    <w:p>
-      <w:pPr>
-        <w:ind w:firstLine="720"/>
-      </w:pPr>
       <w:r>
         <w:rPr>
           <w:noProof/>
@@ -2877,94 +2958,13 @@
         <mc:AlternateContent>
           <mc:Choice Requires="wps">
             <w:drawing>
-              <wp:anchor distT="0" distB="0" distL="114300" distR="114300" simplePos="0" relativeHeight="251573760" behindDoc="0" locked="0" layoutInCell="1" allowOverlap="1" wp14:anchorId="5DD498CD" wp14:editId="475161A2">
+              <wp:anchor distT="0" distB="0" distL="114300" distR="114300" simplePos="0" relativeHeight="251610624" behindDoc="0" locked="0" layoutInCell="1" allowOverlap="1" wp14:anchorId="319BDAA4" wp14:editId="7DD8C620">
                 <wp:simplePos x="0" y="0"/>
                 <wp:positionH relativeFrom="column">
-                  <wp:posOffset>1819275</wp:posOffset>
+                  <wp:posOffset>4838700</wp:posOffset>
                 </wp:positionH>
                 <wp:positionV relativeFrom="paragraph">
-                  <wp:posOffset>267335</wp:posOffset>
-                </wp:positionV>
-                <wp:extent cx="3057525" cy="314325"/>
-                <wp:effectExtent l="57150" t="38100" r="85725" b="104775"/>
-                <wp:wrapNone/>
-                <wp:docPr id="69" name="สี่เหลี่ยมผืนผ้า: มุมมน 69"/>
-                <wp:cNvGraphicFramePr/>
-                <a:graphic xmlns:a="http://schemas.openxmlformats.org/drawingml/2006/main">
-                  <a:graphicData uri="http://schemas.microsoft.com/office/word/2010/wordprocessingShape">
-                    <wps:wsp>
-                      <wps:cNvSpPr/>
-                      <wps:spPr>
-                        <a:xfrm>
-                          <a:off x="0" y="0"/>
-                          <a:ext cx="3057525" cy="314325"/>
-                        </a:xfrm>
-                        <a:prstGeom prst="roundRect">
-                          <a:avLst/>
-                        </a:prstGeom>
-                        <a:solidFill>
-                          <a:schemeClr val="bg1"/>
-                        </a:solidFill>
-                        <a:ln>
-                          <a:solidFill>
-                            <a:schemeClr val="tx1"/>
-                          </a:solidFill>
-                        </a:ln>
-                      </wps:spPr>
-                      <wps:style>
-                        <a:lnRef idx="0">
-                          <a:schemeClr val="accent4"/>
-                        </a:lnRef>
-                        <a:fillRef idx="3">
-                          <a:schemeClr val="accent4"/>
-                        </a:fillRef>
-                        <a:effectRef idx="3">
-                          <a:schemeClr val="accent4"/>
-                        </a:effectRef>
-                        <a:fontRef idx="minor">
-                          <a:schemeClr val="lt1"/>
-                        </a:fontRef>
-                      </wps:style>
-                      <wps:bodyPr rot="0" spcFirstLastPara="0" vertOverflow="overflow" horzOverflow="overflow" vert="horz" wrap="square" lIns="91440" tIns="45720" rIns="91440" bIns="45720" numCol="1" spcCol="0" rtlCol="0" fromWordArt="0" anchor="ctr" anchorCtr="0" forceAA="0" compatLnSpc="1">
-                        <a:prstTxWarp prst="textNoShape">
-                          <a:avLst/>
-                        </a:prstTxWarp>
-                        <a:noAutofit/>
-                      </wps:bodyPr>
-                    </wps:wsp>
-                  </a:graphicData>
-                </a:graphic>
-              </wp:anchor>
-            </w:drawing>
-          </mc:Choice>
-          <mc:Fallback>
-            <w:pict>
-              <v:roundrect w14:anchorId="39D300B8" id="สี่เหลี่ยมผืนผ้า: มุมมน 69" o:spid="_x0000_s1026" style="position:absolute;margin-left:143.25pt;margin-top:21.05pt;width:240.75pt;height:24.75pt;z-index:251573760;visibility:visible;mso-wrap-style:square;mso-wrap-distance-left:9pt;mso-wrap-distance-top:0;mso-wrap-distance-right:9pt;mso-wrap-distance-bottom:0;mso-position-horizontal:absolute;mso-position-horizontal-relative:text;mso-position-vertical:absolute;mso-position-vertical-relative:text;v-text-anchor:middle" arcsize="10923f" o:gfxdata="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" fillcolor="white [3212]" strokecolor="black [3213]">
-                <v:shadow on="t" color="black" opacity="41287f" offset="0,1.5pt"/>
-              </v:roundrect>
-            </w:pict>
-          </mc:Fallback>
-        </mc:AlternateContent>
-      </w:r>
-    </w:p>
-    <w:p>
-      <w:pPr>
-        <w:ind w:firstLine="720"/>
-      </w:pPr>
-      <w:r>
-        <w:rPr>
-          <w:noProof/>
-        </w:rPr>
-        <mc:AlternateContent>
-          <mc:Choice Requires="wps">
-            <w:drawing>
-              <wp:anchor distT="0" distB="0" distL="114300" distR="114300" simplePos="0" relativeHeight="251610624" behindDoc="0" locked="0" layoutInCell="1" allowOverlap="1" wp14:anchorId="319BDAA4" wp14:editId="181B5CCB">
-                <wp:simplePos x="0" y="0"/>
-                <wp:positionH relativeFrom="column">
-                  <wp:posOffset>4619625</wp:posOffset>
-                </wp:positionH>
-                <wp:positionV relativeFrom="paragraph">
-                  <wp:posOffset>29210</wp:posOffset>
+                  <wp:posOffset>13970</wp:posOffset>
                 </wp:positionV>
                 <wp:extent cx="200025" cy="219075"/>
                 <wp:effectExtent l="9525" t="9525" r="19050" b="38100"/>
@@ -3022,7 +3022,7 @@
           </mc:Choice>
           <mc:Fallback>
             <w:pict>
-              <v:shapetype w14:anchorId="7B863766" id="_x0000_t55" coordsize="21600,21600" o:spt="55" adj="16200" path="m@0,l,0@1,10800,,21600@0,21600,21600,10800xe">
+              <v:shapetype w14:anchorId="4FAEDCFE" id="_x0000_t55" coordsize="21600,21600" o:spt="55" adj="16200" path="m@0,l,0@1,10800,,21600@0,21600,21600,10800xe">
                 <v:stroke joinstyle="miter"/>
                 <v:formulas>
                   <v:f eqn="val #0"/>
@@ -3034,7 +3034,7 @@
                   <v:h position="#0,topLeft" xrange="0,21600"/>
                 </v:handles>
               </v:shapetype>
-              <v:shape id="ลูกศร: เครื่องหมายบั้ง 73" o:spid="_x0000_s1026" type="#_x0000_t55" style="position:absolute;margin-left:363.75pt;margin-top:2.3pt;width:15.75pt;height:17.25pt;rotation:90;z-index:251610624;visibility:visible;mso-wrap-style:square;mso-wrap-distance-left:9pt;mso-wrap-distance-top:0;mso-wrap-distance-right:9pt;mso-wrap-distance-bottom:0;mso-position-horizontal:absolute;mso-position-horizontal-relative:text;mso-position-vertical:absolute;mso-position-vertical-relative:text;v-text-anchor:middle" o:gfxdata="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" adj="10800" fillcolor="red" strokecolor="black [3213]" strokeweight="1pt"/>
+              <v:shape id="ลูกศร: เครื่องหมายบั้ง 73" o:spid="_x0000_s1026" type="#_x0000_t55" style="position:absolute;margin-left:381pt;margin-top:1.1pt;width:15.75pt;height:17.25pt;rotation:90;z-index:251610624;visibility:visible;mso-wrap-style:square;mso-wrap-distance-left:9pt;mso-wrap-distance-top:0;mso-wrap-distance-right:9pt;mso-wrap-distance-bottom:0;mso-position-horizontal:absolute;mso-position-horizontal-relative:text;mso-position-vertical:absolute;mso-position-vertical-relative:text;v-text-anchor:middle" o:gfxdata="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" adj="10800" fillcolor="red" strokecolor="black [3213]" strokeweight="1pt"/>
             </w:pict>
           </mc:Fallback>
         </mc:AlternateContent>
@@ -3044,6 +3044,8 @@
       <w:pPr>
         <w:ind w:firstLine="720"/>
       </w:pPr>
+      <w:bookmarkStart w:id="0" w:name="_GoBack"/>
+      <w:bookmarkEnd w:id="0"/>
       <w:r>
         <w:rPr>
           <w:noProof/>
@@ -3051,89 +3053,13 @@
         <mc:AlternateContent>
           <mc:Choice Requires="wps">
             <w:drawing>
-              <wp:anchor distT="0" distB="0" distL="114300" distR="114300" simplePos="0" relativeHeight="251615744" behindDoc="0" locked="0" layoutInCell="1" allowOverlap="1" wp14:anchorId="22C35F3D" wp14:editId="6CC3A286">
+              <wp:anchor distT="0" distB="0" distL="114300" distR="114300" simplePos="0" relativeHeight="251581952" behindDoc="0" locked="0" layoutInCell="1" allowOverlap="1" wp14:anchorId="4A9ACE74" wp14:editId="149DF678">
                 <wp:simplePos x="0" y="0"/>
                 <wp:positionH relativeFrom="column">
-                  <wp:posOffset>4648200</wp:posOffset>
+                  <wp:posOffset>2122170</wp:posOffset>
                 </wp:positionH>
                 <wp:positionV relativeFrom="paragraph">
-                  <wp:posOffset>238760</wp:posOffset>
-                </wp:positionV>
-                <wp:extent cx="200025" cy="219075"/>
-                <wp:effectExtent l="9525" t="9525" r="19050" b="38100"/>
-                <wp:wrapNone/>
-                <wp:docPr id="74" name="ลูกศร: เครื่องหมายบั้ง 74"/>
-                <wp:cNvGraphicFramePr/>
-                <a:graphic xmlns:a="http://schemas.openxmlformats.org/drawingml/2006/main">
-                  <a:graphicData uri="http://schemas.microsoft.com/office/word/2010/wordprocessingShape">
-                    <wps:wsp>
-                      <wps:cNvSpPr/>
-                      <wps:spPr>
-                        <a:xfrm rot="5400000">
-                          <a:off x="0" y="0"/>
-                          <a:ext cx="200025" cy="219075"/>
-                        </a:xfrm>
-                        <a:prstGeom prst="chevron">
-                          <a:avLst/>
-                        </a:prstGeom>
-                        <a:solidFill>
-                          <a:srgbClr val="FF0000"/>
-                        </a:solidFill>
-                        <a:ln>
-                          <a:solidFill>
-                            <a:schemeClr val="tx1"/>
-                          </a:solidFill>
-                        </a:ln>
-                      </wps:spPr>
-                      <wps:style>
-                        <a:lnRef idx="2">
-                          <a:schemeClr val="accent1">
-                            <a:shade val="50000"/>
-                          </a:schemeClr>
-                        </a:lnRef>
-                        <a:fillRef idx="1">
-                          <a:schemeClr val="accent1"/>
-                        </a:fillRef>
-                        <a:effectRef idx="0">
-                          <a:schemeClr val="accent1"/>
-                        </a:effectRef>
-                        <a:fontRef idx="minor">
-                          <a:schemeClr val="lt1"/>
-                        </a:fontRef>
-                      </wps:style>
-                      <wps:bodyPr rot="0" spcFirstLastPara="0" vertOverflow="overflow" horzOverflow="overflow" vert="horz" wrap="square" lIns="91440" tIns="45720" rIns="91440" bIns="45720" numCol="1" spcCol="0" rtlCol="0" fromWordArt="0" anchor="ctr" anchorCtr="0" forceAA="0" compatLnSpc="1">
-                        <a:prstTxWarp prst="textNoShape">
-                          <a:avLst/>
-                        </a:prstTxWarp>
-                        <a:noAutofit/>
-                      </wps:bodyPr>
-                    </wps:wsp>
-                  </a:graphicData>
-                </a:graphic>
-              </wp:anchor>
-            </w:drawing>
-          </mc:Choice>
-          <mc:Fallback>
-            <w:pict>
-              <v:shape w14:anchorId="181388A6" id="ลูกศร: เครื่องหมายบั้ง 74" o:spid="_x0000_s1026" type="#_x0000_t55" style="position:absolute;margin-left:366pt;margin-top:18.8pt;width:15.75pt;height:17.25pt;rotation:90;z-index:251615744;visibility:visible;mso-wrap-style:square;mso-wrap-distance-left:9pt;mso-wrap-distance-top:0;mso-wrap-distance-right:9pt;mso-wrap-distance-bottom:0;mso-position-horizontal:absolute;mso-position-horizontal-relative:text;mso-position-vertical:absolute;mso-position-vertical-relative:text;v-text-anchor:middle" o:gfxdata="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" adj="10800" fillcolor="red" strokecolor="black [3213]" strokeweight="1pt"/>
-            </w:pict>
-          </mc:Fallback>
-        </mc:AlternateContent>
-      </w:r>
-      <w:r>
-        <w:rPr>
-          <w:noProof/>
-        </w:rPr>
-        <mc:AlternateContent>
-          <mc:Choice Requires="wps">
-            <w:drawing>
-              <wp:anchor distT="0" distB="0" distL="114300" distR="114300" simplePos="0" relativeHeight="251581952" behindDoc="0" locked="0" layoutInCell="1" allowOverlap="1" wp14:anchorId="4A9ACE74" wp14:editId="283ED329">
-                <wp:simplePos x="0" y="0"/>
-                <wp:positionH relativeFrom="column">
-                  <wp:posOffset>1847850</wp:posOffset>
-                </wp:positionH>
-                <wp:positionV relativeFrom="paragraph">
-                  <wp:posOffset>191135</wp:posOffset>
+                  <wp:posOffset>183515</wp:posOffset>
                 </wp:positionV>
                 <wp:extent cx="3057525" cy="314325"/>
                 <wp:effectExtent l="57150" t="38100" r="85725" b="104775"/>
@@ -3189,7 +3115,7 @@
           </mc:Choice>
           <mc:Fallback>
             <w:pict>
-              <v:roundrect w14:anchorId="15B1D330" id="สี่เหลี่ยมผืนผ้า: มุมมน 70" o:spid="_x0000_s1026" style="position:absolute;margin-left:145.5pt;margin-top:15.05pt;width:240.75pt;height:24.75pt;z-index:251581952;visibility:visible;mso-wrap-style:square;mso-wrap-distance-left:9pt;mso-wrap-distance-top:0;mso-wrap-distance-right:9pt;mso-wrap-distance-bottom:0;mso-position-horizontal:absolute;mso-position-horizontal-relative:text;mso-position-vertical:absolute;mso-position-vertical-relative:text;v-text-anchor:middle" arcsize="10923f" o:gfxdata="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" fillcolor="white [3212]" strokecolor="black [3213]">
+              <v:roundrect w14:anchorId="01B01908" id="สี่เหลี่ยมผืนผ้า: มุมมน 70" o:spid="_x0000_s1026" style="position:absolute;margin-left:167.1pt;margin-top:14.45pt;width:240.75pt;height:24.75pt;z-index:251581952;visibility:visible;mso-wrap-style:square;mso-wrap-distance-left:9pt;mso-wrap-distance-top:0;mso-wrap-distance-right:9pt;mso-wrap-distance-bottom:0;mso-position-horizontal:absolute;mso-position-horizontal-relative:text;mso-position-vertical:absolute;mso-position-vertical-relative:text;v-text-anchor:middle" arcsize="10923f" o:gfxdata="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" fillcolor="white [3212]" strokecolor="black [3213]">
                 <v:shadow on="t" color="black" opacity="41287f" offset="0,1.5pt"/>
               </v:roundrect>
             </w:pict>
@@ -3213,13 +3139,13 @@
         <mc:AlternateContent>
           <mc:Choice Requires="wps">
             <w:drawing>
-              <wp:anchor distT="0" distB="0" distL="114300" distR="114300" simplePos="0" relativeHeight="251589120" behindDoc="0" locked="0" layoutInCell="1" allowOverlap="1" wp14:anchorId="775DB5B7" wp14:editId="0D3795B4">
+              <wp:anchor distT="0" distB="0" distL="114300" distR="114300" simplePos="0" relativeHeight="251589120" behindDoc="0" locked="0" layoutInCell="1" allowOverlap="1" wp14:anchorId="775DB5B7" wp14:editId="71962825">
                 <wp:simplePos x="0" y="0"/>
                 <wp:positionH relativeFrom="column">
-                  <wp:posOffset>1819275</wp:posOffset>
+                  <wp:posOffset>2093595</wp:posOffset>
                 </wp:positionH>
                 <wp:positionV relativeFrom="paragraph">
-                  <wp:posOffset>143510</wp:posOffset>
+                  <wp:posOffset>135890</wp:posOffset>
                 </wp:positionV>
                 <wp:extent cx="3057525" cy="314325"/>
                 <wp:effectExtent l="57150" t="38100" r="85725" b="104775"/>
@@ -3275,7 +3201,7 @@
           </mc:Choice>
           <mc:Fallback>
             <w:pict>
-              <v:roundrect w14:anchorId="23A2D26B" id="สี่เหลี่ยมผืนผ้า: มุมมน 71" o:spid="_x0000_s1026" style="position:absolute;margin-left:143.25pt;margin-top:11.3pt;width:240.75pt;height:24.75pt;z-index:251589120;visibility:visible;mso-wrap-style:square;mso-wrap-distance-left:9pt;mso-wrap-distance-top:0;mso-wrap-distance-right:9pt;mso-wrap-distance-bottom:0;mso-position-horizontal:absolute;mso-position-horizontal-relative:text;mso-position-vertical:absolute;mso-position-vertical-relative:text;v-text-anchor:middle" arcsize="10923f" o:gfxdata="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" fillcolor="white [3212]" strokecolor="black [3213]">
+              <v:roundrect w14:anchorId="753E310B" id="สี่เหลี่ยมผืนผ้า: มุมมน 71" o:spid="_x0000_s1026" style="position:absolute;margin-left:164.85pt;margin-top:10.7pt;width:240.75pt;height:24.75pt;z-index:251589120;visibility:visible;mso-wrap-style:square;mso-wrap-distance-left:9pt;mso-wrap-distance-top:0;mso-wrap-distance-right:9pt;mso-wrap-distance-bottom:0;mso-position-horizontal:absolute;mso-position-horizontal-relative:text;mso-position-vertical:absolute;mso-position-vertical-relative:text;v-text-anchor:middle" arcsize="10923f" o:gfxdata="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" fillcolor="white [3212]" strokecolor="black [3213]">
                 <v:shadow on="t" color="black" opacity="41287f" offset="0,1.5pt"/>
               </v:roundrect>
             </w:pict>
@@ -3299,13 +3225,13 @@
         <mc:AlternateContent>
           <mc:Choice Requires="wps">
             <w:drawing>
-              <wp:anchor distT="0" distB="0" distL="114300" distR="114300" simplePos="0" relativeHeight="251602432" behindDoc="0" locked="0" layoutInCell="1" allowOverlap="1" wp14:anchorId="2559305B" wp14:editId="2876CAA5">
+              <wp:anchor distT="0" distB="0" distL="114300" distR="114300" simplePos="0" relativeHeight="251602432" behindDoc="0" locked="0" layoutInCell="1" allowOverlap="1" wp14:anchorId="2559305B" wp14:editId="083E4DB4">
                 <wp:simplePos x="0" y="0"/>
                 <wp:positionH relativeFrom="column">
-                  <wp:posOffset>1866900</wp:posOffset>
+                  <wp:posOffset>2141220</wp:posOffset>
                 </wp:positionH>
                 <wp:positionV relativeFrom="paragraph">
-                  <wp:posOffset>48895</wp:posOffset>
+                  <wp:posOffset>41275</wp:posOffset>
                 </wp:positionV>
                 <wp:extent cx="1019175" cy="314325"/>
                 <wp:effectExtent l="57150" t="38100" r="85725" b="104775"/>
@@ -3364,7 +3290,7 @@
           </mc:Choice>
           <mc:Fallback>
             <w:pict>
-              <v:roundrect w14:anchorId="6EBAB6F8" id="สี่เหลี่ยมผืนผ้า: มุมมน 72" o:spid="_x0000_s1026" style="position:absolute;margin-left:147pt;margin-top:3.85pt;width:80.25pt;height:24.75pt;z-index:251602432;visibility:visible;mso-wrap-style:square;mso-width-percent:0;mso-wrap-distance-left:9pt;mso-wrap-distance-top:0;mso-wrap-distance-right:9pt;mso-wrap-distance-bottom:0;mso-position-horizontal:absolute;mso-position-horizontal-relative:text;mso-position-vertical:absolute;mso-position-vertical-relative:text;mso-width-percent:0;mso-width-relative:margin;v-text-anchor:middle" arcsize="10923f" o:gfxdata="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" fillcolor="white [3212]" strokecolor="black [3213]">
+              <v:roundrect w14:anchorId="03634582" id="สี่เหลี่ยมผืนผ้า: มุมมน 72" o:spid="_x0000_s1026" style="position:absolute;margin-left:168.6pt;margin-top:3.25pt;width:80.25pt;height:24.75pt;z-index:251602432;visibility:visible;mso-wrap-style:square;mso-width-percent:0;mso-wrap-distance-left:9pt;mso-wrap-distance-top:0;mso-wrap-distance-right:9pt;mso-wrap-distance-bottom:0;mso-position-horizontal:absolute;mso-position-horizontal-relative:text;mso-position-vertical:absolute;mso-position-vertical-relative:text;mso-width-percent:0;mso-width-relative:margin;v-text-anchor:middle" arcsize="10923f" o:gfxdata="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" fillcolor="white [3212]" strokecolor="black [3213]">
                 <v:shadow on="t" color="black" opacity="41287f" offset="0,1.5pt"/>
               </v:roundrect>
             </w:pict>
@@ -3383,13 +3309,13 @@
         <mc:AlternateContent>
           <mc:Choice Requires="wps">
             <w:drawing>
-              <wp:anchor distT="0" distB="0" distL="114300" distR="114300" simplePos="0" relativeHeight="251633152" behindDoc="0" locked="0" layoutInCell="1" allowOverlap="1" wp14:anchorId="10A4064F" wp14:editId="7048F4E1">
+              <wp:anchor distT="0" distB="0" distL="114300" distR="114300" simplePos="0" relativeHeight="251633152" behindDoc="0" locked="0" layoutInCell="1" allowOverlap="1" wp14:anchorId="10A4064F" wp14:editId="45001D0C">
                 <wp:simplePos x="0" y="0"/>
                 <wp:positionH relativeFrom="column">
-                  <wp:posOffset>1838325</wp:posOffset>
+                  <wp:posOffset>2112645</wp:posOffset>
                 </wp:positionH>
                 <wp:positionV relativeFrom="paragraph">
-                  <wp:posOffset>191770</wp:posOffset>
+                  <wp:posOffset>184150</wp:posOffset>
                 </wp:positionV>
                 <wp:extent cx="1209675" cy="1009650"/>
                 <wp:effectExtent l="57150" t="38100" r="85725" b="95250"/>
@@ -3451,7 +3377,7 @@
           </mc:Choice>
           <mc:Fallback>
             <w:pict>
-              <v:roundrect w14:anchorId="0B58CCB5" id="สี่เหลี่ยมผืนผ้า: มุมมน 77" o:spid="_x0000_s1026" style="position:absolute;margin-left:144.75pt;margin-top:15.1pt;width:95.25pt;height:79.5pt;z-index:251633152;visibility:visible;mso-wrap-style:square;mso-width-percent:0;mso-height-percent:0;mso-wrap-distance-left:9pt;mso-wrap-distance-top:0;mso-wrap-distance-right:9pt;mso-wrap-distance-bottom:0;mso-position-horizontal:absolute;mso-position-horizontal-relative:text;mso-position-vertical:absolute;mso-position-vertical-relative:text;mso-width-percent:0;mso-height-percent:0;mso-width-relative:margin;mso-height-relative:margin;v-text-anchor:middle" arcsize="10923f" o:gfxdata="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" fillcolor="white [3212]" strokecolor="black [3213]">
+              <v:roundrect w14:anchorId="0864FA25" id="สี่เหลี่ยมผืนผ้า: มุมมน 77" o:spid="_x0000_s1026" style="position:absolute;margin-left:166.35pt;margin-top:14.5pt;width:95.25pt;height:79.5pt;z-index:251633152;visibility:visible;mso-wrap-style:square;mso-width-percent:0;mso-height-percent:0;mso-wrap-distance-left:9pt;mso-wrap-distance-top:0;mso-wrap-distance-right:9pt;mso-wrap-distance-bottom:0;mso-position-horizontal:absolute;mso-position-horizontal-relative:text;mso-position-vertical:absolute;mso-position-vertical-relative:text;mso-width-percent:0;mso-height-percent:0;mso-width-relative:margin;mso-height-relative:margin;v-text-anchor:middle" arcsize="10923f" o:gfxdata="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" fillcolor="white [3212]" strokecolor="black [3213]">
                 <v:shadow on="t" color="black" opacity="41287f" offset="0,1.5pt"/>
               </v:roundrect>
             </w:pict>
@@ -3470,13 +3396,13 @@
         <mc:AlternateContent>
           <mc:Choice Requires="wps">
             <w:drawing>
-              <wp:anchor distT="0" distB="0" distL="114300" distR="114300" simplePos="0" relativeHeight="251644416" behindDoc="0" locked="0" layoutInCell="1" allowOverlap="1" wp14:anchorId="6CC4BA90" wp14:editId="5C5FCD06">
+              <wp:anchor distT="0" distB="0" distL="114300" distR="114300" simplePos="0" relativeHeight="251644416" behindDoc="0" locked="0" layoutInCell="1" allowOverlap="1" wp14:anchorId="6CC4BA90" wp14:editId="71F0D134">
                 <wp:simplePos x="0" y="0"/>
                 <wp:positionH relativeFrom="column">
-                  <wp:posOffset>3295650</wp:posOffset>
+                  <wp:posOffset>3630930</wp:posOffset>
                 </wp:positionH>
                 <wp:positionV relativeFrom="paragraph">
-                  <wp:posOffset>304165</wp:posOffset>
+                  <wp:posOffset>296545</wp:posOffset>
                 </wp:positionV>
                 <wp:extent cx="1019175" cy="314325"/>
                 <wp:effectExtent l="57150" t="38100" r="85725" b="104775"/>
@@ -3563,7 +3489,7 @@
           </mc:Choice>
           <mc:Fallback>
             <w:pict>
-              <v:roundrect w14:anchorId="6CC4BA90" id="สี่เหลี่ยมผืนผ้า: มุมมน 80" o:spid="_x0000_s1039" style="position:absolute;left:0;text-align:left;margin-left:259.5pt;margin-top:23.95pt;width:80.25pt;height:24.75pt;z-index:251644416;visibility:visible;mso-wrap-style:square;mso-width-percent:0;mso-wrap-distance-left:9pt;mso-wrap-distance-top:0;mso-wrap-distance-right:9pt;mso-wrap-distance-bottom:0;mso-position-horizontal:absolute;mso-position-horizontal-relative:text;mso-position-vertical:absolute;mso-position-vertical-relative:text;mso-width-percent:0;mso-width-relative:margin;v-text-anchor:middle" arcsize="10923f" o:gfxdata="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" fillcolor="red" strokecolor="black [3213]">
+              <v:roundrect w14:anchorId="6CC4BA90" id="สี่เหลี่ยมผืนผ้า: มุมมน 80" o:spid="_x0000_s1039" style="position:absolute;left:0;text-align:left;margin-left:285.9pt;margin-top:23.35pt;width:80.25pt;height:24.75pt;z-index:251644416;visibility:visible;mso-wrap-style:square;mso-width-percent:0;mso-wrap-distance-left:9pt;mso-wrap-distance-top:0;mso-wrap-distance-right:9pt;mso-wrap-distance-bottom:0;mso-position-horizontal:absolute;mso-position-horizontal-relative:text;mso-position-vertical:absolute;mso-position-vertical-relative:text;mso-width-percent:0;mso-width-relative:margin;v-text-anchor:middle" arcsize="10923f" o:gfxdata="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" fillcolor="red" strokecolor="black [3213]">
                 <v:shadow on="t" color="black" opacity="41287f" offset="0,1.5pt"/>
                 <v:textbox>
                   <w:txbxContent>
@@ -3603,13 +3529,13 @@
           <w:noProof/>
         </w:rPr>
         <w:drawing>
-          <wp:anchor distT="0" distB="0" distL="114300" distR="114300" simplePos="0" relativeHeight="251642368" behindDoc="0" locked="0" layoutInCell="1" allowOverlap="1" wp14:anchorId="42D7CE12" wp14:editId="496002E2">
+          <wp:anchor distT="0" distB="0" distL="114300" distR="114300" simplePos="0" relativeHeight="251642368" behindDoc="0" locked="0" layoutInCell="1" allowOverlap="1" wp14:anchorId="42D7CE12" wp14:editId="4C61AA1D">
             <wp:simplePos x="0" y="0"/>
-            <wp:positionH relativeFrom="column">
-              <wp:posOffset>4457700</wp:posOffset>
+            <wp:positionH relativeFrom="margin">
+              <wp:align>right</wp:align>
             </wp:positionH>
             <wp:positionV relativeFrom="paragraph">
-              <wp:posOffset>16510</wp:posOffset>
+              <wp:posOffset>24130</wp:posOffset>
             </wp:positionV>
             <wp:extent cx="904875" cy="756576"/>
             <wp:effectExtent l="0" t="0" r="0" b="5715"/>
@@ -3671,13 +3597,12 @@
         <w:rPr>
           <w:rFonts w:hint="cs"/>
           <w:noProof/>
-          <w:lang w:val="th-TH"/>
         </w:rPr>
         <w:lastRenderedPageBreak/>
         <mc:AlternateContent>
           <mc:Choice Requires="wps">
             <w:drawing>
-              <wp:anchor distT="0" distB="0" distL="114300" distR="114300" simplePos="0" relativeHeight="251698688" behindDoc="0" locked="0" layoutInCell="1" allowOverlap="1" wp14:anchorId="6B4C6D77" wp14:editId="53E845D0">
+              <wp:anchor distT="0" distB="0" distL="114300" distR="114300" simplePos="0" relativeHeight="251698688" behindDoc="0" locked="0" layoutInCell="1" allowOverlap="1" wp14:anchorId="6B4C6D77" wp14:editId="0E578506">
                 <wp:simplePos x="0" y="0"/>
                 <wp:positionH relativeFrom="margin">
                   <wp:align>center</wp:align>
@@ -3735,7 +3660,7 @@
           </mc:Choice>
           <mc:Fallback>
             <w:pict>
-              <v:roundrect w14:anchorId="53C65D4B" id="สี่เหลี่ยมผืนผ้า: มุมมน 84" o:spid="_x0000_s1026" style="position:absolute;margin-left:0;margin-top:26.95pt;width:493.5pt;height:364.5pt;z-index:251698688;visibility:visible;mso-wrap-style:square;mso-height-percent:0;mso-wrap-distance-left:9pt;mso-wrap-distance-top:0;mso-wrap-distance-right:9pt;mso-wrap-distance-bottom:0;mso-position-horizontal:center;mso-position-horizontal-relative:margin;mso-position-vertical:absolute;mso-position-vertical-relative:text;mso-height-percent:0;mso-height-relative:margin;v-text-anchor:middle" arcsize="10923f" o:gfxdata="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" fillcolor="#ffc000 [3207]" strokecolor="white [3201]" strokeweight="1.5pt">
+              <v:roundrect w14:anchorId="2D7FE617" id="สี่เหลี่ยมผืนผ้า: มุมมน 84" o:spid="_x0000_s1026" style="position:absolute;margin-left:0;margin-top:26.95pt;width:493.5pt;height:364.5pt;z-index:251698688;visibility:visible;mso-wrap-style:square;mso-height-percent:0;mso-wrap-distance-left:9pt;mso-wrap-distance-top:0;mso-wrap-distance-right:9pt;mso-wrap-distance-bottom:0;mso-position-horizontal:center;mso-position-horizontal-relative:margin;mso-position-vertical:absolute;mso-position-vertical-relative:text;mso-height-percent:0;mso-height-relative:margin;v-text-anchor:middle" arcsize="10923f" o:gfxdata="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" fillcolor="#ffc000 [3207]" strokecolor="white [3201]" strokeweight="1.5pt">
                 <v:stroke joinstyle="miter"/>
                 <w10:wrap anchorx="margin"/>
               </v:roundrect>
@@ -3753,7 +3678,7 @@
           <w:noProof/>
         </w:rPr>
         <w:drawing>
-          <wp:anchor distT="0" distB="0" distL="114300" distR="114300" simplePos="0" relativeHeight="251721216" behindDoc="0" locked="0" layoutInCell="1" allowOverlap="1" wp14:anchorId="4609125B" wp14:editId="10CB2A7C">
+          <wp:anchor distT="0" distB="0" distL="114300" distR="114300" simplePos="0" relativeHeight="251721216" behindDoc="0" locked="0" layoutInCell="1" allowOverlap="1" wp14:anchorId="4609125B" wp14:editId="4EAC9811">
             <wp:simplePos x="0" y="0"/>
             <wp:positionH relativeFrom="column">
               <wp:posOffset>276225</wp:posOffset>
@@ -3776,13 +3701,13 @@
                     <pic:cNvPicPr/>
                   </pic:nvPicPr>
                   <pic:blipFill>
-                    <a:blip r:embed="rId7">
+                    <a:blip r:embed="rId7" cstate="print">
                       <a:extLst>
                         <a:ext uri="{28A0092B-C50C-407E-A947-70E740481C1C}">
                           <a14:useLocalDpi xmlns:a14="http://schemas.microsoft.com/office/drawing/2010/main" val="0"/>
                         </a:ext>
                         <a:ext uri="{96DAC541-7B7A-43D3-8B79-37D633B846F1}">
-                          <asvg:svgBlip xmlns:asvg="http://schemas.microsoft.com/office/drawing/2016/SVG/main" r:embed="rId8"/>
+                          <asvg:svgBlip xmlns="" xmlns:cx="http://schemas.microsoft.com/office/drawing/2014/chartex" xmlns:cx1="http://schemas.microsoft.com/office/drawing/2015/9/8/chartex" xmlns:cx2="http://schemas.microsoft.com/office/drawing/2015/10/21/chartex" xmlns:cx3="http://schemas.microsoft.com/office/drawing/2016/5/9/chartex" xmlns:cx4="http://schemas.microsoft.com/office/drawing/2016/5/10/chartex" xmlns:cx5="http://schemas.microsoft.com/office/drawing/2016/5/11/chartex" xmlns:cx6="http://schemas.microsoft.com/office/drawing/2016/5/12/chartex" xmlns:cx7="http://schemas.microsoft.com/office/drawing/2016/5/13/chartex" xmlns:cx8="http://schemas.microsoft.com/office/drawing/2016/5/14/chartex" xmlns:aink="http://schemas.microsoft.com/office/drawing/2016/ink" xmlns:am3d="http://schemas.microsoft.com/office/drawing/2017/model3d" xmlns:o="urn:schemas-microsoft-com:office:office" xmlns:v="urn:schemas-microsoft-com:vml" xmlns:w10="urn:schemas-microsoft-com:office:word" xmlns:w="http://schemas.openxmlformats.org/wordprocessingml/2006/main" xmlns:w16cid="http://schemas.microsoft.com/office/word/2016/wordml/cid" xmlns:w16se="http://schemas.microsoft.com/office/word/2015/wordml/symex" xmlns:asvg="http://schemas.microsoft.com/office/drawing/2016/SVG/main" r:embed="rId8"/>
                         </a:ext>
                       </a:extLst>
                     </a:blip>
@@ -3823,7 +3748,7 @@
         <mc:AlternateContent>
           <mc:Choice Requires="wps">
             <w:drawing>
-              <wp:anchor distT="0" distB="0" distL="114300" distR="114300" simplePos="0" relativeHeight="251740672" behindDoc="0" locked="0" layoutInCell="1" allowOverlap="1" wp14:anchorId="51795489" wp14:editId="5D299C6E">
+              <wp:anchor distT="0" distB="0" distL="114300" distR="114300" simplePos="0" relativeHeight="251740672" behindDoc="0" locked="0" layoutInCell="1" allowOverlap="1" wp14:anchorId="51795489" wp14:editId="626464B1">
                 <wp:simplePos x="0" y="0"/>
                 <wp:positionH relativeFrom="column">
                   <wp:posOffset>952500</wp:posOffset>
@@ -3947,7 +3872,7 @@
           <w:noProof/>
         </w:rPr>
         <w:drawing>
-          <wp:anchor distT="0" distB="0" distL="114300" distR="114300" simplePos="0" relativeHeight="251779584" behindDoc="0" locked="0" layoutInCell="1" allowOverlap="1" wp14:anchorId="6F16E5AE" wp14:editId="20630972">
+          <wp:anchor distT="0" distB="0" distL="114300" distR="114300" simplePos="0" relativeHeight="251779584" behindDoc="0" locked="0" layoutInCell="1" allowOverlap="1" wp14:anchorId="6F16E5AE" wp14:editId="4339C755">
             <wp:simplePos x="0" y="0"/>
             <wp:positionH relativeFrom="margin">
               <wp:posOffset>4914900</wp:posOffset>
@@ -3970,13 +3895,13 @@
                     <pic:cNvPicPr/>
                   </pic:nvPicPr>
                   <pic:blipFill>
-                    <a:blip r:embed="rId13">
+                    <a:blip r:embed="rId13" cstate="print">
                       <a:extLst>
                         <a:ext uri="{28A0092B-C50C-407E-A947-70E740481C1C}">
                           <a14:useLocalDpi xmlns:a14="http://schemas.microsoft.com/office/drawing/2010/main" val="0"/>
                         </a:ext>
                         <a:ext uri="{96DAC541-7B7A-43D3-8B79-37D633B846F1}">
-                          <asvg:svgBlip xmlns:asvg="http://schemas.microsoft.com/office/drawing/2016/SVG/main" r:embed="rId14"/>
+                          <asvg:svgBlip xmlns="" xmlns:cx="http://schemas.microsoft.com/office/drawing/2014/chartex" xmlns:cx1="http://schemas.microsoft.com/office/drawing/2015/9/8/chartex" xmlns:cx2="http://schemas.microsoft.com/office/drawing/2015/10/21/chartex" xmlns:cx3="http://schemas.microsoft.com/office/drawing/2016/5/9/chartex" xmlns:cx4="http://schemas.microsoft.com/office/drawing/2016/5/10/chartex" xmlns:cx5="http://schemas.microsoft.com/office/drawing/2016/5/11/chartex" xmlns:cx6="http://schemas.microsoft.com/office/drawing/2016/5/12/chartex" xmlns:cx7="http://schemas.microsoft.com/office/drawing/2016/5/13/chartex" xmlns:cx8="http://schemas.microsoft.com/office/drawing/2016/5/14/chartex" xmlns:aink="http://schemas.microsoft.com/office/drawing/2016/ink" xmlns:am3d="http://schemas.microsoft.com/office/drawing/2017/model3d" xmlns:o="urn:schemas-microsoft-com:office:office" xmlns:v="urn:schemas-microsoft-com:vml" xmlns:w10="urn:schemas-microsoft-com:office:word" xmlns:w="http://schemas.openxmlformats.org/wordprocessingml/2006/main" xmlns:w16cid="http://schemas.microsoft.com/office/word/2016/wordml/cid" xmlns:w16se="http://schemas.microsoft.com/office/word/2015/wordml/symex" xmlns:asvg="http://schemas.microsoft.com/office/drawing/2016/SVG/main" r:embed="rId14"/>
                         </a:ext>
                       </a:extLst>
                     </a:blip>
@@ -4017,7 +3942,7 @@
         <mc:AlternateContent>
           <mc:Choice Requires="wps">
             <w:drawing>
-              <wp:anchor distT="0" distB="0" distL="114300" distR="114300" simplePos="0" relativeHeight="251759104" behindDoc="0" locked="0" layoutInCell="1" allowOverlap="1" wp14:anchorId="08FB6B06" wp14:editId="126E19F5">
+              <wp:anchor distT="0" distB="0" distL="114300" distR="114300" simplePos="0" relativeHeight="251759104" behindDoc="0" locked="0" layoutInCell="1" allowOverlap="1" wp14:anchorId="08FB6B06" wp14:editId="2EC3C5F7">
                 <wp:simplePos x="0" y="0"/>
                 <wp:positionH relativeFrom="column">
                   <wp:posOffset>1743075</wp:posOffset>
@@ -4079,7 +4004,7 @@
           </mc:Choice>
           <mc:Fallback>
             <w:pict>
-              <v:roundrect w14:anchorId="1F6CFA66" id="สี่เหลี่ยมผืนผ้า: มุมมน 88" o:spid="_x0000_s1026" style="position:absolute;margin-left:137.25pt;margin-top:3.95pt;width:240.75pt;height:24.75pt;z-index:251759104;visibility:visible;mso-wrap-style:square;mso-wrap-distance-left:9pt;mso-wrap-distance-top:0;mso-wrap-distance-right:9pt;mso-wrap-distance-bottom:0;mso-position-horizontal:absolute;mso-position-horizontal-relative:text;mso-position-vertical:absolute;mso-position-vertical-relative:text;v-text-anchor:middle" arcsize="10923f" o:gfxdata="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" fillcolor="white [3212]" strokecolor="black [3213]">
+              <v:roundrect w14:anchorId="49E9762E" id="สี่เหลี่ยมผืนผ้า: มุมมน 88" o:spid="_x0000_s1026" style="position:absolute;margin-left:137.25pt;margin-top:3.95pt;width:240.75pt;height:24.75pt;z-index:251759104;visibility:visible;mso-wrap-style:square;mso-wrap-distance-left:9pt;mso-wrap-distance-top:0;mso-wrap-distance-right:9pt;mso-wrap-distance-bottom:0;mso-position-horizontal:absolute;mso-position-horizontal-relative:text;mso-position-vertical:absolute;mso-position-vertical-relative:text;v-text-anchor:middle" arcsize="10923f" o:gfxdata="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" fillcolor="white [3212]" strokecolor="black [3213]">
                 <v:shadow on="t" color="black" opacity="41287f" offset="0,1.5pt"/>
               </v:roundrect>
             </w:pict>
@@ -4310,13 +4235,13 @@
         <mc:AlternateContent>
           <mc:Choice Requires="wps">
             <w:drawing>
-              <wp:anchor distT="0" distB="0" distL="114300" distR="114300" simplePos="0" relativeHeight="251818496" behindDoc="0" locked="0" layoutInCell="1" allowOverlap="1" wp14:anchorId="0D7380C3" wp14:editId="39E36149">
+              <wp:anchor distT="0" distB="0" distL="114300" distR="114300" simplePos="0" relativeHeight="251818496" behindDoc="0" locked="0" layoutInCell="1" allowOverlap="1" wp14:anchorId="0D7380C3" wp14:editId="74023C3B">
                 <wp:simplePos x="0" y="0"/>
                 <wp:positionH relativeFrom="column">
-                  <wp:posOffset>1419225</wp:posOffset>
+                  <wp:posOffset>1564005</wp:posOffset>
                 </wp:positionH>
                 <wp:positionV relativeFrom="paragraph">
-                  <wp:posOffset>59690</wp:posOffset>
+                  <wp:posOffset>67310</wp:posOffset>
                 </wp:positionV>
                 <wp:extent cx="3057525" cy="238125"/>
                 <wp:effectExtent l="57150" t="38100" r="85725" b="104775"/>
@@ -4375,7 +4300,7 @@
           </mc:Choice>
           <mc:Fallback>
             <w:pict>
-              <v:roundrect w14:anchorId="2E1E2813" id="สี่เหลี่ยมผืนผ้า: มุมมน 93" o:spid="_x0000_s1026" style="position:absolute;margin-left:111.75pt;margin-top:4.7pt;width:240.75pt;height:18.75pt;z-index:251818496;visibility:visible;mso-wrap-style:square;mso-height-percent:0;mso-wrap-distance-left:9pt;mso-wrap-distance-top:0;mso-wrap-distance-right:9pt;mso-wrap-distance-bottom:0;mso-position-horizontal:absolute;mso-position-horizontal-relative:text;mso-position-vertical:absolute;mso-position-vertical-relative:text;mso-height-percent:0;mso-height-relative:margin;v-text-anchor:middle" arcsize="10923f" o:gfxdata="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" fillcolor="white [3212]" strokecolor="black [3213]">
+              <v:roundrect w14:anchorId="4BB99731" id="สี่เหลี่ยมผืนผ้า: มุมมน 93" o:spid="_x0000_s1026" style="position:absolute;margin-left:123.15pt;margin-top:5.3pt;width:240.75pt;height:18.75pt;z-index:251818496;visibility:visible;mso-wrap-style:square;mso-height-percent:0;mso-wrap-distance-left:9pt;mso-wrap-distance-top:0;mso-wrap-distance-right:9pt;mso-wrap-distance-bottom:0;mso-position-horizontal:absolute;mso-position-horizontal-relative:text;mso-position-vertical:absolute;mso-position-vertical-relative:text;mso-height-percent:0;mso-height-relative:margin;v-text-anchor:middle" arcsize="10923f" o:gfxdata="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" fillcolor="white [3212]" strokecolor="black [3213]">
                 <v:shadow on="t" color="black" opacity="41287f" offset="0,1.5pt"/>
               </v:roundrect>
             </w:pict>
@@ -4389,15 +4314,15 @@
         <mc:AlternateContent>
           <mc:Choice Requires="wps">
             <w:drawing>
-              <wp:anchor distT="0" distB="0" distL="114300" distR="114300" simplePos="0" relativeHeight="251809280" behindDoc="0" locked="0" layoutInCell="1" allowOverlap="1" wp14:anchorId="35C43427" wp14:editId="631811B2">
+              <wp:anchor distT="0" distB="0" distL="114300" distR="114300" simplePos="0" relativeHeight="251809280" behindDoc="0" locked="0" layoutInCell="1" allowOverlap="1" wp14:anchorId="35C43427" wp14:editId="4287A4CD">
                 <wp:simplePos x="0" y="0"/>
                 <wp:positionH relativeFrom="column">
-                  <wp:posOffset>85725</wp:posOffset>
+                  <wp:posOffset>68580</wp:posOffset>
                 </wp:positionH>
                 <wp:positionV relativeFrom="paragraph">
-                  <wp:posOffset>12065</wp:posOffset>
+                  <wp:posOffset>61595</wp:posOffset>
                 </wp:positionV>
-                <wp:extent cx="1838325" cy="2543175"/>
+                <wp:extent cx="1838325" cy="2667000"/>
                 <wp:effectExtent l="0" t="0" r="0" b="0"/>
                 <wp:wrapNone/>
                 <wp:docPr id="92" name="สี่เหลี่ยมผืนผ้า 92"/>
@@ -4409,7 +4334,7 @@
                       <wps:spPr>
                         <a:xfrm>
                           <a:off x="0" y="0"/>
-                          <a:ext cx="1838325" cy="2543175"/>
+                          <a:ext cx="1838325" cy="2667000"/>
                         </a:xfrm>
                         <a:prstGeom prst="rect">
                           <a:avLst/>
@@ -4440,7 +4365,7 @@
                               <w:pStyle w:val="a5"/>
                               <w:numPr>
                                 <w:ilvl w:val="0"/>
-                                <w:numId w:val="6"/>
+                                <w:numId w:val="9"/>
                               </w:numPr>
                               <w:rPr>
                                 <w:rFonts w:ascii="Berlin Sans FB Demi" w:hAnsi="Berlin Sans FB Demi" w:cs="EucrosiaUPC"/>
@@ -4448,16 +4373,22 @@
                                 <w:szCs w:val="36"/>
                               </w:rPr>
                             </w:pPr>
-                            <w:proofErr w:type="spellStart"/>
                             <w:r>
                               <w:rPr>
                                 <w:rFonts w:ascii="Berlin Sans FB Demi" w:hAnsi="Berlin Sans FB Demi" w:cs="EucrosiaUPC"/>
                                 <w:sz w:val="28"/>
                                 <w:szCs w:val="36"/>
                               </w:rPr>
-                              <w:t>Pro_ID</w:t>
+                              <w:t>Pro</w:t>
                             </w:r>
-                            <w:proofErr w:type="spellEnd"/>
+                            <w:r>
+                              <w:rPr>
+                                <w:rFonts w:ascii="Berlin Sans FB Demi" w:hAnsi="Berlin Sans FB Demi" w:cs="EucrosiaUPC"/>
+                                <w:sz w:val="28"/>
+                                <w:szCs w:val="36"/>
+                              </w:rPr>
+                              <w:t>duct ID</w:t>
+                            </w:r>
                           </w:p>
                           <w:p>
                             <w:pPr>
@@ -4474,7 +4405,7 @@
                               <w:pStyle w:val="a5"/>
                               <w:numPr>
                                 <w:ilvl w:val="0"/>
-                                <w:numId w:val="6"/>
+                                <w:numId w:val="9"/>
                               </w:numPr>
                               <w:rPr>
                                 <w:rFonts w:ascii="Berlin Sans FB Demi" w:hAnsi="Berlin Sans FB Demi" w:cs="EucrosiaUPC"/>
@@ -4489,6 +4420,68 @@
                                 <w:szCs w:val="36"/>
                               </w:rPr>
                               <w:t>Type</w:t>
+                            </w:r>
+                          </w:p>
+                          <w:p>
+                            <w:pPr>
+                              <w:pStyle w:val="a5"/>
+                              <w:rPr>
+                                <w:rFonts w:ascii="Berlin Sans FB Demi" w:hAnsi="Berlin Sans FB Demi" w:cs="EucrosiaUPC"/>
+                                <w:sz w:val="28"/>
+                                <w:szCs w:val="36"/>
+                              </w:rPr>
+                            </w:pPr>
+                          </w:p>
+                          <w:p>
+                            <w:pPr>
+                              <w:pStyle w:val="a9"/>
+                              <w:numPr>
+                                <w:ilvl w:val="0"/>
+                                <w:numId w:val="9"/>
+                              </w:numPr>
+                              <w:rPr>
+                                <w:rFonts w:ascii="Berlin Sans FB Demi" w:hAnsi="Berlin Sans FB Demi" w:cs="EucrosiaUPC"/>
+                                <w:sz w:val="28"/>
+                                <w:szCs w:val="36"/>
+                              </w:rPr>
+                            </w:pPr>
+                            <w:r>
+                              <w:rPr>
+                                <w:rFonts w:ascii="Berlin Sans FB Demi" w:hAnsi="Berlin Sans FB Demi" w:cs="EucrosiaUPC"/>
+                                <w:sz w:val="28"/>
+                                <w:szCs w:val="36"/>
+                              </w:rPr>
+                              <w:t>Pattern</w:t>
+                            </w:r>
+                            <w:r>
+                              <w:rPr>
+                                <w:rFonts w:ascii="Berlin Sans FB Demi" w:hAnsi="Berlin Sans FB Demi" w:cs="EucrosiaUPC"/>
+                                <w:sz w:val="28"/>
+                                <w:szCs w:val="36"/>
+                              </w:rPr>
+                              <w:t xml:space="preserve">      </w:t>
+                            </w:r>
+                          </w:p>
+                          <w:p>
+                            <w:pPr>
+                              <w:pStyle w:val="a5"/>
+                              <w:numPr>
+                                <w:ilvl w:val="0"/>
+                                <w:numId w:val="9"/>
+                              </w:numPr>
+                              <w:rPr>
+                                <w:rFonts w:ascii="Berlin Sans FB Demi" w:hAnsi="Berlin Sans FB Demi" w:cs="EucrosiaUPC"/>
+                                <w:sz w:val="28"/>
+                                <w:szCs w:val="36"/>
+                              </w:rPr>
+                            </w:pPr>
+                            <w:r>
+                              <w:rPr>
+                                <w:rFonts w:ascii="Berlin Sans FB Demi" w:hAnsi="Berlin Sans FB Demi" w:cs="EucrosiaUPC"/>
+                                <w:sz w:val="28"/>
+                                <w:szCs w:val="36"/>
+                              </w:rPr>
+                              <w:t>Color</w:t>
                             </w:r>
                           </w:p>
                           <w:p>
@@ -4506,7 +4499,7 @@
                               <w:pStyle w:val="a5"/>
                               <w:numPr>
                                 <w:ilvl w:val="0"/>
-                                <w:numId w:val="6"/>
+                                <w:numId w:val="9"/>
                               </w:numPr>
                               <w:rPr>
                                 <w:rFonts w:ascii="Berlin Sans FB Demi" w:hAnsi="Berlin Sans FB Demi" w:cs="EucrosiaUPC"/>
@@ -4520,12 +4513,12 @@
                                 <w:sz w:val="28"/>
                                 <w:szCs w:val="36"/>
                               </w:rPr>
-                              <w:t>Texture</w:t>
+                              <w:t>Price</w:t>
                             </w:r>
                           </w:p>
                           <w:p>
                             <w:pPr>
-                              <w:pStyle w:val="a5"/>
+                              <w:pStyle w:val="a9"/>
                               <w:rPr>
                                 <w:rFonts w:ascii="Berlin Sans FB Demi" w:hAnsi="Berlin Sans FB Demi" w:cs="EucrosiaUPC"/>
                                 <w:sz w:val="28"/>
@@ -4538,71 +4531,7 @@
                               <w:pStyle w:val="a5"/>
                               <w:numPr>
                                 <w:ilvl w:val="0"/>
-                                <w:numId w:val="6"/>
-                              </w:numPr>
-                              <w:rPr>
-                                <w:rFonts w:ascii="Berlin Sans FB Demi" w:hAnsi="Berlin Sans FB Demi" w:cs="EucrosiaUPC"/>
-                                <w:sz w:val="28"/>
-                                <w:szCs w:val="36"/>
-                              </w:rPr>
-                            </w:pPr>
-                            <w:r>
-                              <w:rPr>
-                                <w:rFonts w:ascii="Berlin Sans FB Demi" w:hAnsi="Berlin Sans FB Demi" w:cs="EucrosiaUPC"/>
-                                <w:sz w:val="28"/>
-                                <w:szCs w:val="36"/>
-                              </w:rPr>
-                              <w:t>Color</w:t>
-                            </w:r>
-                          </w:p>
-                          <w:p>
-                            <w:pPr>
-                              <w:pStyle w:val="a5"/>
-                              <w:rPr>
-                                <w:rFonts w:ascii="Berlin Sans FB Demi" w:hAnsi="Berlin Sans FB Demi" w:cs="EucrosiaUPC"/>
-                                <w:sz w:val="28"/>
-                                <w:szCs w:val="36"/>
-                              </w:rPr>
-                            </w:pPr>
-                          </w:p>
-                          <w:p>
-                            <w:pPr>
-                              <w:pStyle w:val="a5"/>
-                              <w:numPr>
-                                <w:ilvl w:val="0"/>
-                                <w:numId w:val="6"/>
-                              </w:numPr>
-                              <w:rPr>
-                                <w:rFonts w:ascii="Berlin Sans FB Demi" w:hAnsi="Berlin Sans FB Demi" w:cs="EucrosiaUPC"/>
-                                <w:sz w:val="28"/>
-                                <w:szCs w:val="36"/>
-                              </w:rPr>
-                            </w:pPr>
-                            <w:r>
-                              <w:rPr>
-                                <w:rFonts w:ascii="Berlin Sans FB Demi" w:hAnsi="Berlin Sans FB Demi" w:cs="EucrosiaUPC"/>
-                                <w:sz w:val="28"/>
-                                <w:szCs w:val="36"/>
-                              </w:rPr>
-                              <w:t>Price</w:t>
-                            </w:r>
-                          </w:p>
-                          <w:p>
-                            <w:pPr>
-                              <w:pStyle w:val="a9"/>
-                              <w:rPr>
-                                <w:rFonts w:ascii="Berlin Sans FB Demi" w:hAnsi="Berlin Sans FB Demi" w:cs="EucrosiaUPC"/>
-                                <w:sz w:val="28"/>
-                                <w:szCs w:val="36"/>
-                              </w:rPr>
-                            </w:pPr>
-                          </w:p>
-                          <w:p>
-                            <w:pPr>
-                              <w:pStyle w:val="a5"/>
-                              <w:numPr>
-                                <w:ilvl w:val="0"/>
-                                <w:numId w:val="6"/>
+                                <w:numId w:val="9"/>
                               </w:numPr>
                               <w:rPr>
                                 <w:rFonts w:ascii="Berlin Sans FB Demi" w:hAnsi="Berlin Sans FB Demi" w:cs="EucrosiaUPC"/>
@@ -4650,7 +4579,7 @@
           </mc:Choice>
           <mc:Fallback>
             <w:pict>
-              <v:rect w14:anchorId="35C43427" id="สี่เหลี่ยมผืนผ้า 92" o:spid="_x0000_s1042" style="position:absolute;left:0;text-align:left;margin-left:6.75pt;margin-top:.95pt;width:144.75pt;height:200.25pt;z-index:251809280;visibility:visible;mso-wrap-style:square;mso-width-percent:0;mso-height-percent:0;mso-wrap-distance-left:9pt;mso-wrap-distance-top:0;mso-wrap-distance-right:9pt;mso-wrap-distance-bottom:0;mso-position-horizontal:absolute;mso-position-horizontal-relative:text;mso-position-vertical:absolute;mso-position-vertical-relative:text;mso-width-percent:0;mso-height-percent:0;mso-width-relative:margin;mso-height-relative:margin;v-text-anchor:top" o:gfxdata="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" filled="f" stroked="f" strokeweight="1pt">
+              <v:rect w14:anchorId="35C43427" id="สี่เหลี่ยมผืนผ้า 92" o:spid="_x0000_s1042" style="position:absolute;left:0;text-align:left;margin-left:5.4pt;margin-top:4.85pt;width:144.75pt;height:210pt;z-index:251809280;visibility:visible;mso-wrap-style:square;mso-width-percent:0;mso-height-percent:0;mso-wrap-distance-left:9pt;mso-wrap-distance-top:0;mso-wrap-distance-right:9pt;mso-wrap-distance-bottom:0;mso-position-horizontal:absolute;mso-position-horizontal-relative:text;mso-position-vertical:absolute;mso-position-vertical-relative:text;mso-width-percent:0;mso-height-percent:0;mso-width-relative:margin;mso-height-relative:margin;v-text-anchor:top" o:gfxdata="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" filled="f" stroked="f" strokeweight="1pt">
                 <v:textbox>
                   <w:txbxContent>
                     <w:p>
@@ -4658,7 +4587,7 @@
                         <w:pStyle w:val="a5"/>
                         <w:numPr>
                           <w:ilvl w:val="0"/>
-                          <w:numId w:val="6"/>
+                          <w:numId w:val="9"/>
                         </w:numPr>
                         <w:rPr>
                           <w:rFonts w:ascii="Berlin Sans FB Demi" w:hAnsi="Berlin Sans FB Demi" w:cs="EucrosiaUPC"/>
@@ -4666,16 +4595,22 @@
                           <w:szCs w:val="36"/>
                         </w:rPr>
                       </w:pPr>
-                      <w:proofErr w:type="spellStart"/>
                       <w:r>
                         <w:rPr>
                           <w:rFonts w:ascii="Berlin Sans FB Demi" w:hAnsi="Berlin Sans FB Demi" w:cs="EucrosiaUPC"/>
                           <w:sz w:val="28"/>
                           <w:szCs w:val="36"/>
                         </w:rPr>
-                        <w:t>Pro_ID</w:t>
+                        <w:t>Pro</w:t>
                       </w:r>
-                      <w:proofErr w:type="spellEnd"/>
+                      <w:r>
+                        <w:rPr>
+                          <w:rFonts w:ascii="Berlin Sans FB Demi" w:hAnsi="Berlin Sans FB Demi" w:cs="EucrosiaUPC"/>
+                          <w:sz w:val="28"/>
+                          <w:szCs w:val="36"/>
+                        </w:rPr>
+                        <w:t>duct ID</w:t>
+                      </w:r>
                     </w:p>
                     <w:p>
                       <w:pPr>
@@ -4692,7 +4627,7 @@
                         <w:pStyle w:val="a5"/>
                         <w:numPr>
                           <w:ilvl w:val="0"/>
-                          <w:numId w:val="6"/>
+                          <w:numId w:val="9"/>
                         </w:numPr>
                         <w:rPr>
                           <w:rFonts w:ascii="Berlin Sans FB Demi" w:hAnsi="Berlin Sans FB Demi" w:cs="EucrosiaUPC"/>
@@ -4707,6 +4642,68 @@
                           <w:szCs w:val="36"/>
                         </w:rPr>
                         <w:t>Type</w:t>
+                      </w:r>
+                    </w:p>
+                    <w:p>
+                      <w:pPr>
+                        <w:pStyle w:val="a5"/>
+                        <w:rPr>
+                          <w:rFonts w:ascii="Berlin Sans FB Demi" w:hAnsi="Berlin Sans FB Demi" w:cs="EucrosiaUPC"/>
+                          <w:sz w:val="28"/>
+                          <w:szCs w:val="36"/>
+                        </w:rPr>
+                      </w:pPr>
+                    </w:p>
+                    <w:p>
+                      <w:pPr>
+                        <w:pStyle w:val="a9"/>
+                        <w:numPr>
+                          <w:ilvl w:val="0"/>
+                          <w:numId w:val="9"/>
+                        </w:numPr>
+                        <w:rPr>
+                          <w:rFonts w:ascii="Berlin Sans FB Demi" w:hAnsi="Berlin Sans FB Demi" w:cs="EucrosiaUPC"/>
+                          <w:sz w:val="28"/>
+                          <w:szCs w:val="36"/>
+                        </w:rPr>
+                      </w:pPr>
+                      <w:r>
+                        <w:rPr>
+                          <w:rFonts w:ascii="Berlin Sans FB Demi" w:hAnsi="Berlin Sans FB Demi" w:cs="EucrosiaUPC"/>
+                          <w:sz w:val="28"/>
+                          <w:szCs w:val="36"/>
+                        </w:rPr>
+                        <w:t>Pattern</w:t>
+                      </w:r>
+                      <w:r>
+                        <w:rPr>
+                          <w:rFonts w:ascii="Berlin Sans FB Demi" w:hAnsi="Berlin Sans FB Demi" w:cs="EucrosiaUPC"/>
+                          <w:sz w:val="28"/>
+                          <w:szCs w:val="36"/>
+                        </w:rPr>
+                        <w:t xml:space="preserve">      </w:t>
+                      </w:r>
+                    </w:p>
+                    <w:p>
+                      <w:pPr>
+                        <w:pStyle w:val="a5"/>
+                        <w:numPr>
+                          <w:ilvl w:val="0"/>
+                          <w:numId w:val="9"/>
+                        </w:numPr>
+                        <w:rPr>
+                          <w:rFonts w:ascii="Berlin Sans FB Demi" w:hAnsi="Berlin Sans FB Demi" w:cs="EucrosiaUPC"/>
+                          <w:sz w:val="28"/>
+                          <w:szCs w:val="36"/>
+                        </w:rPr>
+                      </w:pPr>
+                      <w:r>
+                        <w:rPr>
+                          <w:rFonts w:ascii="Berlin Sans FB Demi" w:hAnsi="Berlin Sans FB Demi" w:cs="EucrosiaUPC"/>
+                          <w:sz w:val="28"/>
+                          <w:szCs w:val="36"/>
+                        </w:rPr>
+                        <w:t>Color</w:t>
                       </w:r>
                     </w:p>
                     <w:p>
@@ -4724,7 +4721,7 @@
                         <w:pStyle w:val="a5"/>
                         <w:numPr>
                           <w:ilvl w:val="0"/>
-                          <w:numId w:val="6"/>
+                          <w:numId w:val="9"/>
                         </w:numPr>
                         <w:rPr>
                           <w:rFonts w:ascii="Berlin Sans FB Demi" w:hAnsi="Berlin Sans FB Demi" w:cs="EucrosiaUPC"/>
@@ -4738,12 +4735,12 @@
                           <w:sz w:val="28"/>
                           <w:szCs w:val="36"/>
                         </w:rPr>
-                        <w:t>Texture</w:t>
+                        <w:t>Price</w:t>
                       </w:r>
                     </w:p>
                     <w:p>
                       <w:pPr>
-                        <w:pStyle w:val="a5"/>
+                        <w:pStyle w:val="a9"/>
                         <w:rPr>
                           <w:rFonts w:ascii="Berlin Sans FB Demi" w:hAnsi="Berlin Sans FB Demi" w:cs="EucrosiaUPC"/>
                           <w:sz w:val="28"/>
@@ -4756,71 +4753,7 @@
                         <w:pStyle w:val="a5"/>
                         <w:numPr>
                           <w:ilvl w:val="0"/>
-                          <w:numId w:val="6"/>
-                        </w:numPr>
-                        <w:rPr>
-                          <w:rFonts w:ascii="Berlin Sans FB Demi" w:hAnsi="Berlin Sans FB Demi" w:cs="EucrosiaUPC"/>
-                          <w:sz w:val="28"/>
-                          <w:szCs w:val="36"/>
-                        </w:rPr>
-                      </w:pPr>
-                      <w:r>
-                        <w:rPr>
-                          <w:rFonts w:ascii="Berlin Sans FB Demi" w:hAnsi="Berlin Sans FB Demi" w:cs="EucrosiaUPC"/>
-                          <w:sz w:val="28"/>
-                          <w:szCs w:val="36"/>
-                        </w:rPr>
-                        <w:t>Color</w:t>
-                      </w:r>
-                    </w:p>
-                    <w:p>
-                      <w:pPr>
-                        <w:pStyle w:val="a5"/>
-                        <w:rPr>
-                          <w:rFonts w:ascii="Berlin Sans FB Demi" w:hAnsi="Berlin Sans FB Demi" w:cs="EucrosiaUPC"/>
-                          <w:sz w:val="28"/>
-                          <w:szCs w:val="36"/>
-                        </w:rPr>
-                      </w:pPr>
-                    </w:p>
-                    <w:p>
-                      <w:pPr>
-                        <w:pStyle w:val="a5"/>
-                        <w:numPr>
-                          <w:ilvl w:val="0"/>
-                          <w:numId w:val="6"/>
-                        </w:numPr>
-                        <w:rPr>
-                          <w:rFonts w:ascii="Berlin Sans FB Demi" w:hAnsi="Berlin Sans FB Demi" w:cs="EucrosiaUPC"/>
-                          <w:sz w:val="28"/>
-                          <w:szCs w:val="36"/>
-                        </w:rPr>
-                      </w:pPr>
-                      <w:r>
-                        <w:rPr>
-                          <w:rFonts w:ascii="Berlin Sans FB Demi" w:hAnsi="Berlin Sans FB Demi" w:cs="EucrosiaUPC"/>
-                          <w:sz w:val="28"/>
-                          <w:szCs w:val="36"/>
-                        </w:rPr>
-                        <w:t>Price</w:t>
-                      </w:r>
-                    </w:p>
-                    <w:p>
-                      <w:pPr>
-                        <w:pStyle w:val="a9"/>
-                        <w:rPr>
-                          <w:rFonts w:ascii="Berlin Sans FB Demi" w:hAnsi="Berlin Sans FB Demi" w:cs="EucrosiaUPC"/>
-                          <w:sz w:val="28"/>
-                          <w:szCs w:val="36"/>
-                        </w:rPr>
-                      </w:pPr>
-                    </w:p>
-                    <w:p>
-                      <w:pPr>
-                        <w:pStyle w:val="a5"/>
-                        <w:numPr>
-                          <w:ilvl w:val="0"/>
-                          <w:numId w:val="6"/>
+                          <w:numId w:val="9"/>
                         </w:numPr>
                         <w:rPr>
                           <w:rFonts w:ascii="Berlin Sans FB Demi" w:hAnsi="Berlin Sans FB Demi" w:cs="EucrosiaUPC"/>
@@ -4865,13 +4798,13 @@
         <mc:AlternateContent>
           <mc:Choice Requires="wps">
             <w:drawing>
-              <wp:anchor distT="0" distB="0" distL="114300" distR="114300" simplePos="0" relativeHeight="251826688" behindDoc="0" locked="0" layoutInCell="1" allowOverlap="1" wp14:anchorId="282A6EB0" wp14:editId="2D6BD440">
+              <wp:anchor distT="0" distB="0" distL="114300" distR="114300" simplePos="0" relativeHeight="251826688" behindDoc="0" locked="0" layoutInCell="1" allowOverlap="1" wp14:anchorId="282A6EB0" wp14:editId="34FF1B0A">
                 <wp:simplePos x="0" y="0"/>
                 <wp:positionH relativeFrom="column">
-                  <wp:posOffset>1438275</wp:posOffset>
+                  <wp:posOffset>1583055</wp:posOffset>
                 </wp:positionH>
                 <wp:positionV relativeFrom="paragraph">
-                  <wp:posOffset>173991</wp:posOffset>
+                  <wp:posOffset>181610</wp:posOffset>
                 </wp:positionV>
                 <wp:extent cx="3057525" cy="247650"/>
                 <wp:effectExtent l="57150" t="38100" r="85725" b="95250"/>
@@ -4930,7 +4863,7 @@
           </mc:Choice>
           <mc:Fallback>
             <w:pict>
-              <v:roundrect w14:anchorId="2E8CCE58" id="สี่เหลี่ยมผืนผ้า: มุมมน 94" o:spid="_x0000_s1026" style="position:absolute;margin-left:113.25pt;margin-top:13.7pt;width:240.75pt;height:19.5pt;z-index:251826688;visibility:visible;mso-wrap-style:square;mso-height-percent:0;mso-wrap-distance-left:9pt;mso-wrap-distance-top:0;mso-wrap-distance-right:9pt;mso-wrap-distance-bottom:0;mso-position-horizontal:absolute;mso-position-horizontal-relative:text;mso-position-vertical:absolute;mso-position-vertical-relative:text;mso-height-percent:0;mso-height-relative:margin;v-text-anchor:middle" arcsize="10923f" o:gfxdata="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" fillcolor="white [3212]" strokecolor="black [3213]">
+              <v:roundrect w14:anchorId="032F39B5" id="สี่เหลี่ยมผืนผ้า: มุมมน 94" o:spid="_x0000_s1026" style="position:absolute;margin-left:124.65pt;margin-top:14.3pt;width:240.75pt;height:19.5pt;z-index:251826688;visibility:visible;mso-wrap-style:square;mso-height-percent:0;mso-wrap-distance-left:9pt;mso-wrap-distance-top:0;mso-wrap-distance-right:9pt;mso-wrap-distance-bottom:0;mso-position-horizontal:absolute;mso-position-horizontal-relative:text;mso-position-vertical:absolute;mso-position-vertical-relative:text;mso-height-percent:0;mso-height-relative:margin;v-text-anchor:middle" arcsize="10923f" o:gfxdata="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" fillcolor="white [3212]" strokecolor="black [3213]">
                 <v:shadow on="t" color="black" opacity="41287f" offset="0,1.5pt"/>
               </v:roundrect>
             </w:pict>
@@ -4942,11 +4875,6 @@
       <w:pPr>
         <w:ind w:firstLine="720"/>
       </w:pPr>
-    </w:p>
-    <w:p>
-      <w:pPr>
-        <w:ind w:firstLine="720"/>
-      </w:pPr>
       <w:r>
         <w:rPr>
           <w:noProof/>
@@ -4954,13 +4882,13 @@
         <mc:AlternateContent>
           <mc:Choice Requires="wps">
             <w:drawing>
-              <wp:anchor distT="0" distB="0" distL="114300" distR="114300" simplePos="0" relativeHeight="251833856" behindDoc="0" locked="0" layoutInCell="1" allowOverlap="1" wp14:anchorId="7E15B2B8" wp14:editId="1CBA5506">
+              <wp:anchor distT="0" distB="0" distL="114300" distR="114300" simplePos="0" relativeHeight="251833856" behindDoc="0" locked="0" layoutInCell="1" allowOverlap="1" wp14:anchorId="7E15B2B8" wp14:editId="6B18A802">
                 <wp:simplePos x="0" y="0"/>
                 <wp:positionH relativeFrom="column">
-                  <wp:posOffset>1428750</wp:posOffset>
+                  <wp:posOffset>1581150</wp:posOffset>
                 </wp:positionH>
                 <wp:positionV relativeFrom="paragraph">
-                  <wp:posOffset>31115</wp:posOffset>
+                  <wp:posOffset>278130</wp:posOffset>
                 </wp:positionV>
                 <wp:extent cx="3057525" cy="238125"/>
                 <wp:effectExtent l="57150" t="38100" r="85725" b="104775"/>
@@ -5019,7 +4947,7 @@
           </mc:Choice>
           <mc:Fallback>
             <w:pict>
-              <v:roundrect w14:anchorId="7FBCBF99" id="สี่เหลี่ยมผืนผ้า: มุมมน 95" o:spid="_x0000_s1026" style="position:absolute;margin-left:112.5pt;margin-top:2.45pt;width:240.75pt;height:18.75pt;z-index:251833856;visibility:visible;mso-wrap-style:square;mso-height-percent:0;mso-wrap-distance-left:9pt;mso-wrap-distance-top:0;mso-wrap-distance-right:9pt;mso-wrap-distance-bottom:0;mso-position-horizontal:absolute;mso-position-horizontal-relative:text;mso-position-vertical:absolute;mso-position-vertical-relative:text;mso-height-percent:0;mso-height-relative:margin;v-text-anchor:middle" arcsize="10923f" o:gfxdata="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" fillcolor="white [3212]" strokecolor="black [3213]">
+              <v:roundrect w14:anchorId="7E2A26C0" id="สี่เหลี่ยมผืนผ้า: มุมมน 95" o:spid="_x0000_s1026" style="position:absolute;margin-left:124.5pt;margin-top:21.9pt;width:240.75pt;height:18.75pt;z-index:251833856;visibility:visible;mso-wrap-style:square;mso-height-percent:0;mso-wrap-distance-left:9pt;mso-wrap-distance-top:0;mso-wrap-distance-right:9pt;mso-wrap-distance-bottom:0;mso-position-horizontal:absolute;mso-position-horizontal-relative:text;mso-position-vertical:absolute;mso-position-vertical-relative:text;mso-height-percent:0;mso-height-relative:margin;v-text-anchor:middle" arcsize="10923f" o:gfxdata="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" fillcolor="white [3212]" strokecolor="black [3213]">
                 <v:shadow on="t" color="black" opacity="41287f" offset="0,1.5pt"/>
               </v:roundrect>
             </w:pict>
@@ -5031,6 +4959,11 @@
       <w:pPr>
         <w:ind w:firstLine="720"/>
       </w:pPr>
+    </w:p>
+    <w:p>
+      <w:pPr>
+        <w:ind w:firstLine="720"/>
+      </w:pPr>
       <w:r>
         <w:rPr>
           <w:noProof/>
@@ -5038,13 +4971,13 @@
         <mc:AlternateContent>
           <mc:Choice Requires="wps">
             <w:drawing>
-              <wp:anchor distT="0" distB="0" distL="114300" distR="114300" simplePos="0" relativeHeight="251841024" behindDoc="0" locked="0" layoutInCell="1" allowOverlap="1" wp14:anchorId="2E6F35FD" wp14:editId="335C7C61">
+              <wp:anchor distT="0" distB="0" distL="114300" distR="114300" simplePos="0" relativeHeight="251841024" behindDoc="0" locked="0" layoutInCell="1" allowOverlap="1" wp14:anchorId="2E6F35FD" wp14:editId="445EBA63">
                 <wp:simplePos x="0" y="0"/>
                 <wp:positionH relativeFrom="column">
-                  <wp:posOffset>1447800</wp:posOffset>
+                  <wp:posOffset>1600200</wp:posOffset>
                 </wp:positionH>
                 <wp:positionV relativeFrom="paragraph">
-                  <wp:posOffset>165100</wp:posOffset>
+                  <wp:posOffset>66040</wp:posOffset>
                 </wp:positionV>
                 <wp:extent cx="3057525" cy="238125"/>
                 <wp:effectExtent l="57150" t="38100" r="85725" b="104775"/>
@@ -5103,7 +5036,7 @@
           </mc:Choice>
           <mc:Fallback>
             <w:pict>
-              <v:roundrect w14:anchorId="1761E6BE" id="สี่เหลี่ยมผืนผ้า: มุมมน 96" o:spid="_x0000_s1026" style="position:absolute;margin-left:114pt;margin-top:13pt;width:240.75pt;height:18.75pt;z-index:251841024;visibility:visible;mso-wrap-style:square;mso-height-percent:0;mso-wrap-distance-left:9pt;mso-wrap-distance-top:0;mso-wrap-distance-right:9pt;mso-wrap-distance-bottom:0;mso-position-horizontal:absolute;mso-position-horizontal-relative:text;mso-position-vertical:absolute;mso-position-vertical-relative:text;mso-height-percent:0;mso-height-relative:margin;v-text-anchor:middle" arcsize="10923f" o:gfxdata="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" fillcolor="white [3212]" strokecolor="black [3213]">
+              <v:roundrect w14:anchorId="4D7C1277" id="สี่เหลี่ยมผืนผ้า: มุมมน 96" o:spid="_x0000_s1026" style="position:absolute;margin-left:126pt;margin-top:5.2pt;width:240.75pt;height:18.75pt;z-index:251841024;visibility:visible;mso-wrap-style:square;mso-height-percent:0;mso-wrap-distance-left:9pt;mso-wrap-distance-top:0;mso-wrap-distance-right:9pt;mso-wrap-distance-bottom:0;mso-position-horizontal:absolute;mso-position-horizontal-relative:text;mso-position-vertical:absolute;mso-position-vertical-relative:text;mso-height-percent:0;mso-height-relative:margin;v-text-anchor:middle" arcsize="10923f" o:gfxdata="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" fillcolor="white [3212]" strokecolor="black [3213]">
                 <v:shadow on="t" color="black" opacity="41287f" offset="0,1.5pt"/>
               </v:roundrect>
             </w:pict>
@@ -5122,13 +5055,13 @@
         <mc:AlternateContent>
           <mc:Choice Requires="wps">
             <w:drawing>
-              <wp:anchor distT="0" distB="0" distL="114300" distR="114300" simplePos="0" relativeHeight="251847168" behindDoc="0" locked="0" layoutInCell="1" allowOverlap="1" wp14:anchorId="1435B443" wp14:editId="7E1C6DBA">
+              <wp:anchor distT="0" distB="0" distL="114300" distR="114300" simplePos="0" relativeHeight="251847168" behindDoc="0" locked="0" layoutInCell="1" allowOverlap="1" wp14:anchorId="1435B443" wp14:editId="1D39870F">
                 <wp:simplePos x="0" y="0"/>
                 <wp:positionH relativeFrom="column">
-                  <wp:posOffset>1447801</wp:posOffset>
+                  <wp:posOffset>1623060</wp:posOffset>
                 </wp:positionH>
                 <wp:positionV relativeFrom="paragraph">
-                  <wp:posOffset>279400</wp:posOffset>
+                  <wp:posOffset>187960</wp:posOffset>
                 </wp:positionV>
                 <wp:extent cx="1200150" cy="238125"/>
                 <wp:effectExtent l="57150" t="38100" r="76200" b="104775"/>
@@ -5190,7 +5123,7 @@
           </mc:Choice>
           <mc:Fallback>
             <w:pict>
-              <v:roundrect w14:anchorId="4BB0E367" id="สี่เหลี่ยมผืนผ้า: มุมมน 97" o:spid="_x0000_s1026" style="position:absolute;margin-left:114pt;margin-top:22pt;width:94.5pt;height:18.75pt;z-index:251847168;visibility:visible;mso-wrap-style:square;mso-width-percent:0;mso-height-percent:0;mso-wrap-distance-left:9pt;mso-wrap-distance-top:0;mso-wrap-distance-right:9pt;mso-wrap-distance-bottom:0;mso-position-horizontal:absolute;mso-position-horizontal-relative:text;mso-position-vertical:absolute;mso-position-vertical-relative:text;mso-width-percent:0;mso-height-percent:0;mso-width-relative:margin;mso-height-relative:margin;v-text-anchor:middle" arcsize="10923f" o:gfxdata="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" fillcolor="white [3212]" strokecolor="black [3213]">
+              <v:roundrect w14:anchorId="25DBE95E" id="สี่เหลี่ยมผืนผ้า: มุมมน 97" o:spid="_x0000_s1026" style="position:absolute;margin-left:127.8pt;margin-top:14.8pt;width:94.5pt;height:18.75pt;z-index:251847168;visibility:visible;mso-wrap-style:square;mso-width-percent:0;mso-height-percent:0;mso-wrap-distance-left:9pt;mso-wrap-distance-top:0;mso-wrap-distance-right:9pt;mso-wrap-distance-bottom:0;mso-position-horizontal:absolute;mso-position-horizontal-relative:text;mso-position-vertical:absolute;mso-position-vertical-relative:text;mso-width-percent:0;mso-height-percent:0;mso-width-relative:margin;mso-height-relative:margin;v-text-anchor:middle" arcsize="10923f" o:gfxdata="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" fillcolor="white [3212]" strokecolor="black [3213]">
                 <v:shadow on="t" color="black" opacity="41287f" offset="0,1.5pt"/>
               </v:roundrect>
             </w:pict>
@@ -5214,13 +5147,13 @@
         <mc:AlternateContent>
           <mc:Choice Requires="wps">
             <w:drawing>
-              <wp:anchor distT="0" distB="0" distL="114300" distR="114300" simplePos="0" relativeHeight="251851264" behindDoc="0" locked="0" layoutInCell="1" allowOverlap="1" wp14:anchorId="0E8053E8" wp14:editId="23AA6644">
+              <wp:anchor distT="0" distB="0" distL="114300" distR="114300" simplePos="0" relativeHeight="251851264" behindDoc="0" locked="0" layoutInCell="1" allowOverlap="1" wp14:anchorId="0E8053E8" wp14:editId="4CADAFC4">
                 <wp:simplePos x="0" y="0"/>
                 <wp:positionH relativeFrom="column">
-                  <wp:posOffset>1457325</wp:posOffset>
+                  <wp:posOffset>1602105</wp:posOffset>
                 </wp:positionH>
                 <wp:positionV relativeFrom="paragraph">
-                  <wp:posOffset>107950</wp:posOffset>
+                  <wp:posOffset>115570</wp:posOffset>
                 </wp:positionV>
                 <wp:extent cx="1285875" cy="857250"/>
                 <wp:effectExtent l="57150" t="38100" r="85725" b="95250"/>
@@ -5282,7 +5215,7 @@
           </mc:Choice>
           <mc:Fallback>
             <w:pict>
-              <v:roundrect w14:anchorId="20547616" id="สี่เหลี่ยมผืนผ้า: มุมมน 98" o:spid="_x0000_s1026" style="position:absolute;margin-left:114.75pt;margin-top:8.5pt;width:101.25pt;height:67.5pt;z-index:251851264;visibility:visible;mso-wrap-style:square;mso-width-percent:0;mso-height-percent:0;mso-wrap-distance-left:9pt;mso-wrap-distance-top:0;mso-wrap-distance-right:9pt;mso-wrap-distance-bottom:0;mso-position-horizontal:absolute;mso-position-horizontal-relative:text;mso-position-vertical:absolute;mso-position-vertical-relative:text;mso-width-percent:0;mso-height-percent:0;mso-width-relative:margin;mso-height-relative:margin;v-text-anchor:middle" arcsize="10923f" o:gfxdata="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" fillcolor="white [3212]" strokecolor="black [3213]">
+              <v:roundrect w14:anchorId="13724FE7" id="สี่เหลี่ยมผืนผ้า: มุมมน 98" o:spid="_x0000_s1026" style="position:absolute;margin-left:126.15pt;margin-top:9.1pt;width:101.25pt;height:67.5pt;z-index:251851264;visibility:visible;mso-wrap-style:square;mso-width-percent:0;mso-height-percent:0;mso-wrap-distance-left:9pt;mso-wrap-distance-top:0;mso-wrap-distance-right:9pt;mso-wrap-distance-bottom:0;mso-position-horizontal:absolute;mso-position-horizontal-relative:text;mso-position-vertical:absolute;mso-position-vertical-relative:text;mso-width-percent:0;mso-height-percent:0;mso-width-relative:margin;mso-height-relative:margin;v-text-anchor:middle" arcsize="10923f" o:gfxdata="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" fillcolor="white [3212]" strokecolor="black [3213]">
                 <v:shadow on="t" color="black" opacity="41287f" offset="0,1.5pt"/>
               </v:roundrect>
             </w:pict>
@@ -5575,7 +5508,6 @@
         <w:rPr>
           <w:rFonts w:hint="cs"/>
           <w:noProof/>
-          <w:lang w:val="th-TH"/>
         </w:rPr>
         <mc:AlternateContent>
           <mc:Choice Requires="wps">
@@ -5844,13 +5776,13 @@
                     <pic:cNvPicPr/>
                   </pic:nvPicPr>
                   <pic:blipFill>
-                    <a:blip r:embed="rId7">
+                    <a:blip r:embed="rId7" cstate="print">
                       <a:extLst>
                         <a:ext uri="{28A0092B-C50C-407E-A947-70E740481C1C}">
                           <a14:useLocalDpi xmlns:a14="http://schemas.microsoft.com/office/drawing/2010/main" val="0"/>
                         </a:ext>
                         <a:ext uri="{96DAC541-7B7A-43D3-8B79-37D633B846F1}">
-                          <asvg:svgBlip xmlns:asvg="http://schemas.microsoft.com/office/drawing/2016/SVG/main" r:embed="rId8"/>
+                          <asvg:svgBlip xmlns="" xmlns:cx="http://schemas.microsoft.com/office/drawing/2014/chartex" xmlns:cx1="http://schemas.microsoft.com/office/drawing/2015/9/8/chartex" xmlns:cx2="http://schemas.microsoft.com/office/drawing/2015/10/21/chartex" xmlns:cx3="http://schemas.microsoft.com/office/drawing/2016/5/9/chartex" xmlns:cx4="http://schemas.microsoft.com/office/drawing/2016/5/10/chartex" xmlns:cx5="http://schemas.microsoft.com/office/drawing/2016/5/11/chartex" xmlns:cx6="http://schemas.microsoft.com/office/drawing/2016/5/12/chartex" xmlns:cx7="http://schemas.microsoft.com/office/drawing/2016/5/13/chartex" xmlns:cx8="http://schemas.microsoft.com/office/drawing/2016/5/14/chartex" xmlns:aink="http://schemas.microsoft.com/office/drawing/2016/ink" xmlns:am3d="http://schemas.microsoft.com/office/drawing/2017/model3d" xmlns:o="urn:schemas-microsoft-com:office:office" xmlns:v="urn:schemas-microsoft-com:vml" xmlns:w10="urn:schemas-microsoft-com:office:word" xmlns:w="http://schemas.openxmlformats.org/wordprocessingml/2006/main" xmlns:w16cid="http://schemas.microsoft.com/office/word/2016/wordml/cid" xmlns:w16se="http://schemas.microsoft.com/office/word/2015/wordml/symex" xmlns:asvg="http://schemas.microsoft.com/office/drawing/2016/SVG/main" r:embed="rId8"/>
                         </a:ext>
                       </a:extLst>
                     </a:blip>
@@ -6016,7 +5948,7 @@
               </wp:anchor>
             </w:drawing>
           </mc:Choice>
-          <mc:Fallback>
+          <mc:Fallback xmlns:cx="http://schemas.microsoft.com/office/drawing/2014/chartex" xmlns:cx1="http://schemas.microsoft.com/office/drawing/2015/9/8/chartex" xmlns:cx2="http://schemas.microsoft.com/office/drawing/2015/10/21/chartex" xmlns:cx3="http://schemas.microsoft.com/office/drawing/2016/5/9/chartex" xmlns:cx4="http://schemas.microsoft.com/office/drawing/2016/5/10/chartex" xmlns:cx5="http://schemas.microsoft.com/office/drawing/2016/5/11/chartex" xmlns:cx6="http://schemas.microsoft.com/office/drawing/2016/5/12/chartex" xmlns:cx7="http://schemas.microsoft.com/office/drawing/2016/5/13/chartex" xmlns:cx8="http://schemas.microsoft.com/office/drawing/2016/5/14/chartex" xmlns:aink="http://schemas.microsoft.com/office/drawing/2016/ink" xmlns:am3d="http://schemas.microsoft.com/office/drawing/2017/model3d" xmlns:w16cid="http://schemas.microsoft.com/office/word/2016/wordml/cid" xmlns:w16se="http://schemas.microsoft.com/office/word/2015/wordml/symex">
             <w:pict>
               <v:group w14:anchorId="1DA332A6" id="กลุ่ม 107" o:spid="_x0000_s1026" style="position:absolute;margin-left:12pt;margin-top:18.05pt;width:123pt;height:195pt;z-index:251866112" coordsize="15621,24765" o:gfxdata="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">
                 <v:rect id="สี่เหลี่ยมผืนผ้า 105" o:spid="_x0000_s1027" style="position:absolute;width:15621;height:24765;visibility:visible;mso-wrap-style:square;v-text-anchor:middle" o:gfxdata="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" filled="f" strokecolor="black [3213]" strokeweight="1pt"/>
@@ -6271,7 +6203,7 @@
               </wp:anchor>
             </w:drawing>
           </mc:Choice>
-          <mc:Fallback>
+          <mc:Fallback xmlns:cx="http://schemas.microsoft.com/office/drawing/2014/chartex" xmlns:cx1="http://schemas.microsoft.com/office/drawing/2015/9/8/chartex" xmlns:cx2="http://schemas.microsoft.com/office/drawing/2015/10/21/chartex" xmlns:cx3="http://schemas.microsoft.com/office/drawing/2016/5/9/chartex" xmlns:cx4="http://schemas.microsoft.com/office/drawing/2016/5/10/chartex" xmlns:cx5="http://schemas.microsoft.com/office/drawing/2016/5/11/chartex" xmlns:cx6="http://schemas.microsoft.com/office/drawing/2016/5/12/chartex" xmlns:cx7="http://schemas.microsoft.com/office/drawing/2016/5/13/chartex" xmlns:cx8="http://schemas.microsoft.com/office/drawing/2016/5/14/chartex" xmlns:aink="http://schemas.microsoft.com/office/drawing/2016/ink" xmlns:am3d="http://schemas.microsoft.com/office/drawing/2017/model3d" xmlns:w16cid="http://schemas.microsoft.com/office/word/2016/wordml/cid" xmlns:w16se="http://schemas.microsoft.com/office/word/2015/wordml/symex">
             <w:pict>
               <v:shape w14:anchorId="1871D126" id="เครื่องหมายบวก 113" o:spid="_x0000_s1026" style="position:absolute;margin-left:109.5pt;margin-top:13.6pt;width:15pt;height:15pt;z-index:251901440;visibility:visible;mso-wrap-style:square;mso-wrap-distance-left:9pt;mso-wrap-distance-top:0;mso-wrap-distance-right:9pt;mso-wrap-distance-bottom:0;mso-position-horizontal:absolute;mso-position-horizontal-relative:text;mso-position-vertical:absolute;mso-position-vertical-relative:text;v-text-anchor:middle" coordsize="190500,190500" o:gfxdata="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" path="m25251,72847r47596,l72847,25251r44806,l117653,72847r47596,l165249,117653r-47596,l117653,165249r-44806,l72847,117653r-47596,l25251,72847xe" fillcolor="red" strokecolor="white [3212]" strokeweight="1pt">
                 <v:stroke joinstyle="miter"/>
@@ -6356,7 +6288,7 @@
               </wp:anchor>
             </w:drawing>
           </mc:Choice>
-          <mc:Fallback>
+          <mc:Fallback xmlns:cx="http://schemas.microsoft.com/office/drawing/2014/chartex" xmlns:cx1="http://schemas.microsoft.com/office/drawing/2015/9/8/chartex" xmlns:cx2="http://schemas.microsoft.com/office/drawing/2015/10/21/chartex" xmlns:cx3="http://schemas.microsoft.com/office/drawing/2016/5/9/chartex" xmlns:cx4="http://schemas.microsoft.com/office/drawing/2016/5/10/chartex" xmlns:cx5="http://schemas.microsoft.com/office/drawing/2016/5/11/chartex" xmlns:cx6="http://schemas.microsoft.com/office/drawing/2016/5/12/chartex" xmlns:cx7="http://schemas.microsoft.com/office/drawing/2016/5/13/chartex" xmlns:cx8="http://schemas.microsoft.com/office/drawing/2016/5/14/chartex" xmlns:aink="http://schemas.microsoft.com/office/drawing/2016/ink" xmlns:am3d="http://schemas.microsoft.com/office/drawing/2017/model3d" xmlns:w16cid="http://schemas.microsoft.com/office/word/2016/wordml/cid" xmlns:w16se="http://schemas.microsoft.com/office/word/2015/wordml/symex">
             <w:pict>
               <v:shape w14:anchorId="1F74B93F" id="เครื่องหมายลบ 114" o:spid="_x0000_s1026" style="position:absolute;margin-left:69.75pt;margin-top:14.35pt;width:12pt;height:15.75pt;z-index:251907584;visibility:visible;mso-wrap-style:square;mso-width-percent:0;mso-height-percent:0;mso-wrap-distance-left:9pt;mso-wrap-distance-top:0;mso-wrap-distance-right:9pt;mso-wrap-distance-bottom:0;mso-position-horizontal:absolute;mso-position-horizontal-relative:text;mso-position-vertical:absolute;mso-position-vertical-relative:text;mso-width-percent:0;mso-height-percent:0;mso-width-relative:margin;mso-height-relative:margin;v-text-anchor:middle" coordsize="152400,200025" o:gfxdata="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" path="m20201,76490r111998,l132199,123535r-111998,l20201,76490xe" fillcolor="red" strokecolor="white [3212]" strokeweight="1pt">
                 <v:stroke joinstyle="miter"/>
@@ -6819,7 +6751,7 @@
               </wp:anchor>
             </w:drawing>
           </mc:Choice>
-          <mc:Fallback>
+          <mc:Fallback xmlns:cx="http://schemas.microsoft.com/office/drawing/2014/chartex" xmlns:cx1="http://schemas.microsoft.com/office/drawing/2015/9/8/chartex" xmlns:cx2="http://schemas.microsoft.com/office/drawing/2015/10/21/chartex" xmlns:cx3="http://schemas.microsoft.com/office/drawing/2016/5/9/chartex" xmlns:cx4="http://schemas.microsoft.com/office/drawing/2016/5/10/chartex" xmlns:cx5="http://schemas.microsoft.com/office/drawing/2016/5/11/chartex" xmlns:cx6="http://schemas.microsoft.com/office/drawing/2016/5/12/chartex" xmlns:cx7="http://schemas.microsoft.com/office/drawing/2016/5/13/chartex" xmlns:cx8="http://schemas.microsoft.com/office/drawing/2016/5/14/chartex" xmlns:aink="http://schemas.microsoft.com/office/drawing/2016/ink" xmlns:am3d="http://schemas.microsoft.com/office/drawing/2017/model3d" xmlns:w16cid="http://schemas.microsoft.com/office/word/2016/wordml/cid" xmlns:w16se="http://schemas.microsoft.com/office/word/2015/wordml/symex">
             <w:pict>
               <v:group w14:anchorId="079A3960" id="กลุ่ม 31" o:spid="_x0000_s1026" style="position:absolute;margin-left:213.75pt;margin-top:35.65pt;width:55.5pt;height:23.85pt;z-index:251912704;mso-width-relative:margin;mso-height-relative:margin" coordsize="9144,4191" o:gfxdata="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">
                 <v:shape id="ลูกศร: เครื่องหมายบั้ง 126" o:spid="_x0000_s1027" type="#_x0000_t55" style="position:absolute;width:2857;height:4191;visibility:visible;mso-wrap-style:square;v-text-anchor:middle" o:gfxdata="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" adj="10800" fillcolor="red" strokecolor="black [3213]" strokeweight="1pt"/>
@@ -7113,7 +7045,7 @@
               </wp:anchor>
             </w:drawing>
           </mc:Choice>
-          <mc:Fallback>
+          <mc:Fallback xmlns:cx="http://schemas.microsoft.com/office/drawing/2014/chartex" xmlns:cx1="http://schemas.microsoft.com/office/drawing/2015/9/8/chartex" xmlns:cx2="http://schemas.microsoft.com/office/drawing/2015/10/21/chartex" xmlns:cx3="http://schemas.microsoft.com/office/drawing/2016/5/9/chartex" xmlns:cx4="http://schemas.microsoft.com/office/drawing/2016/5/10/chartex" xmlns:cx5="http://schemas.microsoft.com/office/drawing/2016/5/11/chartex" xmlns:cx6="http://schemas.microsoft.com/office/drawing/2016/5/12/chartex" xmlns:cx7="http://schemas.microsoft.com/office/drawing/2016/5/13/chartex" xmlns:cx8="http://schemas.microsoft.com/office/drawing/2016/5/14/chartex" xmlns:aink="http://schemas.microsoft.com/office/drawing/2016/ink" xmlns:am3d="http://schemas.microsoft.com/office/drawing/2017/model3d" xmlns:w16cid="http://schemas.microsoft.com/office/word/2016/wordml/cid" xmlns:w16se="http://schemas.microsoft.com/office/word/2015/wordml/symex">
             <w:pict>
               <v:group w14:anchorId="3FCE1EB0" id="กลุ่ม 30" o:spid="_x0000_s1026" style="position:absolute;margin-left:78pt;margin-top:37.15pt;width:50.25pt;height:23.25pt;z-index:251918848;mso-width-relative:margin;mso-height-relative:margin" coordsize="8763,4401" o:gfxdata="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">
                 <v:shape id="ลูกศร: เครื่องหมายบั้ง 13" o:spid="_x0000_s1027" type="#_x0000_t55" style="position:absolute;left:6000;width:2763;height:4286;flip:x;visibility:visible;mso-wrap-style:square;v-text-anchor:middle" o:gfxdata="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" adj="10800" fillcolor="red" strokecolor="black [3213]" strokeweight="1pt"/>
@@ -7128,7 +7060,6 @@
         <w:rPr>
           <w:rFonts w:hint="cs"/>
           <w:noProof/>
-          <w:lang w:val="th-TH"/>
         </w:rPr>
         <mc:AlternateContent>
           <mc:Choice Requires="wps">
@@ -7189,7 +7120,7 @@
               </wp:anchor>
             </w:drawing>
           </mc:Choice>
-          <mc:Fallback>
+          <mc:Fallback xmlns:cx="http://schemas.microsoft.com/office/drawing/2014/chartex" xmlns:cx1="http://schemas.microsoft.com/office/drawing/2015/9/8/chartex" xmlns:cx2="http://schemas.microsoft.com/office/drawing/2015/10/21/chartex" xmlns:cx3="http://schemas.microsoft.com/office/drawing/2016/5/9/chartex" xmlns:cx4="http://schemas.microsoft.com/office/drawing/2016/5/10/chartex" xmlns:cx5="http://schemas.microsoft.com/office/drawing/2016/5/11/chartex" xmlns:cx6="http://schemas.microsoft.com/office/drawing/2016/5/12/chartex" xmlns:cx7="http://schemas.microsoft.com/office/drawing/2016/5/13/chartex" xmlns:cx8="http://schemas.microsoft.com/office/drawing/2016/5/14/chartex" xmlns:aink="http://schemas.microsoft.com/office/drawing/2016/ink" xmlns:am3d="http://schemas.microsoft.com/office/drawing/2017/model3d" xmlns:w16cid="http://schemas.microsoft.com/office/word/2016/wordml/cid" xmlns:w16se="http://schemas.microsoft.com/office/word/2015/wordml/symex">
             <w:pict>
               <v:roundrect w14:anchorId="2092F140" id="สี่เหลี่ยมผืนผ้า: มุมมน 45" o:spid="_x0000_s1026" style="position:absolute;margin-left:0;margin-top:23.2pt;width:493.5pt;height:364.5pt;z-index:251921920;visibility:visible;mso-wrap-style:square;mso-height-percent:0;mso-wrap-distance-left:9pt;mso-wrap-distance-top:0;mso-wrap-distance-right:9pt;mso-wrap-distance-bottom:0;mso-position-horizontal:center;mso-position-horizontal-relative:margin;mso-position-vertical:absolute;mso-position-vertical-relative:text;mso-height-percent:0;mso-height-relative:margin;v-text-anchor:middle" arcsize="10923f" o:gfxdata="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" fillcolor="#ed7d31 [3205]" strokecolor="white [3201]" strokeweight="1.5pt">
                 <v:stroke joinstyle="miter"/>
@@ -7232,13 +7163,13 @@
                     <pic:cNvPicPr/>
                   </pic:nvPicPr>
                   <pic:blipFill>
-                    <a:blip r:embed="rId7">
+                    <a:blip r:embed="rId7" cstate="print">
                       <a:extLst>
                         <a:ext uri="{28A0092B-C50C-407E-A947-70E740481C1C}">
                           <a14:useLocalDpi xmlns:a14="http://schemas.microsoft.com/office/drawing/2010/main" val="0"/>
                         </a:ext>
                         <a:ext uri="{96DAC541-7B7A-43D3-8B79-37D633B846F1}">
-                          <asvg:svgBlip xmlns:asvg="http://schemas.microsoft.com/office/drawing/2016/SVG/main" r:embed="rId8"/>
+                          <asvg:svgBlip xmlns="" xmlns:cx="http://schemas.microsoft.com/office/drawing/2014/chartex" xmlns:cx1="http://schemas.microsoft.com/office/drawing/2015/9/8/chartex" xmlns:cx2="http://schemas.microsoft.com/office/drawing/2015/10/21/chartex" xmlns:cx3="http://schemas.microsoft.com/office/drawing/2016/5/9/chartex" xmlns:cx4="http://schemas.microsoft.com/office/drawing/2016/5/10/chartex" xmlns:cx5="http://schemas.microsoft.com/office/drawing/2016/5/11/chartex" xmlns:cx6="http://schemas.microsoft.com/office/drawing/2016/5/12/chartex" xmlns:cx7="http://schemas.microsoft.com/office/drawing/2016/5/13/chartex" xmlns:cx8="http://schemas.microsoft.com/office/drawing/2016/5/14/chartex" xmlns:aink="http://schemas.microsoft.com/office/drawing/2016/ink" xmlns:am3d="http://schemas.microsoft.com/office/drawing/2017/model3d" xmlns:o="urn:schemas-microsoft-com:office:office" xmlns:v="urn:schemas-microsoft-com:vml" xmlns:w10="urn:schemas-microsoft-com:office:word" xmlns:w="http://schemas.openxmlformats.org/wordprocessingml/2006/main" xmlns:w16cid="http://schemas.microsoft.com/office/word/2016/wordml/cid" xmlns:w16se="http://schemas.microsoft.com/office/word/2015/wordml/symex" xmlns:asvg="http://schemas.microsoft.com/office/drawing/2016/SVG/main" r:embed="rId8"/>
                         </a:ext>
                       </a:extLst>
                     </a:blip>
@@ -8188,8 +8119,6 @@
       <w:pPr>
         <w:ind w:firstLine="720"/>
       </w:pPr>
-      <w:bookmarkStart w:id="0" w:name="_GoBack"/>
-      <w:bookmarkEnd w:id="0"/>
     </w:p>
     <w:p>
       <w:pPr>
@@ -8360,7 +8289,6 @@
         <w:rPr>
           <w:rFonts w:hint="cs"/>
           <w:noProof/>
-          <w:lang w:val="th-TH"/>
         </w:rPr>
         <mc:AlternateContent>
           <mc:Choice Requires="wps">
@@ -8421,7 +8349,7 @@
               </wp:anchor>
             </w:drawing>
           </mc:Choice>
-          <mc:Fallback>
+          <mc:Fallback xmlns:cx="http://schemas.microsoft.com/office/drawing/2014/chartex" xmlns:cx1="http://schemas.microsoft.com/office/drawing/2015/9/8/chartex" xmlns:cx2="http://schemas.microsoft.com/office/drawing/2015/10/21/chartex" xmlns:cx3="http://schemas.microsoft.com/office/drawing/2016/5/9/chartex" xmlns:cx4="http://schemas.microsoft.com/office/drawing/2016/5/10/chartex" xmlns:cx5="http://schemas.microsoft.com/office/drawing/2016/5/11/chartex" xmlns:cx6="http://schemas.microsoft.com/office/drawing/2016/5/12/chartex" xmlns:cx7="http://schemas.microsoft.com/office/drawing/2016/5/13/chartex" xmlns:cx8="http://schemas.microsoft.com/office/drawing/2016/5/14/chartex" xmlns:aink="http://schemas.microsoft.com/office/drawing/2016/ink" xmlns:am3d="http://schemas.microsoft.com/office/drawing/2017/model3d" xmlns:w16cid="http://schemas.microsoft.com/office/word/2016/wordml/cid" xmlns:w16se="http://schemas.microsoft.com/office/word/2015/wordml/symex">
             <w:pict>
               <v:roundrect w14:anchorId="18418149" id="สี่เหลี่ยมผืนผ้า: มุมมน 54" o:spid="_x0000_s1026" style="position:absolute;margin-left:-17.35pt;margin-top:12.7pt;width:493.5pt;height:364.5pt;z-index:251933184;visibility:visible;mso-wrap-style:square;mso-height-percent:0;mso-wrap-distance-left:9pt;mso-wrap-distance-top:0;mso-wrap-distance-right:9pt;mso-wrap-distance-bottom:0;mso-position-horizontal:absolute;mso-position-horizontal-relative:margin;mso-position-vertical:absolute;mso-position-vertical-relative:text;mso-height-percent:0;mso-height-relative:margin;v-text-anchor:middle" arcsize="10923f" o:gfxdata="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" fillcolor="#5b9bd5 [3208]" strokecolor="white [3201]" strokeweight="1.5pt">
                 <v:stroke joinstyle="miter"/>
@@ -8726,13 +8654,13 @@
                     <pic:cNvPicPr/>
                   </pic:nvPicPr>
                   <pic:blipFill>
-                    <a:blip r:embed="rId7">
+                    <a:blip r:embed="rId7" cstate="print">
                       <a:extLst>
                         <a:ext uri="{28A0092B-C50C-407E-A947-70E740481C1C}">
                           <a14:useLocalDpi xmlns:a14="http://schemas.microsoft.com/office/drawing/2010/main" val="0"/>
                         </a:ext>
                         <a:ext uri="{96DAC541-7B7A-43D3-8B79-37D633B846F1}">
-                          <asvg:svgBlip xmlns:asvg="http://schemas.microsoft.com/office/drawing/2016/SVG/main" r:embed="rId8"/>
+                          <asvg:svgBlip xmlns="" xmlns:cx="http://schemas.microsoft.com/office/drawing/2014/chartex" xmlns:cx1="http://schemas.microsoft.com/office/drawing/2015/9/8/chartex" xmlns:cx2="http://schemas.microsoft.com/office/drawing/2015/10/21/chartex" xmlns:cx3="http://schemas.microsoft.com/office/drawing/2016/5/9/chartex" xmlns:cx4="http://schemas.microsoft.com/office/drawing/2016/5/10/chartex" xmlns:cx5="http://schemas.microsoft.com/office/drawing/2016/5/11/chartex" xmlns:cx6="http://schemas.microsoft.com/office/drawing/2016/5/12/chartex" xmlns:cx7="http://schemas.microsoft.com/office/drawing/2016/5/13/chartex" xmlns:cx8="http://schemas.microsoft.com/office/drawing/2016/5/14/chartex" xmlns:aink="http://schemas.microsoft.com/office/drawing/2016/ink" xmlns:am3d="http://schemas.microsoft.com/office/drawing/2017/model3d" xmlns:o="urn:schemas-microsoft-com:office:office" xmlns:v="urn:schemas-microsoft-com:vml" xmlns:w10="urn:schemas-microsoft-com:office:word" xmlns:w="http://schemas.openxmlformats.org/wordprocessingml/2006/main" xmlns:w16cid="http://schemas.microsoft.com/office/word/2016/wordml/cid" xmlns:w16se="http://schemas.microsoft.com/office/word/2015/wordml/symex" xmlns:asvg="http://schemas.microsoft.com/office/drawing/2016/SVG/main" r:embed="rId8"/>
                         </a:ext>
                       </a:extLst>
                     </a:blip>
@@ -8779,7 +8707,6 @@
         <w:rPr>
           <w:rFonts w:hint="cs"/>
           <w:noProof/>
-          <w:lang w:val="th-TH"/>
         </w:rPr>
         <mc:AlternateContent>
           <mc:Choice Requires="wps">
@@ -8845,7 +8772,7 @@
               </wp:anchor>
             </w:drawing>
           </mc:Choice>
-          <mc:Fallback>
+          <mc:Fallback xmlns:cx="http://schemas.microsoft.com/office/drawing/2014/chartex" xmlns:cx1="http://schemas.microsoft.com/office/drawing/2015/9/8/chartex" xmlns:cx2="http://schemas.microsoft.com/office/drawing/2015/10/21/chartex" xmlns:cx3="http://schemas.microsoft.com/office/drawing/2016/5/9/chartex" xmlns:cx4="http://schemas.microsoft.com/office/drawing/2016/5/10/chartex" xmlns:cx5="http://schemas.microsoft.com/office/drawing/2016/5/11/chartex" xmlns:cx6="http://schemas.microsoft.com/office/drawing/2016/5/12/chartex" xmlns:cx7="http://schemas.microsoft.com/office/drawing/2016/5/13/chartex" xmlns:cx8="http://schemas.microsoft.com/office/drawing/2016/5/14/chartex" xmlns:aink="http://schemas.microsoft.com/office/drawing/2016/ink" xmlns:am3d="http://schemas.microsoft.com/office/drawing/2017/model3d" xmlns:w16cid="http://schemas.microsoft.com/office/word/2016/wordml/cid" xmlns:w16se="http://schemas.microsoft.com/office/word/2015/wordml/symex">
             <w:pict>
               <v:rect w14:anchorId="1DC98D53" id="สี่เหลี่ยมผืนผ้า 111" o:spid="_x0000_s1026" style="position:absolute;margin-left:404.25pt;margin-top:18.95pt;width:46.5pt;height:42.75pt;z-index:251957760;visibility:visible;mso-wrap-style:square;mso-wrap-distance-left:9pt;mso-wrap-distance-top:0;mso-wrap-distance-right:9pt;mso-wrap-distance-bottom:0;mso-position-horizontal:absolute;mso-position-horizontal-relative:text;mso-position-vertical:absolute;mso-position-vertical-relative:text;v-text-anchor:middle" o:gfxdata="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" filled="f" strokecolor="red" strokeweight="2.25pt">
                 <v:stroke dashstyle="dash"/>
@@ -8858,7 +8785,6 @@
         <w:rPr>
           <w:rFonts w:hint="cs"/>
           <w:noProof/>
-          <w:lang w:val="th-TH"/>
         </w:rPr>
         <w:drawing>
           <wp:anchor distT="0" distB="0" distL="114300" distR="114300" simplePos="0" relativeHeight="251956736" behindDoc="0" locked="0" layoutInCell="1" allowOverlap="1" wp14:anchorId="64169722" wp14:editId="5EFCFF58">
@@ -8884,13 +8810,13 @@
                     <pic:cNvPicPr/>
                   </pic:nvPicPr>
                   <pic:blipFill>
-                    <a:blip r:embed="rId15">
+                    <a:blip r:embed="rId15" cstate="print">
                       <a:extLst>
                         <a:ext uri="{28A0092B-C50C-407E-A947-70E740481C1C}">
                           <a14:useLocalDpi xmlns:a14="http://schemas.microsoft.com/office/drawing/2010/main" val="0"/>
                         </a:ext>
                         <a:ext uri="{96DAC541-7B7A-43D3-8B79-37D633B846F1}">
-                          <asvg:svgBlip xmlns:asvg="http://schemas.microsoft.com/office/drawing/2016/SVG/main" r:embed="rId16"/>
+                          <asvg:svgBlip xmlns="" xmlns:cx="http://schemas.microsoft.com/office/drawing/2014/chartex" xmlns:cx1="http://schemas.microsoft.com/office/drawing/2015/9/8/chartex" xmlns:cx2="http://schemas.microsoft.com/office/drawing/2015/10/21/chartex" xmlns:cx3="http://schemas.microsoft.com/office/drawing/2016/5/9/chartex" xmlns:cx4="http://schemas.microsoft.com/office/drawing/2016/5/10/chartex" xmlns:cx5="http://schemas.microsoft.com/office/drawing/2016/5/11/chartex" xmlns:cx6="http://schemas.microsoft.com/office/drawing/2016/5/12/chartex" xmlns:cx7="http://schemas.microsoft.com/office/drawing/2016/5/13/chartex" xmlns:cx8="http://schemas.microsoft.com/office/drawing/2016/5/14/chartex" xmlns:aink="http://schemas.microsoft.com/office/drawing/2016/ink" xmlns:am3d="http://schemas.microsoft.com/office/drawing/2017/model3d" xmlns:o="urn:schemas-microsoft-com:office:office" xmlns:v="urn:schemas-microsoft-com:vml" xmlns:w10="urn:schemas-microsoft-com:office:word" xmlns:w="http://schemas.openxmlformats.org/wordprocessingml/2006/main" xmlns:w16cid="http://schemas.microsoft.com/office/word/2016/wordml/cid" xmlns:w16se="http://schemas.microsoft.com/office/word/2015/wordml/symex" xmlns:asvg="http://schemas.microsoft.com/office/drawing/2016/SVG/main" r:embed="rId16"/>
                         </a:ext>
                       </a:extLst>
                     </a:blip>
@@ -8998,7 +8924,7 @@
               </wp:anchor>
             </w:drawing>
           </mc:Choice>
-          <mc:Fallback>
+          <mc:Fallback xmlns:cx="http://schemas.microsoft.com/office/drawing/2014/chartex" xmlns:cx1="http://schemas.microsoft.com/office/drawing/2015/9/8/chartex" xmlns:cx2="http://schemas.microsoft.com/office/drawing/2015/10/21/chartex" xmlns:cx3="http://schemas.microsoft.com/office/drawing/2016/5/9/chartex" xmlns:cx4="http://schemas.microsoft.com/office/drawing/2016/5/10/chartex" xmlns:cx5="http://schemas.microsoft.com/office/drawing/2016/5/11/chartex" xmlns:cx6="http://schemas.microsoft.com/office/drawing/2016/5/12/chartex" xmlns:cx7="http://schemas.microsoft.com/office/drawing/2016/5/13/chartex" xmlns:cx8="http://schemas.microsoft.com/office/drawing/2016/5/14/chartex" xmlns:aink="http://schemas.microsoft.com/office/drawing/2016/ink" xmlns:am3d="http://schemas.microsoft.com/office/drawing/2017/model3d" xmlns:w16cid="http://schemas.microsoft.com/office/word/2016/wordml/cid" xmlns:w16se="http://schemas.microsoft.com/office/word/2015/wordml/symex">
             <w:pict>
               <v:roundrect w14:anchorId="1D673C06" id="สี่เหลี่ยมผืนผ้า: มุมมน 58" o:spid="_x0000_s1026" style="position:absolute;margin-left:132pt;margin-top:9.2pt;width:137.25pt;height:21pt;z-index:251940352;visibility:visible;mso-wrap-style:square;mso-width-percent:0;mso-wrap-distance-left:9pt;mso-wrap-distance-top:0;mso-wrap-distance-right:9pt;mso-wrap-distance-bottom:0;mso-position-horizontal:absolute;mso-position-horizontal-relative:text;mso-position-vertical:absolute;mso-position-vertical-relative:text;mso-width-percent:0;mso-width-relative:margin;v-text-anchor:middle" arcsize="10923f" o:gfxdata="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" fillcolor="white [3212]" strokecolor="#1f3763 [1604]" strokeweight="1pt">
                 <v:stroke joinstyle="miter"/>
@@ -9503,7 +9429,6 @@
         <w:rPr>
           <w:rFonts w:hint="cs"/>
           <w:noProof/>
-          <w:lang w:val="th-TH"/>
         </w:rPr>
         <mc:AlternateContent>
           <mc:Choice Requires="wps">
@@ -9569,7 +9494,7 @@
               </wp:anchor>
             </w:drawing>
           </mc:Choice>
-          <mc:Fallback>
+          <mc:Fallback xmlns:cx="http://schemas.microsoft.com/office/drawing/2014/chartex" xmlns:cx1="http://schemas.microsoft.com/office/drawing/2015/9/8/chartex" xmlns:cx2="http://schemas.microsoft.com/office/drawing/2015/10/21/chartex" xmlns:cx3="http://schemas.microsoft.com/office/drawing/2016/5/9/chartex" xmlns:cx4="http://schemas.microsoft.com/office/drawing/2016/5/10/chartex" xmlns:cx5="http://schemas.microsoft.com/office/drawing/2016/5/11/chartex" xmlns:cx6="http://schemas.microsoft.com/office/drawing/2016/5/12/chartex" xmlns:cx7="http://schemas.microsoft.com/office/drawing/2016/5/13/chartex" xmlns:cx8="http://schemas.microsoft.com/office/drawing/2016/5/14/chartex" xmlns:aink="http://schemas.microsoft.com/office/drawing/2016/ink" xmlns:am3d="http://schemas.microsoft.com/office/drawing/2017/model3d" xmlns:w16cid="http://schemas.microsoft.com/office/word/2016/wordml/cid" xmlns:w16se="http://schemas.microsoft.com/office/word/2015/wordml/symex">
             <w:pict>
               <v:rect w14:anchorId="44050EE7" id="สี่เหลี่ยมผืนผ้า 115" o:spid="_x0000_s1026" style="position:absolute;margin-left:405.75pt;margin-top:20.75pt;width:46.5pt;height:42.75pt;z-index:251959808;visibility:visible;mso-wrap-style:square;mso-wrap-distance-left:9pt;mso-wrap-distance-top:0;mso-wrap-distance-right:9pt;mso-wrap-distance-bottom:0;mso-position-horizontal:absolute;mso-position-horizontal-relative:text;mso-position-vertical:absolute;mso-position-vertical-relative:text;v-text-anchor:middle" o:gfxdata="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" filled="f" strokecolor="red" strokeweight="2.25pt">
                 <v:stroke dashstyle="dash"/>
@@ -9582,7 +9507,6 @@
         <w:rPr>
           <w:rFonts w:hint="cs"/>
           <w:noProof/>
-          <w:lang w:val="th-TH"/>
         </w:rPr>
         <w:drawing>
           <wp:anchor distT="0" distB="0" distL="114300" distR="114300" simplePos="0" relativeHeight="251953664" behindDoc="0" locked="0" layoutInCell="1" allowOverlap="1" wp14:anchorId="39300237" wp14:editId="2185C43C">
@@ -9608,13 +9532,13 @@
                     <pic:cNvPicPr/>
                   </pic:nvPicPr>
                   <pic:blipFill>
-                    <a:blip r:embed="rId17">
+                    <a:blip r:embed="rId17" cstate="print">
                       <a:extLst>
                         <a:ext uri="{28A0092B-C50C-407E-A947-70E740481C1C}">
                           <a14:useLocalDpi xmlns:a14="http://schemas.microsoft.com/office/drawing/2010/main" val="0"/>
                         </a:ext>
                         <a:ext uri="{96DAC541-7B7A-43D3-8B79-37D633B846F1}">
-                          <asvg:svgBlip xmlns:asvg="http://schemas.microsoft.com/office/drawing/2016/SVG/main" r:embed="rId18"/>
+                          <asvg:svgBlip xmlns="" xmlns:cx="http://schemas.microsoft.com/office/drawing/2014/chartex" xmlns:cx1="http://schemas.microsoft.com/office/drawing/2015/9/8/chartex" xmlns:cx2="http://schemas.microsoft.com/office/drawing/2015/10/21/chartex" xmlns:cx3="http://schemas.microsoft.com/office/drawing/2016/5/9/chartex" xmlns:cx4="http://schemas.microsoft.com/office/drawing/2016/5/10/chartex" xmlns:cx5="http://schemas.microsoft.com/office/drawing/2016/5/11/chartex" xmlns:cx6="http://schemas.microsoft.com/office/drawing/2016/5/12/chartex" xmlns:cx7="http://schemas.microsoft.com/office/drawing/2016/5/13/chartex" xmlns:cx8="http://schemas.microsoft.com/office/drawing/2016/5/14/chartex" xmlns:aink="http://schemas.microsoft.com/office/drawing/2016/ink" xmlns:am3d="http://schemas.microsoft.com/office/drawing/2017/model3d" xmlns:o="urn:schemas-microsoft-com:office:office" xmlns:v="urn:schemas-microsoft-com:vml" xmlns:w10="urn:schemas-microsoft-com:office:word" xmlns:w="http://schemas.openxmlformats.org/wordprocessingml/2006/main" xmlns:w16cid="http://schemas.microsoft.com/office/word/2016/wordml/cid" xmlns:w16se="http://schemas.microsoft.com/office/word/2015/wordml/symex" xmlns:asvg="http://schemas.microsoft.com/office/drawing/2016/SVG/main" r:embed="rId18"/>
                         </a:ext>
                       </a:extLst>
                     </a:blip>
@@ -9717,7 +9641,7 @@
               </wp:anchor>
             </w:drawing>
           </mc:Choice>
-          <mc:Fallback>
+          <mc:Fallback xmlns:cx="http://schemas.microsoft.com/office/drawing/2014/chartex" xmlns:cx1="http://schemas.microsoft.com/office/drawing/2015/9/8/chartex" xmlns:cx2="http://schemas.microsoft.com/office/drawing/2015/10/21/chartex" xmlns:cx3="http://schemas.microsoft.com/office/drawing/2016/5/9/chartex" xmlns:cx4="http://schemas.microsoft.com/office/drawing/2016/5/10/chartex" xmlns:cx5="http://schemas.microsoft.com/office/drawing/2016/5/11/chartex" xmlns:cx6="http://schemas.microsoft.com/office/drawing/2016/5/12/chartex" xmlns:cx7="http://schemas.microsoft.com/office/drawing/2016/5/13/chartex" xmlns:cx8="http://schemas.microsoft.com/office/drawing/2016/5/14/chartex" xmlns:aink="http://schemas.microsoft.com/office/drawing/2016/ink" xmlns:am3d="http://schemas.microsoft.com/office/drawing/2017/model3d" xmlns:w16cid="http://schemas.microsoft.com/office/word/2016/wordml/cid" xmlns:w16se="http://schemas.microsoft.com/office/word/2015/wordml/symex">
             <w:pict>
               <v:roundrect w14:anchorId="76107CEA" id="สี่เหลี่ยมผืนผ้า: มุมมน 59" o:spid="_x0000_s1026" style="position:absolute;margin-left:133.5pt;margin-top:19.7pt;width:163.5pt;height:21pt;z-index:251942400;visibility:visible;mso-wrap-style:square;mso-width-percent:0;mso-wrap-distance-left:9pt;mso-wrap-distance-top:0;mso-wrap-distance-right:9pt;mso-wrap-distance-bottom:0;mso-position-horizontal:absolute;mso-position-horizontal-relative:text;mso-position-vertical:absolute;mso-position-vertical-relative:text;mso-width-percent:0;mso-width-relative:margin;v-text-anchor:middle" arcsize="10923f" o:gfxdata="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" fillcolor="white [3212]" strokecolor="#1f3763 [1604]" strokeweight="1pt">
                 <v:stroke joinstyle="miter"/>
@@ -9810,7 +9734,7 @@
               </wp:anchor>
             </w:drawing>
           </mc:Choice>
-          <mc:Fallback>
+          <mc:Fallback xmlns:cx="http://schemas.microsoft.com/office/drawing/2014/chartex" xmlns:cx1="http://schemas.microsoft.com/office/drawing/2015/9/8/chartex" xmlns:cx2="http://schemas.microsoft.com/office/drawing/2015/10/21/chartex" xmlns:cx3="http://schemas.microsoft.com/office/drawing/2016/5/9/chartex" xmlns:cx4="http://schemas.microsoft.com/office/drawing/2016/5/10/chartex" xmlns:cx5="http://schemas.microsoft.com/office/drawing/2016/5/11/chartex" xmlns:cx6="http://schemas.microsoft.com/office/drawing/2016/5/12/chartex" xmlns:cx7="http://schemas.microsoft.com/office/drawing/2016/5/13/chartex" xmlns:cx8="http://schemas.microsoft.com/office/drawing/2016/5/14/chartex" xmlns:aink="http://schemas.microsoft.com/office/drawing/2016/ink" xmlns:am3d="http://schemas.microsoft.com/office/drawing/2017/model3d" xmlns:w16cid="http://schemas.microsoft.com/office/word/2016/wordml/cid" xmlns:w16se="http://schemas.microsoft.com/office/word/2015/wordml/symex">
             <w:pict>
               <v:roundrect w14:anchorId="70FDCC0B" id="สี่เหลี่ยมผืนผ้า: มุมมน 60" o:spid="_x0000_s1026" style="position:absolute;margin-left:133.5pt;margin-top:7.7pt;width:164.25pt;height:21pt;z-index:251944448;visibility:visible;mso-wrap-style:square;mso-width-percent:0;mso-wrap-distance-left:9pt;mso-wrap-distance-top:0;mso-wrap-distance-right:9pt;mso-wrap-distance-bottom:0;mso-position-horizontal:absolute;mso-position-horizontal-relative:text;mso-position-vertical:absolute;mso-position-vertical-relative:text;mso-width-percent:0;mso-width-relative:margin;v-text-anchor:middle" arcsize="10923f" o:gfxdata="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" fillcolor="white [3212]" strokecolor="#1f3763 [1604]" strokeweight="1pt">
                 <v:stroke joinstyle="miter"/>
@@ -9828,7 +9752,6 @@
         <w:rPr>
           <w:rFonts w:hint="cs"/>
           <w:noProof/>
-          <w:lang w:val="th-TH"/>
         </w:rPr>
         <mc:AlternateContent>
           <mc:Choice Requires="wps">
@@ -9894,7 +9817,7 @@
               </wp:anchor>
             </w:drawing>
           </mc:Choice>
-          <mc:Fallback>
+          <mc:Fallback xmlns:cx="http://schemas.microsoft.com/office/drawing/2014/chartex" xmlns:cx1="http://schemas.microsoft.com/office/drawing/2015/9/8/chartex" xmlns:cx2="http://schemas.microsoft.com/office/drawing/2015/10/21/chartex" xmlns:cx3="http://schemas.microsoft.com/office/drawing/2016/5/9/chartex" xmlns:cx4="http://schemas.microsoft.com/office/drawing/2016/5/10/chartex" xmlns:cx5="http://schemas.microsoft.com/office/drawing/2016/5/11/chartex" xmlns:cx6="http://schemas.microsoft.com/office/drawing/2016/5/12/chartex" xmlns:cx7="http://schemas.microsoft.com/office/drawing/2016/5/13/chartex" xmlns:cx8="http://schemas.microsoft.com/office/drawing/2016/5/14/chartex" xmlns:aink="http://schemas.microsoft.com/office/drawing/2016/ink" xmlns:am3d="http://schemas.microsoft.com/office/drawing/2017/model3d" xmlns:w16cid="http://schemas.microsoft.com/office/word/2016/wordml/cid" xmlns:w16se="http://schemas.microsoft.com/office/word/2015/wordml/symex">
             <w:pict>
               <v:rect w14:anchorId="5D0F2A6D" id="สี่เหลี่ยมผืนผ้า 116" o:spid="_x0000_s1026" style="position:absolute;margin-left:406.5pt;margin-top:14.05pt;width:46.5pt;height:42.75pt;z-index:251961856;visibility:visible;mso-wrap-style:square;mso-wrap-distance-left:9pt;mso-wrap-distance-top:0;mso-wrap-distance-right:9pt;mso-wrap-distance-bottom:0;mso-position-horizontal:absolute;mso-position-horizontal-relative:text;mso-position-vertical:absolute;mso-position-vertical-relative:text;v-text-anchor:middle" o:gfxdata="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" filled="f" strokecolor="red" strokeweight="2.25pt">
                 <v:stroke dashstyle="dash"/>
@@ -9907,7 +9830,6 @@
         <w:rPr>
           <w:rFonts w:hint="cs"/>
           <w:noProof/>
-          <w:lang w:val="th-TH"/>
         </w:rPr>
         <w:drawing>
           <wp:anchor distT="0" distB="0" distL="114300" distR="114300" simplePos="0" relativeHeight="251952640" behindDoc="0" locked="0" layoutInCell="1" allowOverlap="1" wp14:anchorId="582AC2DA" wp14:editId="67740E2F">
@@ -9933,13 +9855,13 @@
                     <pic:cNvPicPr/>
                   </pic:nvPicPr>
                   <pic:blipFill>
-                    <a:blip r:embed="rId19">
+                    <a:blip r:embed="rId19" cstate="print">
                       <a:extLst>
                         <a:ext uri="{28A0092B-C50C-407E-A947-70E740481C1C}">
                           <a14:useLocalDpi xmlns:a14="http://schemas.microsoft.com/office/drawing/2010/main" val="0"/>
                         </a:ext>
                         <a:ext uri="{96DAC541-7B7A-43D3-8B79-37D633B846F1}">
-                          <asvg:svgBlip xmlns:asvg="http://schemas.microsoft.com/office/drawing/2016/SVG/main" r:embed="rId20"/>
+                          <asvg:svgBlip xmlns="" xmlns:cx="http://schemas.microsoft.com/office/drawing/2014/chartex" xmlns:cx1="http://schemas.microsoft.com/office/drawing/2015/9/8/chartex" xmlns:cx2="http://schemas.microsoft.com/office/drawing/2015/10/21/chartex" xmlns:cx3="http://schemas.microsoft.com/office/drawing/2016/5/9/chartex" xmlns:cx4="http://schemas.microsoft.com/office/drawing/2016/5/10/chartex" xmlns:cx5="http://schemas.microsoft.com/office/drawing/2016/5/11/chartex" xmlns:cx6="http://schemas.microsoft.com/office/drawing/2016/5/12/chartex" xmlns:cx7="http://schemas.microsoft.com/office/drawing/2016/5/13/chartex" xmlns:cx8="http://schemas.microsoft.com/office/drawing/2016/5/14/chartex" xmlns:aink="http://schemas.microsoft.com/office/drawing/2016/ink" xmlns:am3d="http://schemas.microsoft.com/office/drawing/2017/model3d" xmlns:o="urn:schemas-microsoft-com:office:office" xmlns:v="urn:schemas-microsoft-com:vml" xmlns:w10="urn:schemas-microsoft-com:office:word" xmlns:w="http://schemas.openxmlformats.org/wordprocessingml/2006/main" xmlns:w16cid="http://schemas.microsoft.com/office/word/2016/wordml/cid" xmlns:w16se="http://schemas.microsoft.com/office/word/2015/wordml/symex" xmlns:asvg="http://schemas.microsoft.com/office/drawing/2016/SVG/main" r:embed="rId20"/>
                         </a:ext>
                       </a:extLst>
                     </a:blip>
@@ -10042,7 +9964,7 @@
               </wp:anchor>
             </w:drawing>
           </mc:Choice>
-          <mc:Fallback>
+          <mc:Fallback xmlns:cx="http://schemas.microsoft.com/office/drawing/2014/chartex" xmlns:cx1="http://schemas.microsoft.com/office/drawing/2015/9/8/chartex" xmlns:cx2="http://schemas.microsoft.com/office/drawing/2015/10/21/chartex" xmlns:cx3="http://schemas.microsoft.com/office/drawing/2016/5/9/chartex" xmlns:cx4="http://schemas.microsoft.com/office/drawing/2016/5/10/chartex" xmlns:cx5="http://schemas.microsoft.com/office/drawing/2016/5/11/chartex" xmlns:cx6="http://schemas.microsoft.com/office/drawing/2016/5/12/chartex" xmlns:cx7="http://schemas.microsoft.com/office/drawing/2016/5/13/chartex" xmlns:cx8="http://schemas.microsoft.com/office/drawing/2016/5/14/chartex" xmlns:aink="http://schemas.microsoft.com/office/drawing/2016/ink" xmlns:am3d="http://schemas.microsoft.com/office/drawing/2017/model3d" xmlns:w16cid="http://schemas.microsoft.com/office/word/2016/wordml/cid" xmlns:w16se="http://schemas.microsoft.com/office/word/2015/wordml/symex">
             <w:pict>
               <v:roundrect w14:anchorId="327431C9" id="สี่เหลี่ยมผืนผ้า: มุมมน 61" o:spid="_x0000_s1026" style="position:absolute;margin-left:132.75pt;margin-top:17.5pt;width:165pt;height:21pt;z-index:251946496;visibility:visible;mso-wrap-style:square;mso-width-percent:0;mso-wrap-distance-left:9pt;mso-wrap-distance-top:0;mso-wrap-distance-right:9pt;mso-wrap-distance-bottom:0;mso-position-horizontal:absolute;mso-position-horizontal-relative:text;mso-position-vertical:absolute;mso-position-vertical-relative:text;mso-width-percent:0;mso-width-relative:margin;v-text-anchor:middle" arcsize="10923f" o:gfxdata="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" fillcolor="white [3212]" strokecolor="#1f3763 [1604]" strokeweight="1pt">
                 <v:stroke joinstyle="miter"/>
@@ -10135,7 +10057,7 @@
               </wp:anchor>
             </w:drawing>
           </mc:Choice>
-          <mc:Fallback>
+          <mc:Fallback xmlns:cx="http://schemas.microsoft.com/office/drawing/2014/chartex" xmlns:cx1="http://schemas.microsoft.com/office/drawing/2015/9/8/chartex" xmlns:cx2="http://schemas.microsoft.com/office/drawing/2015/10/21/chartex" xmlns:cx3="http://schemas.microsoft.com/office/drawing/2016/5/9/chartex" xmlns:cx4="http://schemas.microsoft.com/office/drawing/2016/5/10/chartex" xmlns:cx5="http://schemas.microsoft.com/office/drawing/2016/5/11/chartex" xmlns:cx6="http://schemas.microsoft.com/office/drawing/2016/5/12/chartex" xmlns:cx7="http://schemas.microsoft.com/office/drawing/2016/5/13/chartex" xmlns:cx8="http://schemas.microsoft.com/office/drawing/2016/5/14/chartex" xmlns:aink="http://schemas.microsoft.com/office/drawing/2016/ink" xmlns:am3d="http://schemas.microsoft.com/office/drawing/2017/model3d" xmlns:w16cid="http://schemas.microsoft.com/office/word/2016/wordml/cid" xmlns:w16se="http://schemas.microsoft.com/office/word/2015/wordml/symex">
             <w:pict>
               <v:roundrect w14:anchorId="4D64B465" id="สี่เหลี่ยมผืนผ้า: มุมมน 64" o:spid="_x0000_s1026" style="position:absolute;margin-left:132.75pt;margin-top:1pt;width:165pt;height:21pt;z-index:251948544;visibility:visible;mso-wrap-style:square;mso-width-percent:0;mso-wrap-distance-left:9pt;mso-wrap-distance-top:0;mso-wrap-distance-right:9pt;mso-wrap-distance-bottom:0;mso-position-horizontal:absolute;mso-position-horizontal-relative:text;mso-position-vertical:absolute;mso-position-vertical-relative:text;mso-width-percent:0;mso-width-relative:margin;v-text-anchor:middle" arcsize="10923f" o:gfxdata="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" fillcolor="white [3212]" strokecolor="#1f3763 [1604]" strokeweight="1pt">
                 <v:stroke joinstyle="miter"/>
@@ -10153,7 +10075,6 @@
         <w:rPr>
           <w:rFonts w:hint="cs"/>
           <w:noProof/>
-          <w:lang w:val="th-TH"/>
         </w:rPr>
         <mc:AlternateContent>
           <mc:Choice Requires="wps">
@@ -10219,7 +10140,7 @@
               </wp:anchor>
             </w:drawing>
           </mc:Choice>
-          <mc:Fallback>
+          <mc:Fallback xmlns:cx="http://schemas.microsoft.com/office/drawing/2014/chartex" xmlns:cx1="http://schemas.microsoft.com/office/drawing/2015/9/8/chartex" xmlns:cx2="http://schemas.microsoft.com/office/drawing/2015/10/21/chartex" xmlns:cx3="http://schemas.microsoft.com/office/drawing/2016/5/9/chartex" xmlns:cx4="http://schemas.microsoft.com/office/drawing/2016/5/10/chartex" xmlns:cx5="http://schemas.microsoft.com/office/drawing/2016/5/11/chartex" xmlns:cx6="http://schemas.microsoft.com/office/drawing/2016/5/12/chartex" xmlns:cx7="http://schemas.microsoft.com/office/drawing/2016/5/13/chartex" xmlns:cx8="http://schemas.microsoft.com/office/drawing/2016/5/14/chartex" xmlns:aink="http://schemas.microsoft.com/office/drawing/2016/ink" xmlns:am3d="http://schemas.microsoft.com/office/drawing/2017/model3d" xmlns:w16cid="http://schemas.microsoft.com/office/word/2016/wordml/cid" xmlns:w16se="http://schemas.microsoft.com/office/word/2015/wordml/symex">
             <w:pict>
               <v:rect w14:anchorId="220C4AA2" id="สี่เหลี่ยมผืนผ้า 117" o:spid="_x0000_s1026" style="position:absolute;margin-left:407.25pt;margin-top:2.05pt;width:46.5pt;height:42.75pt;z-index:251963904;visibility:visible;mso-wrap-style:square;mso-wrap-distance-left:9pt;mso-wrap-distance-top:0;mso-wrap-distance-right:9pt;mso-wrap-distance-bottom:0;mso-position-horizontal:absolute;mso-position-horizontal-relative:text;mso-position-vertical:absolute;mso-position-vertical-relative:text;v-text-anchor:middle" o:gfxdata="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" filled="f" strokecolor="red" strokeweight="2.25pt">
                 <v:stroke dashstyle="dash"/>
@@ -10232,7 +10153,6 @@
         <w:rPr>
           <w:rFonts w:hint="cs"/>
           <w:noProof/>
-          <w:lang w:val="th-TH"/>
         </w:rPr>
         <w:drawing>
           <wp:anchor distT="0" distB="0" distL="114300" distR="114300" simplePos="0" relativeHeight="251955712" behindDoc="0" locked="0" layoutInCell="1" allowOverlap="1" wp14:anchorId="2CEC5B9B" wp14:editId="7CDDA466">
@@ -10258,13 +10178,13 @@
                     <pic:cNvPicPr/>
                   </pic:nvPicPr>
                   <pic:blipFill>
-                    <a:blip r:embed="rId21">
+                    <a:blip r:embed="rId21" cstate="print">
                       <a:extLst>
                         <a:ext uri="{28A0092B-C50C-407E-A947-70E740481C1C}">
                           <a14:useLocalDpi xmlns:a14="http://schemas.microsoft.com/office/drawing/2010/main" val="0"/>
                         </a:ext>
                         <a:ext uri="{96DAC541-7B7A-43D3-8B79-37D633B846F1}">
-                          <asvg:svgBlip xmlns:asvg="http://schemas.microsoft.com/office/drawing/2016/SVG/main" r:embed="rId22"/>
+                          <asvg:svgBlip xmlns="" xmlns:cx="http://schemas.microsoft.com/office/drawing/2014/chartex" xmlns:cx1="http://schemas.microsoft.com/office/drawing/2015/9/8/chartex" xmlns:cx2="http://schemas.microsoft.com/office/drawing/2015/10/21/chartex" xmlns:cx3="http://schemas.microsoft.com/office/drawing/2016/5/9/chartex" xmlns:cx4="http://schemas.microsoft.com/office/drawing/2016/5/10/chartex" xmlns:cx5="http://schemas.microsoft.com/office/drawing/2016/5/11/chartex" xmlns:cx6="http://schemas.microsoft.com/office/drawing/2016/5/12/chartex" xmlns:cx7="http://schemas.microsoft.com/office/drawing/2016/5/13/chartex" xmlns:cx8="http://schemas.microsoft.com/office/drawing/2016/5/14/chartex" xmlns:aink="http://schemas.microsoft.com/office/drawing/2016/ink" xmlns:am3d="http://schemas.microsoft.com/office/drawing/2017/model3d" xmlns:o="urn:schemas-microsoft-com:office:office" xmlns:v="urn:schemas-microsoft-com:vml" xmlns:w10="urn:schemas-microsoft-com:office:word" xmlns:w="http://schemas.openxmlformats.org/wordprocessingml/2006/main" xmlns:w16cid="http://schemas.microsoft.com/office/word/2016/wordml/cid" xmlns:w16se="http://schemas.microsoft.com/office/word/2015/wordml/symex" xmlns:asvg="http://schemas.microsoft.com/office/drawing/2016/SVG/main" r:embed="rId22"/>
                         </a:ext>
                       </a:extLst>
                     </a:blip>
@@ -10367,7 +10287,7 @@
               </wp:anchor>
             </w:drawing>
           </mc:Choice>
-          <mc:Fallback>
+          <mc:Fallback xmlns:cx="http://schemas.microsoft.com/office/drawing/2014/chartex" xmlns:cx1="http://schemas.microsoft.com/office/drawing/2015/9/8/chartex" xmlns:cx2="http://schemas.microsoft.com/office/drawing/2015/10/21/chartex" xmlns:cx3="http://schemas.microsoft.com/office/drawing/2016/5/9/chartex" xmlns:cx4="http://schemas.microsoft.com/office/drawing/2016/5/10/chartex" xmlns:cx5="http://schemas.microsoft.com/office/drawing/2016/5/11/chartex" xmlns:cx6="http://schemas.microsoft.com/office/drawing/2016/5/12/chartex" xmlns:cx7="http://schemas.microsoft.com/office/drawing/2016/5/13/chartex" xmlns:cx8="http://schemas.microsoft.com/office/drawing/2016/5/14/chartex" xmlns:aink="http://schemas.microsoft.com/office/drawing/2016/ink" xmlns:am3d="http://schemas.microsoft.com/office/drawing/2017/model3d" xmlns:w16cid="http://schemas.microsoft.com/office/word/2016/wordml/cid" xmlns:w16se="http://schemas.microsoft.com/office/word/2015/wordml/symex">
             <w:pict>
               <v:roundrect w14:anchorId="782704EB" id="สี่เหลี่ยมผืนผ้า: มุมมน 65" o:spid="_x0000_s1026" style="position:absolute;margin-left:134.25pt;margin-top:15.25pt;width:165pt;height:21pt;z-index:251950592;visibility:visible;mso-wrap-style:square;mso-width-percent:0;mso-wrap-distance-left:9pt;mso-wrap-distance-top:0;mso-wrap-distance-right:9pt;mso-wrap-distance-bottom:0;mso-position-horizontal:absolute;mso-position-horizontal-relative:text;mso-position-vertical:absolute;mso-position-vertical-relative:text;mso-width-percent:0;mso-width-relative:margin;v-text-anchor:middle" arcsize="10923f" o:gfxdata="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" fillcolor="white [3212]" strokecolor="#1f3763 [1604]" strokeweight="1pt">
                 <v:stroke joinstyle="miter"/>
@@ -10503,8 +10423,8 @@
 </file>
 
 <file path=word/numbering.xml><?xml version="1.0" encoding="utf-8"?>
-<w:numbering xmlns:wpc="http://schemas.microsoft.com/office/word/2010/wordprocessingCanvas" xmlns:cx="http://schemas.microsoft.com/office/drawing/2014/chartex" xmlns:cx1="http://schemas.microsoft.com/office/drawing/2015/9/8/chartex" xmlns:cx2="http://schemas.microsoft.com/office/drawing/2015/10/21/chartex" xmlns:cx3="http://schemas.microsoft.com/office/drawing/2016/5/9/chartex" xmlns:cx4="http://schemas.microsoft.com/office/drawing/2016/5/10/chartex" xmlns:cx5="http://schemas.microsoft.com/office/drawing/2016/5/11/chartex" xmlns:cx6="http://schemas.microsoft.com/office/drawing/2016/5/12/chartex" xmlns:cx7="http://schemas.microsoft.com/office/drawing/2016/5/13/chartex" xmlns:cx8="http://schemas.microsoft.com/office/drawing/2016/5/14/chartex" xmlns:mc="http://schemas.openxmlformats.org/markup-compatibility/2006" xmlns:aink="http://schemas.microsoft.com/office/drawing/2016/ink" xmlns:am3d="http://schemas.microsoft.com/office/drawing/2017/model3d" xmlns:o="urn:schemas-microsoft-com:office:office" xmlns:r="http://schemas.openxmlformats.org/officeDocument/2006/relationships" xmlns:m="http://schemas.openxmlformats.org/officeDocument/2006/math" xmlns:v="urn:schemas-microsoft-com:vml" xmlns:wp14="http://schemas.microsoft.com/office/word/2010/wordprocessingDrawing" xmlns:wp="http://schemas.openxmlformats.org/drawingml/2006/wordprocessingDrawing" xmlns:w10="urn:schemas-microsoft-com:office:word" xmlns:w="http://schemas.openxmlformats.org/wordprocessingml/2006/main" xmlns:w14="http://schemas.microsoft.com/office/word/2010/wordml" xmlns:w15="http://schemas.microsoft.com/office/word/2012/wordml" xmlns:w16cid="http://schemas.microsoft.com/office/word/2016/wordml/cid" xmlns:w16se="http://schemas.microsoft.com/office/word/2015/wordml/symex" xmlns:wpg="http://schemas.microsoft.com/office/word/2010/wordprocessingGroup" xmlns:wpi="http://schemas.microsoft.com/office/word/2010/wordprocessingInk" xmlns:wne="http://schemas.microsoft.com/office/word/2006/wordml" xmlns:wps="http://schemas.microsoft.com/office/word/2010/wordprocessingShape" mc:Ignorable="w14 w15 w16se w16cid wp14">
-  <w:abstractNum w:abstractNumId="0" w15:restartNumberingAfterBreak="0">
+<w:numbering xmlns:wpc="http://schemas.microsoft.com/office/word/2010/wordprocessingCanvas" xmlns:mc="http://schemas.openxmlformats.org/markup-compatibility/2006" xmlns:o="urn:schemas-microsoft-com:office:office" xmlns:r="http://schemas.openxmlformats.org/officeDocument/2006/relationships" xmlns:m="http://schemas.openxmlformats.org/officeDocument/2006/math" xmlns:v="urn:schemas-microsoft-com:vml" xmlns:wp14="http://schemas.microsoft.com/office/word/2010/wordprocessingDrawing" xmlns:wp="http://schemas.openxmlformats.org/drawingml/2006/wordprocessingDrawing" xmlns:w10="urn:schemas-microsoft-com:office:word" xmlns:w="http://schemas.openxmlformats.org/wordprocessingml/2006/main" xmlns:w14="http://schemas.microsoft.com/office/word/2010/wordml" xmlns:w15="http://schemas.microsoft.com/office/word/2012/wordml" xmlns:wpg="http://schemas.microsoft.com/office/word/2010/wordprocessingGroup" xmlns:wpi="http://schemas.microsoft.com/office/word/2010/wordprocessingInk" xmlns:wne="http://schemas.microsoft.com/office/word/2006/wordml" xmlns:wps="http://schemas.microsoft.com/office/word/2010/wordprocessingShape" mc:Ignorable="w14 w15 wp14">
+  <w:abstractNum w:abstractNumId="0">
     <w:nsid w:val="42F0446F"/>
     <w:multiLevelType w:val="hybridMultilevel"/>
     <w:tmpl w:val="C7FA410A"/>
@@ -10594,7 +10514,7 @@
       </w:pPr>
     </w:lvl>
   </w:abstractNum>
-  <w:abstractNum w:abstractNumId="1" w15:restartNumberingAfterBreak="0">
+  <w:abstractNum w:abstractNumId="1">
     <w:nsid w:val="48DD088D"/>
     <w:multiLevelType w:val="hybridMultilevel"/>
     <w:tmpl w:val="826E28F4"/>
@@ -10680,10 +10600,10 @@
       </w:pPr>
     </w:lvl>
   </w:abstractNum>
-  <w:abstractNum w:abstractNumId="2" w15:restartNumberingAfterBreak="0">
-    <w:nsid w:val="5D5D0D88"/>
+  <w:abstractNum w:abstractNumId="2">
+    <w:nsid w:val="50301295"/>
     <w:multiLevelType w:val="hybridMultilevel"/>
-    <w:tmpl w:val="BAB060FE"/>
+    <w:tmpl w:val="437EA4EC"/>
     <w:lvl w:ilvl="0" w:tplc="0409000B">
       <w:start w:val="1"/>
       <w:numFmt w:val="bullet"/>
@@ -10793,7 +10713,120 @@
       </w:rPr>
     </w:lvl>
   </w:abstractNum>
-  <w:abstractNum w:abstractNumId="3" w15:restartNumberingAfterBreak="0">
+  <w:abstractNum w:abstractNumId="3">
+    <w:nsid w:val="5D5D0D88"/>
+    <w:multiLevelType w:val="hybridMultilevel"/>
+    <w:tmpl w:val="BAB060FE"/>
+    <w:lvl w:ilvl="0" w:tplc="0409000B">
+      <w:start w:val="1"/>
+      <w:numFmt w:val="bullet"/>
+      <w:lvlText w:val=""/>
+      <w:lvlJc w:val="left"/>
+      <w:pPr>
+        <w:ind w:left="720" w:hanging="360"/>
+      </w:pPr>
+      <w:rPr>
+        <w:rFonts w:ascii="Wingdings" w:hAnsi="Wingdings" w:hint="default"/>
+      </w:rPr>
+    </w:lvl>
+    <w:lvl w:ilvl="1" w:tplc="04090003" w:tentative="1">
+      <w:start w:val="1"/>
+      <w:numFmt w:val="bullet"/>
+      <w:lvlText w:val="o"/>
+      <w:lvlJc w:val="left"/>
+      <w:pPr>
+        <w:ind w:left="1440" w:hanging="360"/>
+      </w:pPr>
+      <w:rPr>
+        <w:rFonts w:ascii="Courier New" w:hAnsi="Courier New" w:cs="Courier New" w:hint="default"/>
+      </w:rPr>
+    </w:lvl>
+    <w:lvl w:ilvl="2" w:tplc="04090005" w:tentative="1">
+      <w:start w:val="1"/>
+      <w:numFmt w:val="bullet"/>
+      <w:lvlText w:val=""/>
+      <w:lvlJc w:val="left"/>
+      <w:pPr>
+        <w:ind w:left="2160" w:hanging="360"/>
+      </w:pPr>
+      <w:rPr>
+        <w:rFonts w:ascii="Wingdings" w:hAnsi="Wingdings" w:hint="default"/>
+      </w:rPr>
+    </w:lvl>
+    <w:lvl w:ilvl="3" w:tplc="04090001" w:tentative="1">
+      <w:start w:val="1"/>
+      <w:numFmt w:val="bullet"/>
+      <w:lvlText w:val=""/>
+      <w:lvlJc w:val="left"/>
+      <w:pPr>
+        <w:ind w:left="2880" w:hanging="360"/>
+      </w:pPr>
+      <w:rPr>
+        <w:rFonts w:ascii="Symbol" w:hAnsi="Symbol" w:hint="default"/>
+      </w:rPr>
+    </w:lvl>
+    <w:lvl w:ilvl="4" w:tplc="04090003" w:tentative="1">
+      <w:start w:val="1"/>
+      <w:numFmt w:val="bullet"/>
+      <w:lvlText w:val="o"/>
+      <w:lvlJc w:val="left"/>
+      <w:pPr>
+        <w:ind w:left="3600" w:hanging="360"/>
+      </w:pPr>
+      <w:rPr>
+        <w:rFonts w:ascii="Courier New" w:hAnsi="Courier New" w:cs="Courier New" w:hint="default"/>
+      </w:rPr>
+    </w:lvl>
+    <w:lvl w:ilvl="5" w:tplc="04090005" w:tentative="1">
+      <w:start w:val="1"/>
+      <w:numFmt w:val="bullet"/>
+      <w:lvlText w:val=""/>
+      <w:lvlJc w:val="left"/>
+      <w:pPr>
+        <w:ind w:left="4320" w:hanging="360"/>
+      </w:pPr>
+      <w:rPr>
+        <w:rFonts w:ascii="Wingdings" w:hAnsi="Wingdings" w:hint="default"/>
+      </w:rPr>
+    </w:lvl>
+    <w:lvl w:ilvl="6" w:tplc="04090001" w:tentative="1">
+      <w:start w:val="1"/>
+      <w:numFmt w:val="bullet"/>
+      <w:lvlText w:val=""/>
+      <w:lvlJc w:val="left"/>
+      <w:pPr>
+        <w:ind w:left="5040" w:hanging="360"/>
+      </w:pPr>
+      <w:rPr>
+        <w:rFonts w:ascii="Symbol" w:hAnsi="Symbol" w:hint="default"/>
+      </w:rPr>
+    </w:lvl>
+    <w:lvl w:ilvl="7" w:tplc="04090003" w:tentative="1">
+      <w:start w:val="1"/>
+      <w:numFmt w:val="bullet"/>
+      <w:lvlText w:val="o"/>
+      <w:lvlJc w:val="left"/>
+      <w:pPr>
+        <w:ind w:left="5760" w:hanging="360"/>
+      </w:pPr>
+      <w:rPr>
+        <w:rFonts w:ascii="Courier New" w:hAnsi="Courier New" w:cs="Courier New" w:hint="default"/>
+      </w:rPr>
+    </w:lvl>
+    <w:lvl w:ilvl="8" w:tplc="04090005" w:tentative="1">
+      <w:start w:val="1"/>
+      <w:numFmt w:val="bullet"/>
+      <w:lvlText w:val=""/>
+      <w:lvlJc w:val="left"/>
+      <w:pPr>
+        <w:ind w:left="6480" w:hanging="360"/>
+      </w:pPr>
+      <w:rPr>
+        <w:rFonts w:ascii="Wingdings" w:hAnsi="Wingdings" w:hint="default"/>
+      </w:rPr>
+    </w:lvl>
+  </w:abstractNum>
+  <w:abstractNum w:abstractNumId="4">
     <w:nsid w:val="5F3F381A"/>
     <w:multiLevelType w:val="hybridMultilevel"/>
     <w:tmpl w:val="D7E28B34"/>
@@ -10906,7 +10939,7 @@
       </w:rPr>
     </w:lvl>
   </w:abstractNum>
-  <w:abstractNum w:abstractNumId="4" w15:restartNumberingAfterBreak="0">
+  <w:abstractNum w:abstractNumId="5">
     <w:nsid w:val="6115228D"/>
     <w:multiLevelType w:val="hybridMultilevel"/>
     <w:tmpl w:val="8624A384"/>
@@ -11019,7 +11052,233 @@
       </w:rPr>
     </w:lvl>
   </w:abstractNum>
-  <w:abstractNum w:abstractNumId="5" w15:restartNumberingAfterBreak="0">
+  <w:abstractNum w:abstractNumId="6">
+    <w:nsid w:val="64735AFA"/>
+    <w:multiLevelType w:val="hybridMultilevel"/>
+    <w:tmpl w:val="F26CA350"/>
+    <w:lvl w:ilvl="0" w:tplc="0409000B">
+      <w:start w:val="1"/>
+      <w:numFmt w:val="bullet"/>
+      <w:lvlText w:val=""/>
+      <w:lvlJc w:val="left"/>
+      <w:pPr>
+        <w:ind w:left="720" w:hanging="360"/>
+      </w:pPr>
+      <w:rPr>
+        <w:rFonts w:ascii="Wingdings" w:hAnsi="Wingdings" w:hint="default"/>
+      </w:rPr>
+    </w:lvl>
+    <w:lvl w:ilvl="1" w:tplc="04090003" w:tentative="1">
+      <w:start w:val="1"/>
+      <w:numFmt w:val="bullet"/>
+      <w:lvlText w:val="o"/>
+      <w:lvlJc w:val="left"/>
+      <w:pPr>
+        <w:ind w:left="1440" w:hanging="360"/>
+      </w:pPr>
+      <w:rPr>
+        <w:rFonts w:ascii="Courier New" w:hAnsi="Courier New" w:cs="Courier New" w:hint="default"/>
+      </w:rPr>
+    </w:lvl>
+    <w:lvl w:ilvl="2" w:tplc="04090005" w:tentative="1">
+      <w:start w:val="1"/>
+      <w:numFmt w:val="bullet"/>
+      <w:lvlText w:val=""/>
+      <w:lvlJc w:val="left"/>
+      <w:pPr>
+        <w:ind w:left="2160" w:hanging="360"/>
+      </w:pPr>
+      <w:rPr>
+        <w:rFonts w:ascii="Wingdings" w:hAnsi="Wingdings" w:hint="default"/>
+      </w:rPr>
+    </w:lvl>
+    <w:lvl w:ilvl="3" w:tplc="04090001" w:tentative="1">
+      <w:start w:val="1"/>
+      <w:numFmt w:val="bullet"/>
+      <w:lvlText w:val=""/>
+      <w:lvlJc w:val="left"/>
+      <w:pPr>
+        <w:ind w:left="2880" w:hanging="360"/>
+      </w:pPr>
+      <w:rPr>
+        <w:rFonts w:ascii="Symbol" w:hAnsi="Symbol" w:hint="default"/>
+      </w:rPr>
+    </w:lvl>
+    <w:lvl w:ilvl="4" w:tplc="04090003" w:tentative="1">
+      <w:start w:val="1"/>
+      <w:numFmt w:val="bullet"/>
+      <w:lvlText w:val="o"/>
+      <w:lvlJc w:val="left"/>
+      <w:pPr>
+        <w:ind w:left="3600" w:hanging="360"/>
+      </w:pPr>
+      <w:rPr>
+        <w:rFonts w:ascii="Courier New" w:hAnsi="Courier New" w:cs="Courier New" w:hint="default"/>
+      </w:rPr>
+    </w:lvl>
+    <w:lvl w:ilvl="5" w:tplc="04090005" w:tentative="1">
+      <w:start w:val="1"/>
+      <w:numFmt w:val="bullet"/>
+      <w:lvlText w:val=""/>
+      <w:lvlJc w:val="left"/>
+      <w:pPr>
+        <w:ind w:left="4320" w:hanging="360"/>
+      </w:pPr>
+      <w:rPr>
+        <w:rFonts w:ascii="Wingdings" w:hAnsi="Wingdings" w:hint="default"/>
+      </w:rPr>
+    </w:lvl>
+    <w:lvl w:ilvl="6" w:tplc="04090001" w:tentative="1">
+      <w:start w:val="1"/>
+      <w:numFmt w:val="bullet"/>
+      <w:lvlText w:val=""/>
+      <w:lvlJc w:val="left"/>
+      <w:pPr>
+        <w:ind w:left="5040" w:hanging="360"/>
+      </w:pPr>
+      <w:rPr>
+        <w:rFonts w:ascii="Symbol" w:hAnsi="Symbol" w:hint="default"/>
+      </w:rPr>
+    </w:lvl>
+    <w:lvl w:ilvl="7" w:tplc="04090003" w:tentative="1">
+      <w:start w:val="1"/>
+      <w:numFmt w:val="bullet"/>
+      <w:lvlText w:val="o"/>
+      <w:lvlJc w:val="left"/>
+      <w:pPr>
+        <w:ind w:left="5760" w:hanging="360"/>
+      </w:pPr>
+      <w:rPr>
+        <w:rFonts w:ascii="Courier New" w:hAnsi="Courier New" w:cs="Courier New" w:hint="default"/>
+      </w:rPr>
+    </w:lvl>
+    <w:lvl w:ilvl="8" w:tplc="04090005" w:tentative="1">
+      <w:start w:val="1"/>
+      <w:numFmt w:val="bullet"/>
+      <w:lvlText w:val=""/>
+      <w:lvlJc w:val="left"/>
+      <w:pPr>
+        <w:ind w:left="6480" w:hanging="360"/>
+      </w:pPr>
+      <w:rPr>
+        <w:rFonts w:ascii="Wingdings" w:hAnsi="Wingdings" w:hint="default"/>
+      </w:rPr>
+    </w:lvl>
+  </w:abstractNum>
+  <w:abstractNum w:abstractNumId="7">
+    <w:nsid w:val="75C023DF"/>
+    <w:multiLevelType w:val="hybridMultilevel"/>
+    <w:tmpl w:val="9202DCDE"/>
+    <w:lvl w:ilvl="0" w:tplc="0409000B">
+      <w:start w:val="1"/>
+      <w:numFmt w:val="bullet"/>
+      <w:lvlText w:val=""/>
+      <w:lvlJc w:val="left"/>
+      <w:pPr>
+        <w:ind w:left="720" w:hanging="360"/>
+      </w:pPr>
+      <w:rPr>
+        <w:rFonts w:ascii="Wingdings" w:hAnsi="Wingdings" w:hint="default"/>
+      </w:rPr>
+    </w:lvl>
+    <w:lvl w:ilvl="1" w:tplc="04090003" w:tentative="1">
+      <w:start w:val="1"/>
+      <w:numFmt w:val="bullet"/>
+      <w:lvlText w:val="o"/>
+      <w:lvlJc w:val="left"/>
+      <w:pPr>
+        <w:ind w:left="1440" w:hanging="360"/>
+      </w:pPr>
+      <w:rPr>
+        <w:rFonts w:ascii="Courier New" w:hAnsi="Courier New" w:cs="Courier New" w:hint="default"/>
+      </w:rPr>
+    </w:lvl>
+    <w:lvl w:ilvl="2" w:tplc="04090005" w:tentative="1">
+      <w:start w:val="1"/>
+      <w:numFmt w:val="bullet"/>
+      <w:lvlText w:val=""/>
+      <w:lvlJc w:val="left"/>
+      <w:pPr>
+        <w:ind w:left="2160" w:hanging="360"/>
+      </w:pPr>
+      <w:rPr>
+        <w:rFonts w:ascii="Wingdings" w:hAnsi="Wingdings" w:hint="default"/>
+      </w:rPr>
+    </w:lvl>
+    <w:lvl w:ilvl="3" w:tplc="04090001" w:tentative="1">
+      <w:start w:val="1"/>
+      <w:numFmt w:val="bullet"/>
+      <w:lvlText w:val=""/>
+      <w:lvlJc w:val="left"/>
+      <w:pPr>
+        <w:ind w:left="2880" w:hanging="360"/>
+      </w:pPr>
+      <w:rPr>
+        <w:rFonts w:ascii="Symbol" w:hAnsi="Symbol" w:hint="default"/>
+      </w:rPr>
+    </w:lvl>
+    <w:lvl w:ilvl="4" w:tplc="04090003" w:tentative="1">
+      <w:start w:val="1"/>
+      <w:numFmt w:val="bullet"/>
+      <w:lvlText w:val="o"/>
+      <w:lvlJc w:val="left"/>
+      <w:pPr>
+        <w:ind w:left="3600" w:hanging="360"/>
+      </w:pPr>
+      <w:rPr>
+        <w:rFonts w:ascii="Courier New" w:hAnsi="Courier New" w:cs="Courier New" w:hint="default"/>
+      </w:rPr>
+    </w:lvl>
+    <w:lvl w:ilvl="5" w:tplc="04090005" w:tentative="1">
+      <w:start w:val="1"/>
+      <w:numFmt w:val="bullet"/>
+      <w:lvlText w:val=""/>
+      <w:lvlJc w:val="left"/>
+      <w:pPr>
+        <w:ind w:left="4320" w:hanging="360"/>
+      </w:pPr>
+      <w:rPr>
+        <w:rFonts w:ascii="Wingdings" w:hAnsi="Wingdings" w:hint="default"/>
+      </w:rPr>
+    </w:lvl>
+    <w:lvl w:ilvl="6" w:tplc="04090001" w:tentative="1">
+      <w:start w:val="1"/>
+      <w:numFmt w:val="bullet"/>
+      <w:lvlText w:val=""/>
+      <w:lvlJc w:val="left"/>
+      <w:pPr>
+        <w:ind w:left="5040" w:hanging="360"/>
+      </w:pPr>
+      <w:rPr>
+        <w:rFonts w:ascii="Symbol" w:hAnsi="Symbol" w:hint="default"/>
+      </w:rPr>
+    </w:lvl>
+    <w:lvl w:ilvl="7" w:tplc="04090003" w:tentative="1">
+      <w:start w:val="1"/>
+      <w:numFmt w:val="bullet"/>
+      <w:lvlText w:val="o"/>
+      <w:lvlJc w:val="left"/>
+      <w:pPr>
+        <w:ind w:left="5760" w:hanging="360"/>
+      </w:pPr>
+      <w:rPr>
+        <w:rFonts w:ascii="Courier New" w:hAnsi="Courier New" w:cs="Courier New" w:hint="default"/>
+      </w:rPr>
+    </w:lvl>
+    <w:lvl w:ilvl="8" w:tplc="04090005" w:tentative="1">
+      <w:start w:val="1"/>
+      <w:numFmt w:val="bullet"/>
+      <w:lvlText w:val=""/>
+      <w:lvlJc w:val="left"/>
+      <w:pPr>
+        <w:ind w:left="6480" w:hanging="360"/>
+      </w:pPr>
+      <w:rPr>
+        <w:rFonts w:ascii="Wingdings" w:hAnsi="Wingdings" w:hint="default"/>
+      </w:rPr>
+    </w:lvl>
+  </w:abstractNum>
+  <w:abstractNum w:abstractNumId="8">
     <w:nsid w:val="7BCE51A5"/>
     <w:multiLevelType w:val="hybridMultilevel"/>
     <w:tmpl w:val="D62E4A44"/>
@@ -11106,7 +11365,7 @@
     </w:lvl>
   </w:abstractNum>
   <w:num w:numId="1">
-    <w:abstractNumId w:val="3"/>
+    <w:abstractNumId w:val="4"/>
   </w:num>
   <w:num w:numId="2">
     <w:abstractNumId w:val="1"/>
@@ -11115,19 +11374,28 @@
     <w:abstractNumId w:val="0"/>
   </w:num>
   <w:num w:numId="4">
+    <w:abstractNumId w:val="8"/>
+  </w:num>
+  <w:num w:numId="5">
     <w:abstractNumId w:val="5"/>
   </w:num>
-  <w:num w:numId="5">
-    <w:abstractNumId w:val="4"/>
+  <w:num w:numId="6">
+    <w:abstractNumId w:val="3"/>
   </w:num>
-  <w:num w:numId="6">
+  <w:num w:numId="7">
+    <w:abstractNumId w:val="7"/>
+  </w:num>
+  <w:num w:numId="8">
     <w:abstractNumId w:val="2"/>
+  </w:num>
+  <w:num w:numId="9">
+    <w:abstractNumId w:val="6"/>
   </w:num>
 </w:numbering>
 </file>
 
 <file path=word/styles.xml><?xml version="1.0" encoding="utf-8"?>
-<w:styles xmlns:mc="http://schemas.openxmlformats.org/markup-compatibility/2006" xmlns:r="http://schemas.openxmlformats.org/officeDocument/2006/relationships" xmlns:w="http://schemas.openxmlformats.org/wordprocessingml/2006/main" xmlns:w14="http://schemas.microsoft.com/office/word/2010/wordml" xmlns:w15="http://schemas.microsoft.com/office/word/2012/wordml" xmlns:w16cid="http://schemas.microsoft.com/office/word/2016/wordml/cid" xmlns:w16se="http://schemas.microsoft.com/office/word/2015/wordml/symex" mc:Ignorable="w14 w15 w16se w16cid">
+<w:styles xmlns:mc="http://schemas.openxmlformats.org/markup-compatibility/2006" xmlns:r="http://schemas.openxmlformats.org/officeDocument/2006/relationships" xmlns:w="http://schemas.openxmlformats.org/wordprocessingml/2006/main" xmlns:w14="http://schemas.microsoft.com/office/word/2010/wordml" xmlns:w15="http://schemas.microsoft.com/office/word/2012/wordml" mc:Ignorable="w14 w15">
   <w:docDefaults>
     <w:rPrDefault>
       <w:rPr>
@@ -11143,7 +11411,7 @@
       </w:pPr>
     </w:pPrDefault>
   </w:docDefaults>
-  <w:latentStyles w:defLockedState="0" w:defUIPriority="99" w:defSemiHidden="0" w:defUnhideWhenUsed="0" w:defQFormat="0" w:count="375">
+  <w:latentStyles w:defLockedState="0" w:defUIPriority="99" w:defSemiHidden="0" w:defUnhideWhenUsed="0" w:defQFormat="0" w:count="371">
     <w:lsdException w:name="Normal" w:uiPriority="0" w:qFormat="1"/>
     <w:lsdException w:name="heading 1" w:uiPriority="9" w:qFormat="1"/>
     <w:lsdException w:name="heading 2" w:semiHidden="1" w:uiPriority="9" w:unhideWhenUsed="1" w:qFormat="1"/>
@@ -11515,10 +11783,6 @@
     <w:lsdException w:name="List Table 5 Dark Accent 6" w:uiPriority="50"/>
     <w:lsdException w:name="List Table 6 Colorful Accent 6" w:uiPriority="51"/>
     <w:lsdException w:name="List Table 7 Colorful Accent 6" w:uiPriority="52"/>
-    <w:lsdException w:name="Mention" w:semiHidden="1" w:unhideWhenUsed="1"/>
-    <w:lsdException w:name="Smart Hyperlink" w:semiHidden="1" w:unhideWhenUsed="1"/>
-    <w:lsdException w:name="Hashtag" w:semiHidden="1" w:unhideWhenUsed="1"/>
-    <w:lsdException w:name="Unresolved Mention" w:semiHidden="1" w:unhideWhenUsed="1"/>
   </w:latentStyles>
   <w:style w:type="paragraph" w:default="1" w:styleId="a">
     <w:name w:val="Normal"/>
@@ -11703,6 +11967,7 @@
       <w:spacing w:after="0" w:line="240" w:lineRule="auto"/>
     </w:pPr>
     <w:tblPr>
+      <w:tblInd w:w="0" w:type="dxa"/>
       <w:tblBorders>
         <w:top w:val="single" w:sz="4" w:space="0" w:color="auto"/>
         <w:left w:val="single" w:sz="4" w:space="0" w:color="auto"/>
@@ -11711,6 +11976,12 @@
         <w:insideH w:val="single" w:sz="4" w:space="0" w:color="auto"/>
         <w:insideV w:val="single" w:sz="4" w:space="0" w:color="auto"/>
       </w:tblBorders>
+      <w:tblCellMar>
+        <w:top w:w="0" w:type="dxa"/>
+        <w:left w:w="108" w:type="dxa"/>
+        <w:bottom w:w="0" w:type="dxa"/>
+        <w:right w:w="108" w:type="dxa"/>
+      </w:tblCellMar>
     </w:tblPr>
   </w:style>
   <w:style w:type="paragraph" w:styleId="a9">
@@ -11735,7 +12006,7 @@
       <w:u w:val="single"/>
     </w:rPr>
   </w:style>
-  <w:style w:type="character" w:styleId="ab">
+  <w:style w:type="character" w:customStyle="1" w:styleId="UnresolvedMention">
     <w:name w:val="Unresolved Mention"/>
     <w:basedOn w:val="a0"/>
     <w:uiPriority w:val="99"/>
@@ -12050,7 +12321,7 @@
 </file>
 
 <file path=customXml/itemProps1.xml><?xml version="1.0" encoding="utf-8"?>
-<ds:datastoreItem xmlns:ds="http://schemas.openxmlformats.org/officeDocument/2006/customXml" ds:itemID="{0B376DF6-78B8-48E9-91FB-F802804FBA3D}">
+<ds:datastoreItem xmlns:ds="http://schemas.openxmlformats.org/officeDocument/2006/customXml" ds:itemID="{2E7B2ADC-0943-4793-B470-F6A6A3AF83A8}">
   <ds:schemaRefs>
     <ds:schemaRef ds:uri="http://schemas.openxmlformats.org/officeDocument/2006/bibliography"/>
   </ds:schemaRefs>

</xml_diff>